<commit_message>
Added summary like [Added, Modified, Deleted, Same]
</commit_message>
<xml_diff>
--- a/media/comparison/comparison-report.docx
+++ b/media/comparison/comparison-report.docx
@@ -33,6 +33,11 @@
     </w:p>
     <w:p>
       <w:r>
+        <w:t>Tag: S</w:t>
+      </w:r>
+    </w:p>
+    <w:p>
+      <w:r>
         <w:t>Summary: Same</w:t>
       </w:r>
     </w:p>
@@ -133,6 +138,11 @@
     </w:p>
     <w:p>
       <w:r>
+        <w:t>Tag: R</w:t>
+      </w:r>
+    </w:p>
+    <w:p>
+      <w:r>
         <w:t>Summary: Different</w:t>
       </w:r>
     </w:p>
@@ -219,6 +229,111 @@
           <w:color w:val="FF0000"/>
         </w:rPr>
         <w:t xml:space="preserve">response. </w:t>
+      </w:r>
+    </w:p>
+    <w:p>
+      <w:pPr>
+        <w:pStyle w:val="Heading2"/>
+      </w:pPr>
+      <w:r>
+        <w:t>Document 26</w:t>
+      </w:r>
+    </w:p>
+    <w:p>
+      <w:r>
+        <w:t>Similarity Score: 100%</w:t>
+      </w:r>
+    </w:p>
+    <w:p>
+      <w:r>
+        <w:t>Tag: S</w:t>
+      </w:r>
+    </w:p>
+    <w:p>
+      <w:r>
+        <w:t>Summary: Same</w:t>
+      </w:r>
+    </w:p>
+    <w:p>
+      <w:r>
+        <w:t>Comparison Status: Compared</w:t>
+      </w:r>
+    </w:p>
+    <w:p>
+      <w:r>
+        <w:t xml:space="preserve">This </w:t>
+      </w:r>
+      <w:r>
+        <w:t xml:space="preserve">SOP </w:t>
+      </w:r>
+      <w:r>
+        <w:t xml:space="preserve">outlines </w:t>
+      </w:r>
+      <w:r>
+        <w:t xml:space="preserve">the </w:t>
+      </w:r>
+      <w:r>
+        <w:t xml:space="preserve">procedures </w:t>
+      </w:r>
+      <w:r>
+        <w:t xml:space="preserve">for </w:t>
+      </w:r>
+      <w:r>
+        <w:t xml:space="preserve">identifying, </w:t>
+      </w:r>
+      <w:r>
+        <w:t xml:space="preserve">investigating, </w:t>
+      </w:r>
+      <w:r>
+        <w:t xml:space="preserve">and </w:t>
+      </w:r>
+      <w:r>
+        <w:t xml:space="preserve">addressing </w:t>
+      </w:r>
+      <w:r>
+        <w:t xml:space="preserve">out-of-stock </w:t>
+      </w:r>
+      <w:r>
+        <w:t xml:space="preserve">(OOS) </w:t>
+      </w:r>
+      <w:r>
+        <w:t xml:space="preserve">situations </w:t>
+      </w:r>
+      <w:r>
+        <w:t xml:space="preserve">to </w:t>
+      </w:r>
+      <w:r>
+        <w:t xml:space="preserve">ensure </w:t>
+      </w:r>
+      <w:r>
+        <w:t xml:space="preserve">timely </w:t>
+      </w:r>
+      <w:r>
+        <w:t xml:space="preserve">response, </w:t>
+      </w:r>
+      <w:r>
+        <w:t xml:space="preserve">minimize </w:t>
+      </w:r>
+      <w:r>
+        <w:t xml:space="preserve">customer </w:t>
+      </w:r>
+      <w:r>
+        <w:t xml:space="preserve">impact, </w:t>
+      </w:r>
+      <w:r>
+        <w:t xml:space="preserve">and </w:t>
+      </w:r>
+      <w:r>
+        <w:t xml:space="preserve">comply </w:t>
+      </w:r>
+      <w:r>
+        <w:t xml:space="preserve">with </w:t>
+      </w:r>
+      <w:r>
+        <w:t xml:space="preserve">USFDA </w:t>
+      </w:r>
+      <w:r>
+        <w:t xml:space="preserve">regulations. </w:t>
       </w:r>
     </w:p>
     <w:p>
@@ -244,6 +359,11 @@
     </w:p>
     <w:p>
       <w:r>
+        <w:t>Tag: S</w:t>
+      </w:r>
+    </w:p>
+    <w:p>
+      <w:r>
         <w:t>Summary: Same</w:t>
       </w:r>
     </w:p>
@@ -311,6 +431,11 @@
     </w:p>
     <w:p>
       <w:r>
+        <w:t>Tag: A</w:t>
+      </w:r>
+    </w:p>
+    <w:p>
+      <w:r>
         <w:t>Summary: Different</w:t>
       </w:r>
     </w:p>
@@ -421,6 +546,138 @@
           <w:color w:val="FF0000"/>
         </w:rPr>
         <w:t xml:space="preserve">added. </w:t>
+      </w:r>
+    </w:p>
+    <w:p>
+      <w:pPr>
+        <w:pStyle w:val="Heading2"/>
+      </w:pPr>
+      <w:r>
+        <w:t>Document 26</w:t>
+      </w:r>
+    </w:p>
+    <w:p>
+      <w:r>
+        <w:t>Similarity Score: 89%</w:t>
+      </w:r>
+    </w:p>
+    <w:p>
+      <w:r>
+        <w:t>Tag: M</w:t>
+      </w:r>
+    </w:p>
+    <w:p>
+      <w:r>
+        <w:t>Summary: Different</w:t>
+      </w:r>
+    </w:p>
+    <w:p>
+      <w:r>
+        <w:t>Comparison Status: Compared</w:t>
+      </w:r>
+    </w:p>
+    <w:p>
+      <w:r>
+        <w:rPr>
+          <w:color w:val="FF0000"/>
+        </w:rPr>
+        <w:t xml:space="preserve">This </w:t>
+      </w:r>
+      <w:r>
+        <w:rPr>
+          <w:color w:val="FF0000"/>
+        </w:rPr>
+        <w:t xml:space="preserve">SOP </w:t>
+      </w:r>
+      <w:r>
+        <w:rPr>
+          <w:color w:val="FF0000"/>
+        </w:rPr>
+        <w:t xml:space="preserve">applies </w:t>
+      </w:r>
+      <w:r>
+        <w:rPr>
+          <w:color w:val="FF0000"/>
+        </w:rPr>
+        <w:t xml:space="preserve">to </w:t>
+      </w:r>
+      <w:r>
+        <w:rPr>
+          <w:color w:val="FF0000"/>
+        </w:rPr>
+        <w:t xml:space="preserve">all </w:t>
+      </w:r>
+      <w:r>
+        <w:rPr>
+          <w:color w:val="FF0000"/>
+        </w:rPr>
+        <w:t xml:space="preserve">departments </w:t>
+      </w:r>
+      <w:r>
+        <w:rPr>
+          <w:color w:val="FF0000"/>
+        </w:rPr>
+        <w:t xml:space="preserve">involved </w:t>
+      </w:r>
+      <w:r>
+        <w:rPr>
+          <w:color w:val="FF0000"/>
+        </w:rPr>
+        <w:t xml:space="preserve">in </w:t>
+      </w:r>
+      <w:r>
+        <w:rPr>
+          <w:color w:val="FF0000"/>
+        </w:rPr>
+        <w:t xml:space="preserve">product </w:t>
+      </w:r>
+      <w:r>
+        <w:rPr>
+          <w:color w:val="FF0000"/>
+        </w:rPr>
+        <w:t xml:space="preserve">manufacturing, </w:t>
+      </w:r>
+      <w:r>
+        <w:rPr>
+          <w:color w:val="FF0000"/>
+        </w:rPr>
+        <w:t xml:space="preserve">distribution, </w:t>
+      </w:r>
+      <w:r>
+        <w:rPr>
+          <w:color w:val="FF0000"/>
+        </w:rPr>
+        <w:t xml:space="preserve">and </w:t>
+      </w:r>
+      <w:r>
+        <w:rPr>
+          <w:color w:val="FF0000"/>
+        </w:rPr>
+        <w:t xml:space="preserve">customer </w:t>
+      </w:r>
+      <w:r>
+        <w:rPr>
+          <w:color w:val="FF0000"/>
+        </w:rPr>
+        <w:t xml:space="preserve">service </w:t>
+      </w:r>
+      <w:r>
+        <w:rPr>
+          <w:color w:val="FF0000"/>
+        </w:rPr>
+        <w:t xml:space="preserve">and </w:t>
+      </w:r>
+      <w:r>
+        <w:rPr>
+          <w:color w:val="FF0000"/>
+        </w:rPr>
+        <w:t xml:space="preserve">customer </w:t>
+      </w:r>
+      <w:r>
+        <w:rPr>
+          <w:color w:val="FF0000"/>
+        </w:rPr>
+        <w:t xml:space="preserve">verification. </w:t>
       </w:r>
     </w:p>
     <w:p>
@@ -446,6 +703,11 @@
     </w:p>
     <w:p>
       <w:r>
+        <w:t>Tag: S</w:t>
+      </w:r>
+    </w:p>
+    <w:p>
+      <w:r>
         <w:t>Summary: Same</w:t>
       </w:r>
     </w:p>
@@ -574,6 +836,11 @@
     </w:p>
     <w:p>
       <w:r>
+        <w:t>Tag: R</w:t>
+      </w:r>
+    </w:p>
+    <w:p>
+      <w:r>
         <w:t>Summary: Different</w:t>
       </w:r>
     </w:p>
@@ -778,6 +1045,256 @@
           <w:color w:val="FF0000"/>
         </w:rPr>
         <w:t xml:space="preserve">product. </w:t>
+      </w:r>
+    </w:p>
+    <w:p>
+      <w:pPr>
+        <w:pStyle w:val="Heading2"/>
+      </w:pPr>
+      <w:r>
+        <w:t>Document 26</w:t>
+      </w:r>
+    </w:p>
+    <w:p>
+      <w:r>
+        <w:t>Similarity Score: 96%</w:t>
+      </w:r>
+    </w:p>
+    <w:p>
+      <w:r>
+        <w:t>Tag: A</w:t>
+      </w:r>
+    </w:p>
+    <w:p>
+      <w:r>
+        <w:t>Summary: Different</w:t>
+      </w:r>
+    </w:p>
+    <w:p>
+      <w:r>
+        <w:t>Comparison Status: Compared</w:t>
+      </w:r>
+    </w:p>
+    <w:p>
+      <w:r>
+        <w:rPr>
+          <w:color w:val="FF0000"/>
+        </w:rPr>
+        <w:t xml:space="preserve">Out-of-Stock </w:t>
+      </w:r>
+      <w:r>
+        <w:rPr>
+          <w:color w:val="FF0000"/>
+        </w:rPr>
+        <w:t xml:space="preserve">(OOS): </w:t>
+      </w:r>
+      <w:r>
+        <w:rPr>
+          <w:color w:val="FF0000"/>
+        </w:rPr>
+        <w:t xml:space="preserve">A </w:t>
+      </w:r>
+      <w:r>
+        <w:rPr>
+          <w:color w:val="FF0000"/>
+        </w:rPr>
+        <w:t xml:space="preserve">situation </w:t>
+      </w:r>
+      <w:r>
+        <w:rPr>
+          <w:color w:val="FF0000"/>
+        </w:rPr>
+        <w:t xml:space="preserve">where </w:t>
+      </w:r>
+      <w:r>
+        <w:rPr>
+          <w:color w:val="FF0000"/>
+        </w:rPr>
+        <w:t xml:space="preserve">a </w:t>
+      </w:r>
+      <w:r>
+        <w:rPr>
+          <w:color w:val="FF0000"/>
+        </w:rPr>
+        <w:t xml:space="preserve">product </w:t>
+      </w:r>
+      <w:r>
+        <w:rPr>
+          <w:color w:val="FF0000"/>
+        </w:rPr>
+        <w:t xml:space="preserve">is </w:t>
+      </w:r>
+      <w:r>
+        <w:rPr>
+          <w:color w:val="FF0000"/>
+        </w:rPr>
+        <w:t xml:space="preserve">unavailable </w:t>
+      </w:r>
+      <w:r>
+        <w:rPr>
+          <w:color w:val="FF0000"/>
+        </w:rPr>
+        <w:t xml:space="preserve">to </w:t>
+      </w:r>
+      <w:r>
+        <w:rPr>
+          <w:color w:val="FF0000"/>
+        </w:rPr>
+        <w:t xml:space="preserve">meet </w:t>
+      </w:r>
+      <w:r>
+        <w:rPr>
+          <w:color w:val="FF0000"/>
+        </w:rPr>
+        <w:t xml:space="preserve">customer </w:t>
+      </w:r>
+      <w:r>
+        <w:rPr>
+          <w:color w:val="FF0000"/>
+        </w:rPr>
+        <w:t xml:space="preserve">demand. </w:t>
+      </w:r>
+    </w:p>
+    <w:p>
+      <w:r>
+        <w:rPr>
+          <w:color w:val="FF0000"/>
+        </w:rPr>
+        <w:t xml:space="preserve">Backorder: </w:t>
+      </w:r>
+      <w:r>
+        <w:rPr>
+          <w:color w:val="FF0000"/>
+        </w:rPr>
+        <w:t xml:space="preserve">A </w:t>
+      </w:r>
+      <w:r>
+        <w:rPr>
+          <w:color w:val="FF0000"/>
+        </w:rPr>
+        <w:t xml:space="preserve">customer </w:t>
+      </w:r>
+      <w:r>
+        <w:rPr>
+          <w:color w:val="FF0000"/>
+        </w:rPr>
+        <w:t xml:space="preserve">order </w:t>
+      </w:r>
+      <w:r>
+        <w:rPr>
+          <w:color w:val="FF0000"/>
+        </w:rPr>
+        <w:t xml:space="preserve">that </w:t>
+      </w:r>
+      <w:r>
+        <w:rPr>
+          <w:color w:val="FF0000"/>
+        </w:rPr>
+        <w:t xml:space="preserve">cannot </w:t>
+      </w:r>
+      <w:r>
+        <w:rPr>
+          <w:color w:val="FF0000"/>
+        </w:rPr>
+        <w:t xml:space="preserve">be </w:t>
+      </w:r>
+      <w:r>
+        <w:rPr>
+          <w:color w:val="FF0000"/>
+        </w:rPr>
+        <w:t xml:space="preserve">fulfilled </w:t>
+      </w:r>
+      <w:r>
+        <w:rPr>
+          <w:color w:val="FF0000"/>
+        </w:rPr>
+        <w:t xml:space="preserve">immediately </w:t>
+      </w:r>
+      <w:r>
+        <w:rPr>
+          <w:color w:val="FF0000"/>
+        </w:rPr>
+        <w:t xml:space="preserve">due </w:t>
+      </w:r>
+      <w:r>
+        <w:rPr>
+          <w:color w:val="FF0000"/>
+        </w:rPr>
+        <w:t xml:space="preserve">to </w:t>
+      </w:r>
+      <w:r>
+        <w:rPr>
+          <w:color w:val="FF0000"/>
+        </w:rPr>
+        <w:t xml:space="preserve">insufficient </w:t>
+      </w:r>
+      <w:r>
+        <w:rPr>
+          <w:color w:val="FF0000"/>
+        </w:rPr>
+        <w:t xml:space="preserve">inventory. </w:t>
+      </w:r>
+    </w:p>
+    <w:p>
+      <w:r>
+        <w:rPr>
+          <w:color w:val="FF0000"/>
+        </w:rPr>
+        <w:t xml:space="preserve">Stockout: </w:t>
+      </w:r>
+      <w:r>
+        <w:rPr>
+          <w:color w:val="FF0000"/>
+        </w:rPr>
+        <w:t xml:space="preserve">A </w:t>
+      </w:r>
+      <w:r>
+        <w:rPr>
+          <w:color w:val="FF0000"/>
+        </w:rPr>
+        <w:t xml:space="preserve">complete </w:t>
+      </w:r>
+      <w:r>
+        <w:rPr>
+          <w:color w:val="FF0000"/>
+        </w:rPr>
+        <w:t xml:space="preserve">depletion </w:t>
+      </w:r>
+      <w:r>
+        <w:rPr>
+          <w:color w:val="FF0000"/>
+        </w:rPr>
+        <w:t xml:space="preserve">of </w:t>
+      </w:r>
+      <w:r>
+        <w:rPr>
+          <w:color w:val="FF0000"/>
+        </w:rPr>
+        <w:t xml:space="preserve">product </w:t>
+      </w:r>
+      <w:r>
+        <w:rPr>
+          <w:color w:val="FF0000"/>
+        </w:rPr>
+        <w:t xml:space="preserve">inventory. </w:t>
+      </w:r>
+      <w:r>
+        <w:rPr>
+          <w:color w:val="FF0000"/>
+        </w:rPr>
+        <w:t xml:space="preserve">I </w:t>
+      </w:r>
+      <w:r>
+        <w:rPr>
+          <w:color w:val="FF0000"/>
+        </w:rPr>
+        <w:t xml:space="preserve">have </w:t>
+      </w:r>
+      <w:r>
+        <w:rPr>
+          <w:color w:val="FF0000"/>
+        </w:rPr>
+        <w:t xml:space="preserve">changed. </w:t>
       </w:r>
     </w:p>
     <w:p>
@@ -803,6 +1320,11 @@
     </w:p>
     <w:p>
       <w:r>
+        <w:t>Tag: S</w:t>
+      </w:r>
+    </w:p>
+    <w:p>
+      <w:r>
         <w:t>Summary: Same</w:t>
       </w:r>
     </w:p>
@@ -910,6 +1432,11 @@
     </w:p>
     <w:p>
       <w:r>
+        <w:t>Tag: S</w:t>
+      </w:r>
+    </w:p>
+    <w:p>
+      <w:r>
         <w:t>Summary: Same</w:t>
       </w:r>
     </w:p>
@@ -999,6 +1526,260 @@
         <w:t xml:space="preserve">guidance </w:t>
       </w:r>
       <w:r>
+        <w:t xml:space="preserve">documents]. </w:t>
+      </w:r>
+    </w:p>
+    <w:p>
+      <w:pPr>
+        <w:pStyle w:val="Heading2"/>
+      </w:pPr>
+      <w:r>
+        <w:t>Document 26</w:t>
+      </w:r>
+    </w:p>
+    <w:p>
+      <w:r>
+        <w:t>Similarity Score: 80%</w:t>
+      </w:r>
+    </w:p>
+    <w:p>
+      <w:r>
+        <w:t>Tag: A</w:t>
+      </w:r>
+    </w:p>
+    <w:p>
+      <w:r>
+        <w:t>Summary: Different</w:t>
+      </w:r>
+    </w:p>
+    <w:p>
+      <w:r>
+        <w:t>Comparison Status: Compared</w:t>
+      </w:r>
+    </w:p>
+    <w:p>
+      <w:r>
+        <w:rPr>
+          <w:color w:val="FF0000"/>
+        </w:rPr>
+        <w:t xml:space="preserve">21 </w:t>
+      </w:r>
+      <w:r>
+        <w:rPr>
+          <w:color w:val="FF0000"/>
+        </w:rPr>
+        <w:t xml:space="preserve">CFR </w:t>
+      </w:r>
+      <w:r>
+        <w:rPr>
+          <w:color w:val="FF0000"/>
+        </w:rPr>
+        <w:t xml:space="preserve">Part </w:t>
+      </w:r>
+      <w:r>
+        <w:rPr>
+          <w:color w:val="FF0000"/>
+        </w:rPr>
+        <w:t xml:space="preserve">110: </w:t>
+      </w:r>
+      <w:r>
+        <w:rPr>
+          <w:color w:val="FF0000"/>
+        </w:rPr>
+        <w:t xml:space="preserve">Current </w:t>
+      </w:r>
+      <w:r>
+        <w:rPr>
+          <w:color w:val="FF0000"/>
+        </w:rPr>
+        <w:t xml:space="preserve">Good </w:t>
+      </w:r>
+      <w:r>
+        <w:rPr>
+          <w:color w:val="FF0000"/>
+        </w:rPr>
+        <w:t xml:space="preserve">Manufacturing </w:t>
+      </w:r>
+      <w:r>
+        <w:rPr>
+          <w:color w:val="FF0000"/>
+        </w:rPr>
+        <w:t xml:space="preserve">Practice </w:t>
+      </w:r>
+      <w:r>
+        <w:rPr>
+          <w:color w:val="FF0000"/>
+        </w:rPr>
+        <w:t xml:space="preserve">(CGMP) </w:t>
+      </w:r>
+      <w:r>
+        <w:rPr>
+          <w:color w:val="FF0000"/>
+        </w:rPr>
+        <w:t xml:space="preserve">for </w:t>
+      </w:r>
+      <w:r>
+        <w:rPr>
+          <w:color w:val="FF0000"/>
+        </w:rPr>
+        <w:t xml:space="preserve">Drugs. </w:t>
+      </w:r>
+    </w:p>
+    <w:p>
+      <w:r>
+        <w:rPr>
+          <w:color w:val="FF0000"/>
+        </w:rPr>
+        <w:t xml:space="preserve">21 </w:t>
+      </w:r>
+      <w:r>
+        <w:rPr>
+          <w:color w:val="FF0000"/>
+        </w:rPr>
+        <w:t xml:space="preserve">CFR </w:t>
+      </w:r>
+      <w:r>
+        <w:rPr>
+          <w:color w:val="FF0000"/>
+        </w:rPr>
+        <w:t xml:space="preserve">Part </w:t>
+      </w:r>
+      <w:r>
+        <w:rPr>
+          <w:color w:val="FF0000"/>
+        </w:rPr>
+        <w:t xml:space="preserve">211: </w:t>
+      </w:r>
+      <w:r>
+        <w:rPr>
+          <w:color w:val="FF0000"/>
+        </w:rPr>
+        <w:t xml:space="preserve">Current </w:t>
+      </w:r>
+      <w:r>
+        <w:rPr>
+          <w:color w:val="FF0000"/>
+        </w:rPr>
+        <w:t xml:space="preserve">Good </w:t>
+      </w:r>
+      <w:r>
+        <w:rPr>
+          <w:color w:val="FF0000"/>
+        </w:rPr>
+        <w:t xml:space="preserve">Manufacturing </w:t>
+      </w:r>
+      <w:r>
+        <w:rPr>
+          <w:color w:val="FF0000"/>
+        </w:rPr>
+        <w:t xml:space="preserve">Practice </w:t>
+      </w:r>
+      <w:r>
+        <w:rPr>
+          <w:color w:val="FF0000"/>
+        </w:rPr>
+        <w:t xml:space="preserve">for </w:t>
+      </w:r>
+      <w:r>
+        <w:rPr>
+          <w:color w:val="FF0000"/>
+        </w:rPr>
+        <w:t xml:space="preserve">Finished </w:t>
+      </w:r>
+      <w:r>
+        <w:rPr>
+          <w:color w:val="FF0000"/>
+        </w:rPr>
+        <w:t xml:space="preserve">Pharmaceuticals. </w:t>
+      </w:r>
+    </w:p>
+    <w:p>
+      <w:r>
+        <w:rPr>
+          <w:color w:val="FF0000"/>
+        </w:rPr>
+        <w:t xml:space="preserve">[Relevant </w:t>
+      </w:r>
+      <w:r>
+        <w:rPr>
+          <w:color w:val="FF0000"/>
+        </w:rPr>
+        <w:t xml:space="preserve">FDA </w:t>
+      </w:r>
+      <w:r>
+        <w:rPr>
+          <w:color w:val="FF0000"/>
+        </w:rPr>
+        <w:t xml:space="preserve">guidance </w:t>
+      </w:r>
+      <w:r>
+        <w:rPr>
+          <w:color w:val="FF0000"/>
+        </w:rPr>
+        <w:t xml:space="preserve">documents]. </w:t>
+      </w:r>
+    </w:p>
+    <w:p>
+      <w:r>
+        <w:rPr>
+          <w:color w:val="FF0000"/>
+        </w:rPr>
+        <w:t xml:space="preserve">Good </w:t>
+      </w:r>
+      <w:r>
+        <w:rPr>
+          <w:color w:val="FF0000"/>
+        </w:rPr>
+        <w:t xml:space="preserve">Manufacturing </w:t>
+      </w:r>
+      <w:r>
+        <w:rPr>
+          <w:color w:val="FF0000"/>
+        </w:rPr>
+        <w:t xml:space="preserve">Practice </w:t>
+      </w:r>
+      <w:r>
+        <w:rPr>
+          <w:color w:val="FF0000"/>
+        </w:rPr>
+        <w:t xml:space="preserve">for </w:t>
+      </w:r>
+      <w:r>
+        <w:rPr>
+          <w:color w:val="FF0000"/>
+        </w:rPr>
+        <w:t xml:space="preserve">Finished </w:t>
+      </w:r>
+      <w:r>
+        <w:rPr>
+          <w:color w:val="FF0000"/>
+        </w:rPr>
+        <w:t xml:space="preserve">Pharmaceuticals. </w:t>
+      </w:r>
+    </w:p>
+    <w:p>
+      <w:r>
+        <w:rPr>
+          <w:color w:val="FF0000"/>
+        </w:rPr>
+        <w:t xml:space="preserve">[Relevant </w:t>
+      </w:r>
+      <w:r>
+        <w:rPr>
+          <w:color w:val="FF0000"/>
+        </w:rPr>
+        <w:t xml:space="preserve">FDA </w:t>
+      </w:r>
+      <w:r>
+        <w:rPr>
+          <w:color w:val="FF0000"/>
+        </w:rPr>
+        <w:t xml:space="preserve">guidance </w:t>
+      </w:r>
+      <w:r>
+        <w:rPr>
+          <w:color w:val="FF0000"/>
+        </w:rPr>
         <w:t xml:space="preserve">documents]. </w:t>
       </w:r>
     </w:p>
@@ -1025,6 +1806,11 @@
     </w:p>
     <w:p>
       <w:r>
+        <w:t>Tag: S</w:t>
+      </w:r>
+    </w:p>
+    <w:p>
+      <w:r>
         <w:t>Summary: Same</w:t>
       </w:r>
     </w:p>
@@ -1209,6 +1995,11 @@
     </w:p>
     <w:p>
       <w:r>
+        <w:t>Tag: S</w:t>
+      </w:r>
+    </w:p>
+    <w:p>
+      <w:r>
         <w:t>Summary: Same</w:t>
       </w:r>
     </w:p>
@@ -1375,6 +2166,354 @@
         <w:t xml:space="preserve">processing </w:t>
       </w:r>
       <w:r>
+        <w:t xml:space="preserve">backorders. </w:t>
+      </w:r>
+    </w:p>
+    <w:p>
+      <w:pPr>
+        <w:pStyle w:val="Heading2"/>
+      </w:pPr>
+      <w:r>
+        <w:t>Document 26</w:t>
+      </w:r>
+    </w:p>
+    <w:p>
+      <w:r>
+        <w:t>Similarity Score: 99%</w:t>
+      </w:r>
+    </w:p>
+    <w:p>
+      <w:r>
+        <w:t>Tag: M</w:t>
+      </w:r>
+    </w:p>
+    <w:p>
+      <w:r>
+        <w:t>Summary: Different</w:t>
+      </w:r>
+    </w:p>
+    <w:p>
+      <w:r>
+        <w:t>Comparison Status: Compared</w:t>
+      </w:r>
+    </w:p>
+    <w:p>
+      <w:r>
+        <w:rPr>
+          <w:color w:val="FF0000"/>
+        </w:rPr>
+        <w:t xml:space="preserve">Production: </w:t>
+      </w:r>
+      <w:r>
+        <w:rPr>
+          <w:color w:val="FF0000"/>
+        </w:rPr>
+        <w:t xml:space="preserve">Responsible </w:t>
+      </w:r>
+      <w:r>
+        <w:rPr>
+          <w:color w:val="FF0000"/>
+        </w:rPr>
+        <w:t xml:space="preserve">for </w:t>
+      </w:r>
+      <w:r>
+        <w:rPr>
+          <w:color w:val="FF0000"/>
+        </w:rPr>
+        <w:t xml:space="preserve">monitoring </w:t>
+      </w:r>
+      <w:r>
+        <w:rPr>
+          <w:color w:val="FF0000"/>
+        </w:rPr>
+        <w:t xml:space="preserve">inventory </w:t>
+      </w:r>
+      <w:r>
+        <w:rPr>
+          <w:color w:val="FF0000"/>
+        </w:rPr>
+        <w:t xml:space="preserve">levels, </w:t>
+      </w:r>
+      <w:r>
+        <w:rPr>
+          <w:color w:val="FF0000"/>
+        </w:rPr>
+        <w:t xml:space="preserve">initiating </w:t>
+      </w:r>
+      <w:r>
+        <w:rPr>
+          <w:color w:val="FF0000"/>
+        </w:rPr>
+        <w:t xml:space="preserve">OOS </w:t>
+      </w:r>
+      <w:r>
+        <w:rPr>
+          <w:color w:val="FF0000"/>
+        </w:rPr>
+        <w:t xml:space="preserve">investigations, </w:t>
+      </w:r>
+      <w:r>
+        <w:rPr>
+          <w:color w:val="FF0000"/>
+        </w:rPr>
+        <w:t xml:space="preserve">and </w:t>
+      </w:r>
+      <w:r>
+        <w:rPr>
+          <w:color w:val="FF0000"/>
+        </w:rPr>
+        <w:t xml:space="preserve">implementing </w:t>
+      </w:r>
+      <w:r>
+        <w:rPr>
+          <w:color w:val="FF0000"/>
+        </w:rPr>
+        <w:t xml:space="preserve">corrective </w:t>
+      </w:r>
+      <w:r>
+        <w:rPr>
+          <w:color w:val="FF0000"/>
+        </w:rPr>
+        <w:t xml:space="preserve">actions. </w:t>
+      </w:r>
+    </w:p>
+    <w:p>
+      <w:r>
+        <w:rPr>
+          <w:color w:val="FF0000"/>
+        </w:rPr>
+        <w:t xml:space="preserve">Quality </w:t>
+      </w:r>
+      <w:r>
+        <w:rPr>
+          <w:color w:val="FF0000"/>
+        </w:rPr>
+        <w:t xml:space="preserve">Control: </w:t>
+      </w:r>
+      <w:r>
+        <w:rPr>
+          <w:color w:val="FF0000"/>
+        </w:rPr>
+        <w:t xml:space="preserve">Responsible </w:t>
+      </w:r>
+      <w:r>
+        <w:rPr>
+          <w:color w:val="FF0000"/>
+        </w:rPr>
+        <w:t xml:space="preserve">for </w:t>
+      </w:r>
+      <w:r>
+        <w:rPr>
+          <w:color w:val="FF0000"/>
+        </w:rPr>
+        <w:t xml:space="preserve">investigating </w:t>
+      </w:r>
+      <w:r>
+        <w:rPr>
+          <w:color w:val="FF0000"/>
+        </w:rPr>
+        <w:t xml:space="preserve">OOS </w:t>
+      </w:r>
+      <w:r>
+        <w:rPr>
+          <w:color w:val="FF0000"/>
+        </w:rPr>
+        <w:t xml:space="preserve">root </w:t>
+      </w:r>
+      <w:r>
+        <w:rPr>
+          <w:color w:val="FF0000"/>
+        </w:rPr>
+        <w:t xml:space="preserve">causes </w:t>
+      </w:r>
+      <w:r>
+        <w:rPr>
+          <w:color w:val="FF0000"/>
+        </w:rPr>
+        <w:t xml:space="preserve">and </w:t>
+      </w:r>
+      <w:r>
+        <w:rPr>
+          <w:color w:val="FF0000"/>
+        </w:rPr>
+        <w:t xml:space="preserve">approving </w:t>
+      </w:r>
+      <w:r>
+        <w:rPr>
+          <w:color w:val="FF0000"/>
+        </w:rPr>
+        <w:t xml:space="preserve">corrective </w:t>
+      </w:r>
+      <w:r>
+        <w:rPr>
+          <w:color w:val="FF0000"/>
+        </w:rPr>
+        <w:t xml:space="preserve">actions. </w:t>
+      </w:r>
+    </w:p>
+    <w:p>
+      <w:r>
+        <w:rPr>
+          <w:color w:val="FF0000"/>
+        </w:rPr>
+        <w:t xml:space="preserve">Supply </w:t>
+      </w:r>
+      <w:r>
+        <w:rPr>
+          <w:color w:val="FF0000"/>
+        </w:rPr>
+        <w:t xml:space="preserve">Chain: </w:t>
+      </w:r>
+      <w:r>
+        <w:rPr>
+          <w:color w:val="FF0000"/>
+        </w:rPr>
+        <w:t xml:space="preserve">Responsible </w:t>
+      </w:r>
+      <w:r>
+        <w:rPr>
+          <w:color w:val="FF0000"/>
+        </w:rPr>
+        <w:t xml:space="preserve">for </w:t>
+      </w:r>
+      <w:r>
+        <w:rPr>
+          <w:color w:val="FF0000"/>
+        </w:rPr>
+        <w:t xml:space="preserve">managing </w:t>
+      </w:r>
+      <w:r>
+        <w:rPr>
+          <w:color w:val="FF0000"/>
+        </w:rPr>
+        <w:t xml:space="preserve">backorders, </w:t>
+      </w:r>
+      <w:r>
+        <w:rPr>
+          <w:color w:val="FF0000"/>
+        </w:rPr>
+        <w:t xml:space="preserve">expediting </w:t>
+      </w:r>
+      <w:r>
+        <w:rPr>
+          <w:color w:val="FF0000"/>
+        </w:rPr>
+        <w:t xml:space="preserve">orders, </w:t>
+      </w:r>
+      <w:r>
+        <w:rPr>
+          <w:color w:val="FF0000"/>
+        </w:rPr>
+        <w:t xml:space="preserve">and </w:t>
+      </w:r>
+      <w:r>
+        <w:rPr>
+          <w:color w:val="FF0000"/>
+        </w:rPr>
+        <w:t xml:space="preserve">preventing </w:t>
+      </w:r>
+      <w:r>
+        <w:rPr>
+          <w:color w:val="FF0000"/>
+        </w:rPr>
+        <w:t xml:space="preserve">future </w:t>
+      </w:r>
+      <w:r>
+        <w:rPr>
+          <w:color w:val="FF0000"/>
+        </w:rPr>
+        <w:t xml:space="preserve">OOS </w:t>
+      </w:r>
+      <w:r>
+        <w:rPr>
+          <w:color w:val="FF0000"/>
+        </w:rPr>
+        <w:t xml:space="preserve">data. </w:t>
+      </w:r>
+    </w:p>
+    <w:p>
+      <w:r>
+        <w:rPr>
+          <w:color w:val="FF0000"/>
+        </w:rPr>
+        <w:t xml:space="preserve">Customer </w:t>
+      </w:r>
+      <w:r>
+        <w:rPr>
+          <w:color w:val="FF0000"/>
+        </w:rPr>
+        <w:t xml:space="preserve">Service: </w:t>
+      </w:r>
+      <w:r>
+        <w:rPr>
+          <w:color w:val="FF0000"/>
+        </w:rPr>
+        <w:t xml:space="preserve">Responsible </w:t>
+      </w:r>
+      <w:r>
+        <w:rPr>
+          <w:color w:val="FF0000"/>
+        </w:rPr>
+        <w:t xml:space="preserve">for </w:t>
+      </w:r>
+      <w:r>
+        <w:rPr>
+          <w:color w:val="FF0000"/>
+        </w:rPr>
+        <w:t xml:space="preserve">communicating </w:t>
+      </w:r>
+      <w:r>
+        <w:rPr>
+          <w:color w:val="FF0000"/>
+        </w:rPr>
+        <w:t xml:space="preserve">OOS </w:t>
+      </w:r>
+      <w:r>
+        <w:rPr>
+          <w:color w:val="FF0000"/>
+        </w:rPr>
+        <w:t xml:space="preserve">to </w:t>
+      </w:r>
+      <w:r>
+        <w:rPr>
+          <w:color w:val="FF0000"/>
+        </w:rPr>
+        <w:t xml:space="preserve">customers, </w:t>
+      </w:r>
+      <w:r>
+        <w:rPr>
+          <w:color w:val="FF0000"/>
+        </w:rPr>
+        <w:t xml:space="preserve">managing </w:t>
+      </w:r>
+      <w:r>
+        <w:rPr>
+          <w:color w:val="FF0000"/>
+        </w:rPr>
+        <w:t xml:space="preserve">customer </w:t>
+      </w:r>
+      <w:r>
+        <w:rPr>
+          <w:color w:val="FF0000"/>
+        </w:rPr>
+        <w:t xml:space="preserve">inquiries, </w:t>
+      </w:r>
+      <w:r>
+        <w:rPr>
+          <w:color w:val="FF0000"/>
+        </w:rPr>
+        <w:t xml:space="preserve">and </w:t>
+      </w:r>
+      <w:r>
+        <w:rPr>
+          <w:color w:val="FF0000"/>
+        </w:rPr>
+        <w:t xml:space="preserve">processing </w:t>
+      </w:r>
+      <w:r>
+        <w:rPr>
+          <w:color w:val="FF0000"/>
+        </w:rPr>
         <w:t xml:space="preserve">backorders. </w:t>
       </w:r>
     </w:p>
@@ -1409,6 +2548,11 @@
     </w:p>
     <w:p>
       <w:r>
+        <w:t>Tag: S</w:t>
+      </w:r>
+    </w:p>
+    <w:p>
+      <w:r>
         <w:t>Summary: Same</w:t>
       </w:r>
     </w:p>
@@ -1540,6 +2684,147 @@
     </w:p>
     <w:p>
       <w:r>
+        <w:t>Tag: S</w:t>
+      </w:r>
+    </w:p>
+    <w:p>
+      <w:r>
+        <w:t>Summary: Same</w:t>
+      </w:r>
+    </w:p>
+    <w:p>
+      <w:r>
+        <w:t>Comparison Status: Compared</w:t>
+      </w:r>
+    </w:p>
+    <w:p>
+      <w:r>
+        <w:t xml:space="preserve">Inventory </w:t>
+      </w:r>
+      <w:r>
+        <w:t xml:space="preserve">management </w:t>
+      </w:r>
+      <w:r>
+        <w:t xml:space="preserve">systems </w:t>
+      </w:r>
+      <w:r>
+        <w:t xml:space="preserve">will </w:t>
+      </w:r>
+      <w:r>
+        <w:t xml:space="preserve">generate </w:t>
+      </w:r>
+      <w:r>
+        <w:t xml:space="preserve">alerts </w:t>
+      </w:r>
+      <w:r>
+        <w:t xml:space="preserve">for </w:t>
+      </w:r>
+      <w:r>
+        <w:t xml:space="preserve">low </w:t>
+      </w:r>
+      <w:r>
+        <w:t xml:space="preserve">stock </w:t>
+      </w:r>
+      <w:r>
+        <w:t xml:space="preserve">levels </w:t>
+      </w:r>
+      <w:r>
+        <w:t xml:space="preserve">or </w:t>
+      </w:r>
+      <w:r>
+        <w:t xml:space="preserve">stockouts. </w:t>
+      </w:r>
+    </w:p>
+    <w:p>
+      <w:r>
+        <w:t xml:space="preserve">Production </w:t>
+      </w:r>
+      <w:r>
+        <w:t xml:space="preserve">planning </w:t>
+      </w:r>
+      <w:r>
+        <w:t xml:space="preserve">will </w:t>
+      </w:r>
+      <w:r>
+        <w:t xml:space="preserve">identify </w:t>
+      </w:r>
+      <w:r>
+        <w:t xml:space="preserve">potential </w:t>
+      </w:r>
+      <w:r>
+        <w:t xml:space="preserve">OOS </w:t>
+      </w:r>
+      <w:r>
+        <w:t xml:space="preserve">based </w:t>
+      </w:r>
+      <w:r>
+        <w:t xml:space="preserve">on </w:t>
+      </w:r>
+      <w:r>
+        <w:t xml:space="preserve">production </w:t>
+      </w:r>
+      <w:r>
+        <w:t xml:space="preserve">schedules </w:t>
+      </w:r>
+      <w:r>
+        <w:t xml:space="preserve">and </w:t>
+      </w:r>
+      <w:r>
+        <w:t xml:space="preserve">demand </w:t>
+      </w:r>
+      <w:r>
+        <w:t xml:space="preserve">forecasts. </w:t>
+      </w:r>
+    </w:p>
+    <w:p>
+      <w:r>
+        <w:t xml:space="preserve">Customer </w:t>
+      </w:r>
+      <w:r>
+        <w:t xml:space="preserve">service </w:t>
+      </w:r>
+      <w:r>
+        <w:t xml:space="preserve">will </w:t>
+      </w:r>
+      <w:r>
+        <w:t xml:space="preserve">report </w:t>
+      </w:r>
+      <w:r>
+        <w:t xml:space="preserve">OOS </w:t>
+      </w:r>
+      <w:r>
+        <w:t xml:space="preserve">based </w:t>
+      </w:r>
+      <w:r>
+        <w:t xml:space="preserve">on </w:t>
+      </w:r>
+      <w:r>
+        <w:t xml:space="preserve">customer </w:t>
+      </w:r>
+      <w:r>
+        <w:t xml:space="preserve">inquiries. </w:t>
+      </w:r>
+    </w:p>
+    <w:p>
+      <w:pPr>
+        <w:pStyle w:val="Heading2"/>
+      </w:pPr>
+      <w:r>
+        <w:t>Document 26</w:t>
+      </w:r>
+    </w:p>
+    <w:p>
+      <w:r>
+        <w:t>Similarity Score: 100%</w:t>
+      </w:r>
+    </w:p>
+    <w:p>
+      <w:r>
+        <w:t>Tag: S</w:t>
+      </w:r>
+    </w:p>
+    <w:p>
+      <w:r>
         <w:t>Summary: Same</w:t>
       </w:r>
     </w:p>
@@ -1679,6 +2964,11 @@
     </w:p>
     <w:p>
       <w:r>
+        <w:t>Tag: S</w:t>
+      </w:r>
+    </w:p>
+    <w:p>
+      <w:r>
         <w:t>Summary: Same</w:t>
       </w:r>
     </w:p>
@@ -1749,6 +3039,11 @@
     </w:p>
     <w:p>
       <w:r>
+        <w:t>Tag: S</w:t>
+      </w:r>
+    </w:p>
+    <w:p>
+      <w:r>
         <w:t>Summary: Same</w:t>
       </w:r>
     </w:p>
@@ -1801,6 +3096,144 @@
         <w:t xml:space="preserve">OOS </w:t>
       </w:r>
       <w:r>
+        <w:t xml:space="preserve">situation. </w:t>
+      </w:r>
+    </w:p>
+    <w:p>
+      <w:pPr>
+        <w:pStyle w:val="Heading2"/>
+      </w:pPr>
+      <w:r>
+        <w:t>Document 26</w:t>
+      </w:r>
+    </w:p>
+    <w:p>
+      <w:r>
+        <w:t>Similarity Score: 93%</w:t>
+      </w:r>
+    </w:p>
+    <w:p>
+      <w:r>
+        <w:t>Tag: M</w:t>
+      </w:r>
+    </w:p>
+    <w:p>
+      <w:r>
+        <w:t>Summary: Different</w:t>
+      </w:r>
+    </w:p>
+    <w:p>
+      <w:r>
+        <w:t>Comparison Status: Compared</w:t>
+      </w:r>
+    </w:p>
+    <w:p>
+      <w:r>
+        <w:rPr>
+          <w:color w:val="FF0000"/>
+        </w:rPr>
+        <w:t xml:space="preserve">The </w:t>
+      </w:r>
+      <w:r>
+        <w:rPr>
+          <w:color w:val="FF0000"/>
+        </w:rPr>
+        <w:t xml:space="preserve">responsible </w:t>
+      </w:r>
+      <w:r>
+        <w:rPr>
+          <w:color w:val="FF0000"/>
+        </w:rPr>
+        <w:t xml:space="preserve">department </w:t>
+      </w:r>
+      <w:r>
+        <w:rPr>
+          <w:color w:val="FF0000"/>
+        </w:rPr>
+        <w:t xml:space="preserve">will </w:t>
+      </w:r>
+      <w:r>
+        <w:rPr>
+          <w:color w:val="FF0000"/>
+        </w:rPr>
+        <w:t xml:space="preserve">I </w:t>
+      </w:r>
+      <w:r>
+        <w:rPr>
+          <w:color w:val="FF0000"/>
+        </w:rPr>
+        <w:t xml:space="preserve">HAVE </w:t>
+      </w:r>
+      <w:r>
+        <w:rPr>
+          <w:color w:val="FF0000"/>
+        </w:rPr>
+        <w:t xml:space="preserve">MODIFIED </w:t>
+      </w:r>
+      <w:r>
+        <w:rPr>
+          <w:color w:val="FF0000"/>
+        </w:rPr>
+        <w:t xml:space="preserve">immediately </w:t>
+      </w:r>
+      <w:r>
+        <w:rPr>
+          <w:color w:val="FF0000"/>
+        </w:rPr>
+        <w:t xml:space="preserve">notify </w:t>
+      </w:r>
+      <w:r>
+        <w:rPr>
+          <w:color w:val="FF0000"/>
+        </w:rPr>
+        <w:t xml:space="preserve">their </w:t>
+      </w:r>
+      <w:r>
+        <w:rPr>
+          <w:color w:val="FF0000"/>
+        </w:rPr>
+        <w:t xml:space="preserve">supervisor </w:t>
+      </w:r>
+      <w:r>
+        <w:rPr>
+          <w:color w:val="FF0000"/>
+        </w:rPr>
+        <w:t xml:space="preserve">and </w:t>
+      </w:r>
+      <w:r>
+        <w:rPr>
+          <w:color w:val="FF0000"/>
+        </w:rPr>
+        <w:t xml:space="preserve">relevant </w:t>
+      </w:r>
+      <w:r>
+        <w:rPr>
+          <w:color w:val="FF0000"/>
+        </w:rPr>
+        <w:t xml:space="preserve">departments </w:t>
+      </w:r>
+      <w:r>
+        <w:rPr>
+          <w:color w:val="FF0000"/>
+        </w:rPr>
+        <w:t xml:space="preserve">of </w:t>
+      </w:r>
+      <w:r>
+        <w:rPr>
+          <w:color w:val="FF0000"/>
+        </w:rPr>
+        <w:t xml:space="preserve">an </w:t>
+      </w:r>
+      <w:r>
+        <w:rPr>
+          <w:color w:val="FF0000"/>
+        </w:rPr>
+        <w:t xml:space="preserve">OOS </w:t>
+      </w:r>
+      <w:r>
+        <w:rPr>
+          <w:color w:val="FF0000"/>
+        </w:rPr>
         <w:t xml:space="preserve">situation. </w:t>
       </w:r>
     </w:p>
@@ -1827,6 +3260,11 @@
     </w:p>
     <w:p>
       <w:r>
+        <w:t>Tag: S</w:t>
+      </w:r>
+    </w:p>
+    <w:p>
+      <w:r>
         <w:t>Summary: Same</w:t>
       </w:r>
     </w:p>
@@ -1917,6 +3355,106 @@
     </w:p>
     <w:p>
       <w:r>
+        <w:t>Tag: S</w:t>
+      </w:r>
+    </w:p>
+    <w:p>
+      <w:r>
+        <w:t>Summary: Same</w:t>
+      </w:r>
+    </w:p>
+    <w:p>
+      <w:r>
+        <w:t>Comparison Status: Compared</w:t>
+      </w:r>
+    </w:p>
+    <w:p>
+      <w:r>
+        <w:t xml:space="preserve">Customers </w:t>
+      </w:r>
+      <w:r>
+        <w:t xml:space="preserve">will </w:t>
+      </w:r>
+      <w:r>
+        <w:t xml:space="preserve">be </w:t>
+      </w:r>
+      <w:r>
+        <w:t xml:space="preserve">notified </w:t>
+      </w:r>
+      <w:r>
+        <w:t xml:space="preserve">of </w:t>
+      </w:r>
+      <w:r>
+        <w:t xml:space="preserve">product </w:t>
+      </w:r>
+      <w:r>
+        <w:t xml:space="preserve">unavailability </w:t>
+      </w:r>
+      <w:r>
+        <w:t xml:space="preserve">and </w:t>
+      </w:r>
+      <w:r>
+        <w:t xml:space="preserve">estimated </w:t>
+      </w:r>
+      <w:r>
+        <w:t xml:space="preserve">delivery </w:t>
+      </w:r>
+      <w:r>
+        <w:t xml:space="preserve">dates. </w:t>
+      </w:r>
+    </w:p>
+    <w:p>
+      <w:r>
+        <w:t xml:space="preserve">Regulatory </w:t>
+      </w:r>
+      <w:r>
+        <w:t xml:space="preserve">authorities </w:t>
+      </w:r>
+      <w:r>
+        <w:t xml:space="preserve">will </w:t>
+      </w:r>
+      <w:r>
+        <w:t xml:space="preserve">be </w:t>
+      </w:r>
+      <w:r>
+        <w:t xml:space="preserve">notified </w:t>
+      </w:r>
+      <w:r>
+        <w:t xml:space="preserve">in </w:t>
+      </w:r>
+      <w:r>
+        <w:t xml:space="preserve">accordance </w:t>
+      </w:r>
+      <w:r>
+        <w:t xml:space="preserve">with </w:t>
+      </w:r>
+      <w:r>
+        <w:t xml:space="preserve">applicable </w:t>
+      </w:r>
+      <w:r>
+        <w:t xml:space="preserve">regulations. </w:t>
+      </w:r>
+    </w:p>
+    <w:p>
+      <w:pPr>
+        <w:pStyle w:val="Heading2"/>
+      </w:pPr>
+      <w:r>
+        <w:t>Document 26</w:t>
+      </w:r>
+    </w:p>
+    <w:p>
+      <w:r>
+        <w:t>Similarity Score: 100%</w:t>
+      </w:r>
+    </w:p>
+    <w:p>
+      <w:r>
+        <w:t>Tag: S</w:t>
+      </w:r>
+    </w:p>
+    <w:p>
+      <w:r>
         <w:t>Summary: Same</w:t>
       </w:r>
     </w:p>
@@ -2023,6 +3561,11 @@
     </w:p>
     <w:p>
       <w:r>
+        <w:t>Tag: S</w:t>
+      </w:r>
+    </w:p>
+    <w:p>
+      <w:r>
         <w:t>Summary: Same</w:t>
       </w:r>
     </w:p>
@@ -2152,6 +3695,11 @@
     </w:p>
     <w:p>
       <w:r>
+        <w:t>Tag: S</w:t>
+      </w:r>
+    </w:p>
+    <w:p>
+      <w:r>
         <w:t>Summary: Same</w:t>
       </w:r>
     </w:p>
@@ -2264,6 +3812,248 @@
       </w:r>
       <w:r>
         <w:t xml:space="preserve">demand. </w:t>
+      </w:r>
+    </w:p>
+    <w:p>
+      <w:pPr>
+        <w:pStyle w:val="Heading2"/>
+      </w:pPr>
+      <w:r>
+        <w:t>Document 26</w:t>
+      </w:r>
+    </w:p>
+    <w:p>
+      <w:r>
+        <w:t>Similarity Score: 98%</w:t>
+      </w:r>
+    </w:p>
+    <w:p>
+      <w:r>
+        <w:t>Tag: M</w:t>
+      </w:r>
+    </w:p>
+    <w:p>
+      <w:r>
+        <w:t>Summary: Different</w:t>
+      </w:r>
+    </w:p>
+    <w:p>
+      <w:r>
+        <w:t>Comparison Status: Compared</w:t>
+      </w:r>
+    </w:p>
+    <w:p>
+      <w:r>
+        <w:rPr>
+          <w:color w:val="FF0000"/>
+        </w:rPr>
+        <w:t xml:space="preserve">A </w:t>
+      </w:r>
+      <w:r>
+        <w:rPr>
+          <w:color w:val="FF0000"/>
+        </w:rPr>
+        <w:t xml:space="preserve">designated </w:t>
+      </w:r>
+      <w:r>
+        <w:rPr>
+          <w:color w:val="FF0000"/>
+        </w:rPr>
+        <w:t xml:space="preserve">team </w:t>
+      </w:r>
+      <w:r>
+        <w:rPr>
+          <w:color w:val="FF0000"/>
+        </w:rPr>
+        <w:t xml:space="preserve">will </w:t>
+      </w:r>
+      <w:r>
+        <w:rPr>
+          <w:color w:val="FF0000"/>
+        </w:rPr>
+        <w:t xml:space="preserve">initiate </w:t>
+      </w:r>
+      <w:r>
+        <w:rPr>
+          <w:color w:val="FF0000"/>
+        </w:rPr>
+        <w:t xml:space="preserve">an </w:t>
+      </w:r>
+      <w:r>
+        <w:rPr>
+          <w:color w:val="FF0000"/>
+        </w:rPr>
+        <w:t xml:space="preserve">OOS </w:t>
+      </w:r>
+      <w:r>
+        <w:rPr>
+          <w:color w:val="FF0000"/>
+        </w:rPr>
+        <w:t xml:space="preserve">investigation </w:t>
+      </w:r>
+      <w:r>
+        <w:rPr>
+          <w:color w:val="FF0000"/>
+        </w:rPr>
+        <w:t xml:space="preserve">within </w:t>
+      </w:r>
+      <w:r>
+        <w:rPr>
+          <w:color w:val="FF0000"/>
+        </w:rPr>
+        <w:t xml:space="preserve">[timeframe] </w:t>
+      </w:r>
+      <w:r>
+        <w:rPr>
+          <w:color w:val="FF0000"/>
+        </w:rPr>
+        <w:t xml:space="preserve">of </w:t>
+      </w:r>
+      <w:r>
+        <w:rPr>
+          <w:color w:val="FF0000"/>
+        </w:rPr>
+        <w:t xml:space="preserve">identification. </w:t>
+      </w:r>
+    </w:p>
+    <w:p>
+      <w:r>
+        <w:rPr>
+          <w:color w:val="FF0000"/>
+        </w:rPr>
+        <w:t xml:space="preserve">The </w:t>
+      </w:r>
+      <w:r>
+        <w:rPr>
+          <w:color w:val="FF0000"/>
+        </w:rPr>
+        <w:t xml:space="preserve">investigation </w:t>
+      </w:r>
+      <w:r>
+        <w:rPr>
+          <w:color w:val="FF0000"/>
+        </w:rPr>
+        <w:t xml:space="preserve">will </w:t>
+      </w:r>
+      <w:r>
+        <w:rPr>
+          <w:color w:val="FF0000"/>
+        </w:rPr>
+        <w:t xml:space="preserve">determine </w:t>
+      </w:r>
+      <w:r>
+        <w:rPr>
+          <w:color w:val="FF0000"/>
+        </w:rPr>
+        <w:t xml:space="preserve">the </w:t>
+      </w:r>
+      <w:r>
+        <w:rPr>
+          <w:color w:val="FF0000"/>
+        </w:rPr>
+        <w:t xml:space="preserve">root </w:t>
+      </w:r>
+      <w:r>
+        <w:rPr>
+          <w:color w:val="FF0000"/>
+        </w:rPr>
+        <w:t xml:space="preserve">cause </w:t>
+      </w:r>
+      <w:r>
+        <w:rPr>
+          <w:color w:val="FF0000"/>
+        </w:rPr>
+        <w:t xml:space="preserve">of </w:t>
+      </w:r>
+      <w:r>
+        <w:rPr>
+          <w:color w:val="FF0000"/>
+        </w:rPr>
+        <w:t xml:space="preserve">the </w:t>
+      </w:r>
+      <w:r>
+        <w:rPr>
+          <w:color w:val="FF0000"/>
+        </w:rPr>
+        <w:t xml:space="preserve">OOS, </w:t>
+      </w:r>
+      <w:r>
+        <w:rPr>
+          <w:color w:val="FF0000"/>
+        </w:rPr>
+        <w:t xml:space="preserve">including </w:t>
+      </w:r>
+      <w:r>
+        <w:rPr>
+          <w:color w:val="FF0000"/>
+        </w:rPr>
+        <w:t xml:space="preserve">factors </w:t>
+      </w:r>
+      <w:r>
+        <w:rPr>
+          <w:color w:val="FF0000"/>
+        </w:rPr>
+        <w:t xml:space="preserve">such </w:t>
+      </w:r>
+      <w:r>
+        <w:rPr>
+          <w:color w:val="FF0000"/>
+        </w:rPr>
+        <w:t xml:space="preserve">as </w:t>
+      </w:r>
+      <w:r>
+        <w:rPr>
+          <w:color w:val="FF0000"/>
+        </w:rPr>
+        <w:t xml:space="preserve">production </w:t>
+      </w:r>
+      <w:r>
+        <w:rPr>
+          <w:color w:val="FF0000"/>
+        </w:rPr>
+        <w:t xml:space="preserve">delays, </w:t>
+      </w:r>
+      <w:r>
+        <w:rPr>
+          <w:color w:val="FF0000"/>
+        </w:rPr>
+        <w:t xml:space="preserve">supply </w:t>
+      </w:r>
+      <w:r>
+        <w:rPr>
+          <w:color w:val="FF0000"/>
+        </w:rPr>
+        <w:t xml:space="preserve">chain </w:t>
+      </w:r>
+      <w:r>
+        <w:rPr>
+          <w:color w:val="FF0000"/>
+        </w:rPr>
+        <w:t xml:space="preserve">disruptions, </w:t>
+      </w:r>
+      <w:r>
+        <w:rPr>
+          <w:color w:val="FF0000"/>
+        </w:rPr>
+        <w:t xml:space="preserve">or </w:t>
+      </w:r>
+      <w:r>
+        <w:rPr>
+          <w:color w:val="FF0000"/>
+        </w:rPr>
+        <w:t xml:space="preserve">increased </w:t>
+      </w:r>
+      <w:r>
+        <w:rPr>
+          <w:color w:val="FF0000"/>
+        </w:rPr>
+        <w:t xml:space="preserve">demand </w:t>
+      </w:r>
+      <w:r>
+        <w:rPr>
+          <w:color w:val="FF0000"/>
+        </w:rPr>
+        <w:t xml:space="preserve">chain. </w:t>
       </w:r>
     </w:p>
     <w:p>
@@ -2289,6 +4079,11 @@
     </w:p>
     <w:p>
       <w:r>
+        <w:t>Tag: S</w:t>
+      </w:r>
+    </w:p>
+    <w:p>
+      <w:r>
         <w:t>Summary: Same</w:t>
       </w:r>
     </w:p>
@@ -2362,6 +4157,89 @@
     </w:p>
     <w:p>
       <w:r>
+        <w:t>Tag: S</w:t>
+      </w:r>
+    </w:p>
+    <w:p>
+      <w:r>
+        <w:t>Summary: Same</w:t>
+      </w:r>
+    </w:p>
+    <w:p>
+      <w:r>
+        <w:t>Comparison Status: Compared</w:t>
+      </w:r>
+    </w:p>
+    <w:p>
+      <w:r>
+        <w:t xml:space="preserve">Relevant </w:t>
+      </w:r>
+      <w:r>
+        <w:t xml:space="preserve">data </w:t>
+      </w:r>
+      <w:r>
+        <w:t xml:space="preserve">will </w:t>
+      </w:r>
+      <w:r>
+        <w:t xml:space="preserve">be </w:t>
+      </w:r>
+      <w:r>
+        <w:t xml:space="preserve">collected, </w:t>
+      </w:r>
+      <w:r>
+        <w:t xml:space="preserve">including </w:t>
+      </w:r>
+      <w:r>
+        <w:t xml:space="preserve">production </w:t>
+      </w:r>
+      <w:r>
+        <w:t xml:space="preserve">records, </w:t>
+      </w:r>
+      <w:r>
+        <w:t xml:space="preserve">inventory </w:t>
+      </w:r>
+      <w:r>
+        <w:t xml:space="preserve">levels, </w:t>
+      </w:r>
+      <w:r>
+        <w:t xml:space="preserve">customer </w:t>
+      </w:r>
+      <w:r>
+        <w:t xml:space="preserve">orders, </w:t>
+      </w:r>
+      <w:r>
+        <w:t xml:space="preserve">and </w:t>
+      </w:r>
+      <w:r>
+        <w:t xml:space="preserve">quality </w:t>
+      </w:r>
+      <w:r>
+        <w:t xml:space="preserve">control </w:t>
+      </w:r>
+      <w:r>
+        <w:t xml:space="preserve">records. </w:t>
+      </w:r>
+    </w:p>
+    <w:p>
+      <w:pPr>
+        <w:pStyle w:val="Heading2"/>
+      </w:pPr>
+      <w:r>
+        <w:t>Document 26</w:t>
+      </w:r>
+    </w:p>
+    <w:p>
+      <w:r>
+        <w:t>Similarity Score: 100%</w:t>
+      </w:r>
+    </w:p>
+    <w:p>
+      <w:r>
+        <w:t>Tag: S</w:t>
+      </w:r>
+    </w:p>
+    <w:p>
+      <w:r>
         <w:t>Summary: Same</w:t>
       </w:r>
     </w:p>
@@ -2443,6 +4321,11 @@
     </w:p>
     <w:p>
       <w:r>
+        <w:t>Tag: S</w:t>
+      </w:r>
+    </w:p>
+    <w:p>
+      <w:r>
         <w:t>Summary: Same</w:t>
       </w:r>
     </w:p>
@@ -2530,6 +4413,103 @@
     </w:p>
     <w:p>
       <w:r>
+        <w:t>Tag: S</w:t>
+      </w:r>
+    </w:p>
+    <w:p>
+      <w:r>
+        <w:t>Summary: Same</w:t>
+      </w:r>
+    </w:p>
+    <w:p>
+      <w:r>
+        <w:t>Comparison Status: Compared</w:t>
+      </w:r>
+    </w:p>
+    <w:p>
+      <w:r>
+        <w:t xml:space="preserve">A </w:t>
+      </w:r>
+      <w:r>
+        <w:t xml:space="preserve">thorough </w:t>
+      </w:r>
+      <w:r>
+        <w:t xml:space="preserve">analysis </w:t>
+      </w:r>
+      <w:r>
+        <w:t xml:space="preserve">will </w:t>
+      </w:r>
+      <w:r>
+        <w:t xml:space="preserve">be </w:t>
+      </w:r>
+      <w:r>
+        <w:t xml:space="preserve">conducted </w:t>
+      </w:r>
+      <w:r>
+        <w:t xml:space="preserve">to </w:t>
+      </w:r>
+      <w:r>
+        <w:t xml:space="preserve">identify </w:t>
+      </w:r>
+      <w:r>
+        <w:t xml:space="preserve">the </w:t>
+      </w:r>
+      <w:r>
+        <w:t xml:space="preserve">underlying </w:t>
+      </w:r>
+      <w:r>
+        <w:t xml:space="preserve">causes </w:t>
+      </w:r>
+      <w:r>
+        <w:t xml:space="preserve">of </w:t>
+      </w:r>
+      <w:r>
+        <w:t xml:space="preserve">the </w:t>
+      </w:r>
+      <w:r>
+        <w:t xml:space="preserve">OOS. </w:t>
+      </w:r>
+    </w:p>
+    <w:p>
+      <w:r>
+        <w:t xml:space="preserve">Potential </w:t>
+      </w:r>
+      <w:r>
+        <w:t xml:space="preserve">corrective </w:t>
+      </w:r>
+      <w:r>
+        <w:t xml:space="preserve">actions </w:t>
+      </w:r>
+      <w:r>
+        <w:t xml:space="preserve">will </w:t>
+      </w:r>
+      <w:r>
+        <w:t xml:space="preserve">be </w:t>
+      </w:r>
+      <w:r>
+        <w:t xml:space="preserve">developed. </w:t>
+      </w:r>
+    </w:p>
+    <w:p>
+      <w:pPr>
+        <w:pStyle w:val="Heading2"/>
+      </w:pPr>
+      <w:r>
+        <w:t>Document 26</w:t>
+      </w:r>
+    </w:p>
+    <w:p>
+      <w:r>
+        <w:t>Similarity Score: 100%</w:t>
+      </w:r>
+    </w:p>
+    <w:p>
+      <w:r>
+        <w:t>Tag: S</w:t>
+      </w:r>
+    </w:p>
+    <w:p>
+      <w:r>
         <w:t>Summary: Same</w:t>
       </w:r>
     </w:p>
@@ -2633,6 +4613,11 @@
     </w:p>
     <w:p>
       <w:r>
+        <w:t>Tag: S</w:t>
+      </w:r>
+    </w:p>
+    <w:p>
+      <w:r>
         <w:t>Summary: Same</w:t>
       </w:r>
     </w:p>
@@ -2738,6 +4723,121 @@
     </w:p>
     <w:p>
       <w:r>
+        <w:t>Tag: S</w:t>
+      </w:r>
+    </w:p>
+    <w:p>
+      <w:r>
+        <w:t>Summary: Same</w:t>
+      </w:r>
+    </w:p>
+    <w:p>
+      <w:r>
+        <w:t>Comparison Status: Compared</w:t>
+      </w:r>
+    </w:p>
+    <w:p>
+      <w:r>
+        <w:t xml:space="preserve">Information </w:t>
+      </w:r>
+      <w:r>
+        <w:t xml:space="preserve">regarding </w:t>
+      </w:r>
+      <w:r>
+        <w:t xml:space="preserve">the </w:t>
+      </w:r>
+      <w:r>
+        <w:t xml:space="preserve">OOS </w:t>
+      </w:r>
+      <w:r>
+        <w:t xml:space="preserve">and </w:t>
+      </w:r>
+      <w:r>
+        <w:t xml:space="preserve">investigation </w:t>
+      </w:r>
+      <w:r>
+        <w:t xml:space="preserve">findings </w:t>
+      </w:r>
+      <w:r>
+        <w:t xml:space="preserve">will </w:t>
+      </w:r>
+      <w:r>
+        <w:t xml:space="preserve">be </w:t>
+      </w:r>
+      <w:r>
+        <w:t xml:space="preserve">shared </w:t>
+      </w:r>
+      <w:r>
+        <w:t xml:space="preserve">with </w:t>
+      </w:r>
+      <w:r>
+        <w:t xml:space="preserve">relevant </w:t>
+      </w:r>
+      <w:r>
+        <w:t xml:space="preserve">departments. </w:t>
+      </w:r>
+    </w:p>
+    <w:p>
+      <w:r>
+        <w:t xml:space="preserve">Communication </w:t>
+      </w:r>
+      <w:r>
+        <w:t xml:space="preserve">plans </w:t>
+      </w:r>
+      <w:r>
+        <w:t xml:space="preserve">will </w:t>
+      </w:r>
+      <w:r>
+        <w:t xml:space="preserve">be </w:t>
+      </w:r>
+      <w:r>
+        <w:t xml:space="preserve">developed </w:t>
+      </w:r>
+      <w:r>
+        <w:t xml:space="preserve">to </w:t>
+      </w:r>
+      <w:r>
+        <w:t xml:space="preserve">address </w:t>
+      </w:r>
+      <w:r>
+        <w:t xml:space="preserve">internal </w:t>
+      </w:r>
+      <w:r>
+        <w:t xml:space="preserve">concerns </w:t>
+      </w:r>
+      <w:r>
+        <w:t xml:space="preserve">and </w:t>
+      </w:r>
+      <w:r>
+        <w:t xml:space="preserve">coordinate </w:t>
+      </w:r>
+      <w:r>
+        <w:t xml:space="preserve">response </w:t>
+      </w:r>
+      <w:r>
+        <w:t xml:space="preserve">efforts. </w:t>
+      </w:r>
+    </w:p>
+    <w:p>
+      <w:pPr>
+        <w:pStyle w:val="Heading2"/>
+      </w:pPr>
+      <w:r>
+        <w:t>Document 26</w:t>
+      </w:r>
+    </w:p>
+    <w:p>
+      <w:r>
+        <w:t>Similarity Score: 100%</w:t>
+      </w:r>
+    </w:p>
+    <w:p>
+      <w:r>
+        <w:t>Tag: S</w:t>
+      </w:r>
+    </w:p>
+    <w:p>
+      <w:r>
         <w:t>Summary: Same</w:t>
       </w:r>
     </w:p>
@@ -2851,6 +4951,11 @@
     </w:p>
     <w:p>
       <w:r>
+        <w:t>Tag: S</w:t>
+      </w:r>
+    </w:p>
+    <w:p>
+      <w:r>
         <w:t>Summary: Same</w:t>
       </w:r>
     </w:p>
@@ -3009,6 +5114,11 @@
     </w:p>
     <w:p>
       <w:r>
+        <w:t>Tag: A</w:t>
+      </w:r>
+    </w:p>
+    <w:p>
+      <w:r>
         <w:t>Summary: Different</w:t>
       </w:r>
     </w:p>
@@ -3344,6 +5454,169 @@
         <w:rPr>
           <w:color w:val="FF0000"/>
         </w:rPr>
+        <w:t xml:space="preserve">policy. </w:t>
+      </w:r>
+    </w:p>
+    <w:p>
+      <w:pPr>
+        <w:pStyle w:val="Heading2"/>
+      </w:pPr>
+      <w:r>
+        <w:t>Document 26</w:t>
+      </w:r>
+    </w:p>
+    <w:p>
+      <w:r>
+        <w:t>Similarity Score: 100%</w:t>
+      </w:r>
+    </w:p>
+    <w:p>
+      <w:r>
+        <w:t>Tag: S</w:t>
+      </w:r>
+    </w:p>
+    <w:p>
+      <w:r>
+        <w:t>Summary: Same</w:t>
+      </w:r>
+    </w:p>
+    <w:p>
+      <w:r>
+        <w:t>Comparison Status: Compared</w:t>
+      </w:r>
+    </w:p>
+    <w:p>
+      <w:r>
+        <w:t xml:space="preserve">Standard </w:t>
+      </w:r>
+      <w:r>
+        <w:t xml:space="preserve">templates </w:t>
+      </w:r>
+      <w:r>
+        <w:t xml:space="preserve">will </w:t>
+      </w:r>
+      <w:r>
+        <w:t xml:space="preserve">be </w:t>
+      </w:r>
+      <w:r>
+        <w:t xml:space="preserve">used </w:t>
+      </w:r>
+      <w:r>
+        <w:t xml:space="preserve">for </w:t>
+      </w:r>
+      <w:r>
+        <w:t xml:space="preserve">customer </w:t>
+      </w:r>
+      <w:r>
+        <w:t xml:space="preserve">notifications, </w:t>
+      </w:r>
+      <w:r>
+        <w:t xml:space="preserve">including </w:t>
+      </w:r>
+      <w:r>
+        <w:t xml:space="preserve">information </w:t>
+      </w:r>
+      <w:r>
+        <w:t xml:space="preserve">about </w:t>
+      </w:r>
+      <w:r>
+        <w:t xml:space="preserve">the </w:t>
+      </w:r>
+      <w:r>
+        <w:t xml:space="preserve">OOS, </w:t>
+      </w:r>
+      <w:r>
+        <w:t xml:space="preserve">estimated </w:t>
+      </w:r>
+      <w:r>
+        <w:t xml:space="preserve">delivery </w:t>
+      </w:r>
+      <w:r>
+        <w:t xml:space="preserve">dates, </w:t>
+      </w:r>
+      <w:r>
+        <w:t xml:space="preserve">and </w:t>
+      </w:r>
+      <w:r>
+        <w:t xml:space="preserve">alternative </w:t>
+      </w:r>
+      <w:r>
+        <w:t xml:space="preserve">products </w:t>
+      </w:r>
+      <w:r>
+        <w:t xml:space="preserve">(if </w:t>
+      </w:r>
+      <w:r>
+        <w:t xml:space="preserve">available). </w:t>
+      </w:r>
+    </w:p>
+    <w:p>
+      <w:r>
+        <w:t xml:space="preserve">Customer </w:t>
+      </w:r>
+      <w:r>
+        <w:t xml:space="preserve">inquiries </w:t>
+      </w:r>
+      <w:r>
+        <w:t xml:space="preserve">will </w:t>
+      </w:r>
+      <w:r>
+        <w:t xml:space="preserve">be </w:t>
+      </w:r>
+      <w:r>
+        <w:t xml:space="preserve">managed </w:t>
+      </w:r>
+      <w:r>
+        <w:t xml:space="preserve">professionally </w:t>
+      </w:r>
+      <w:r>
+        <w:t xml:space="preserve">and </w:t>
+      </w:r>
+      <w:r>
+        <w:t xml:space="preserve">promptly. </w:t>
+      </w:r>
+    </w:p>
+    <w:p>
+      <w:r>
+        <w:t xml:space="preserve">Media </w:t>
+      </w:r>
+      <w:r>
+        <w:t xml:space="preserve">inquiries </w:t>
+      </w:r>
+      <w:r>
+        <w:t xml:space="preserve">(if </w:t>
+      </w:r>
+      <w:r>
+        <w:t xml:space="preserve">applicable) </w:t>
+      </w:r>
+      <w:r>
+        <w:t xml:space="preserve">will </w:t>
+      </w:r>
+      <w:r>
+        <w:t xml:space="preserve">be </w:t>
+      </w:r>
+      <w:r>
+        <w:t xml:space="preserve">handled </w:t>
+      </w:r>
+      <w:r>
+        <w:t xml:space="preserve">according </w:t>
+      </w:r>
+      <w:r>
+        <w:t xml:space="preserve">to </w:t>
+      </w:r>
+      <w:r>
+        <w:t xml:space="preserve">the </w:t>
+      </w:r>
+      <w:r>
+        <w:t xml:space="preserve">company's </w:t>
+      </w:r>
+      <w:r>
+        <w:t xml:space="preserve">media </w:t>
+      </w:r>
+      <w:r>
+        <w:t xml:space="preserve">relations </w:t>
+      </w:r>
+      <w:r>
         <w:t xml:space="preserve">policy. </w:t>
       </w:r>
     </w:p>
@@ -3378,6 +5651,11 @@
     </w:p>
     <w:p>
       <w:r>
+        <w:t>Tag: S</w:t>
+      </w:r>
+    </w:p>
+    <w:p>
+      <w:r>
         <w:t>Summary: Same</w:t>
       </w:r>
     </w:p>
@@ -3480,6 +5758,118 @@
     </w:p>
     <w:p>
       <w:r>
+        <w:t>Tag: S</w:t>
+      </w:r>
+    </w:p>
+    <w:p>
+      <w:r>
+        <w:t>Summary: Same</w:t>
+      </w:r>
+    </w:p>
+    <w:p>
+      <w:r>
+        <w:t>Comparison Status: Compared</w:t>
+      </w:r>
+    </w:p>
+    <w:p>
+      <w:r>
+        <w:t xml:space="preserve">Corrective </w:t>
+      </w:r>
+      <w:r>
+        <w:t xml:space="preserve">actions </w:t>
+      </w:r>
+      <w:r>
+        <w:t xml:space="preserve">to </w:t>
+      </w:r>
+      <w:r>
+        <w:t xml:space="preserve">address </w:t>
+      </w:r>
+      <w:r>
+        <w:t xml:space="preserve">the </w:t>
+      </w:r>
+      <w:r>
+        <w:t xml:space="preserve">immediate </w:t>
+      </w:r>
+      <w:r>
+        <w:t xml:space="preserve">OOS </w:t>
+      </w:r>
+      <w:r>
+        <w:t xml:space="preserve">situation </w:t>
+      </w:r>
+      <w:r>
+        <w:t xml:space="preserve">will </w:t>
+      </w:r>
+      <w:r>
+        <w:t xml:space="preserve">be </w:t>
+      </w:r>
+      <w:r>
+        <w:t xml:space="preserve">implemented </w:t>
+      </w:r>
+      <w:r>
+        <w:t xml:space="preserve">promptly. </w:t>
+      </w:r>
+    </w:p>
+    <w:p>
+      <w:r>
+        <w:t xml:space="preserve">Preventive </w:t>
+      </w:r>
+      <w:r>
+        <w:t xml:space="preserve">actions </w:t>
+      </w:r>
+      <w:r>
+        <w:t xml:space="preserve">to </w:t>
+      </w:r>
+      <w:r>
+        <w:t xml:space="preserve">prevent </w:t>
+      </w:r>
+      <w:r>
+        <w:t xml:space="preserve">recurrence </w:t>
+      </w:r>
+      <w:r>
+        <w:t xml:space="preserve">of </w:t>
+      </w:r>
+      <w:r>
+        <w:t xml:space="preserve">the </w:t>
+      </w:r>
+      <w:r>
+        <w:t xml:space="preserve">OOS </w:t>
+      </w:r>
+      <w:r>
+        <w:t xml:space="preserve">will </w:t>
+      </w:r>
+      <w:r>
+        <w:t xml:space="preserve">be </w:t>
+      </w:r>
+      <w:r>
+        <w:t xml:space="preserve">developed </w:t>
+      </w:r>
+      <w:r>
+        <w:t xml:space="preserve">and </w:t>
+      </w:r>
+      <w:r>
+        <w:t xml:space="preserve">implemented. </w:t>
+      </w:r>
+    </w:p>
+    <w:p>
+      <w:pPr>
+        <w:pStyle w:val="Heading2"/>
+      </w:pPr>
+      <w:r>
+        <w:t>Document 26</w:t>
+      </w:r>
+    </w:p>
+    <w:p>
+      <w:r>
+        <w:t>Similarity Score: 100%</w:t>
+      </w:r>
+    </w:p>
+    <w:p>
+      <w:r>
+        <w:t>Tag: S</w:t>
+      </w:r>
+    </w:p>
+    <w:p>
+      <w:r>
         <w:t>Summary: Same</w:t>
       </w:r>
     </w:p>
@@ -3590,6 +5980,11 @@
     </w:p>
     <w:p>
       <w:r>
+        <w:t>Tag: S</w:t>
+      </w:r>
+    </w:p>
+    <w:p>
+      <w:r>
         <w:t>Summary: Same</w:t>
       </w:r>
     </w:p>
@@ -3651,6 +6046,77 @@
     </w:p>
     <w:p>
       <w:r>
+        <w:t>Tag: S</w:t>
+      </w:r>
+    </w:p>
+    <w:p>
+      <w:r>
+        <w:t>Summary: Same</w:t>
+      </w:r>
+    </w:p>
+    <w:p>
+      <w:r>
+        <w:t>Comparison Status: Compared</w:t>
+      </w:r>
+    </w:p>
+    <w:p>
+      <w:r>
+        <w:t xml:space="preserve">The </w:t>
+      </w:r>
+      <w:r>
+        <w:t xml:space="preserve">effectiveness </w:t>
+      </w:r>
+      <w:r>
+        <w:t xml:space="preserve">of </w:t>
+      </w:r>
+      <w:r>
+        <w:t xml:space="preserve">corrective </w:t>
+      </w:r>
+      <w:r>
+        <w:t xml:space="preserve">and </w:t>
+      </w:r>
+      <w:r>
+        <w:t xml:space="preserve">preventive </w:t>
+      </w:r>
+      <w:r>
+        <w:t xml:space="preserve">actions </w:t>
+      </w:r>
+      <w:r>
+        <w:t xml:space="preserve">will </w:t>
+      </w:r>
+      <w:r>
+        <w:t xml:space="preserve">be </w:t>
+      </w:r>
+      <w:r>
+        <w:t xml:space="preserve">monitored </w:t>
+      </w:r>
+      <w:r>
+        <w:t xml:space="preserve">and </w:t>
+      </w:r>
+      <w:r>
+        <w:t xml:space="preserve">evaluated. </w:t>
+      </w:r>
+    </w:p>
+    <w:p>
+      <w:pPr>
+        <w:pStyle w:val="Heading2"/>
+      </w:pPr>
+      <w:r>
+        <w:t>Document 26</w:t>
+      </w:r>
+    </w:p>
+    <w:p>
+      <w:r>
+        <w:t>Similarity Score: 100%</w:t>
+      </w:r>
+    </w:p>
+    <w:p>
+      <w:r>
+        <w:t>Tag: S</w:t>
+      </w:r>
+    </w:p>
+    <w:p>
+      <w:r>
         <w:t>Summary: Same</w:t>
       </w:r>
     </w:p>
@@ -3728,6 +6194,11 @@
     </w:p>
     <w:p>
       <w:r>
+        <w:t>Tag: S</w:t>
+      </w:r>
+    </w:p>
+    <w:p>
+      <w:r>
         <w:t>Summary: Same</w:t>
       </w:r>
     </w:p>
@@ -3859,6 +6330,147 @@
     </w:p>
     <w:p>
       <w:r>
+        <w:t>Tag: S</w:t>
+      </w:r>
+    </w:p>
+    <w:p>
+      <w:r>
+        <w:t>Summary: Same</w:t>
+      </w:r>
+    </w:p>
+    <w:p>
+      <w:r>
+        <w:t>Comparison Status: Compared</w:t>
+      </w:r>
+    </w:p>
+    <w:p>
+      <w:r>
+        <w:t xml:space="preserve">Customer </w:t>
+      </w:r>
+      <w:r>
+        <w:t xml:space="preserve">orders </w:t>
+      </w:r>
+      <w:r>
+        <w:t xml:space="preserve">for </w:t>
+      </w:r>
+      <w:r>
+        <w:t xml:space="preserve">OOS </w:t>
+      </w:r>
+      <w:r>
+        <w:t xml:space="preserve">products </w:t>
+      </w:r>
+      <w:r>
+        <w:t xml:space="preserve">will </w:t>
+      </w:r>
+      <w:r>
+        <w:t xml:space="preserve">be </w:t>
+      </w:r>
+      <w:r>
+        <w:t xml:space="preserve">placed </w:t>
+      </w:r>
+      <w:r>
+        <w:t xml:space="preserve">on </w:t>
+      </w:r>
+      <w:r>
+        <w:t xml:space="preserve">backorder. </w:t>
+      </w:r>
+    </w:p>
+    <w:p>
+      <w:r>
+        <w:t xml:space="preserve">Backorders </w:t>
+      </w:r>
+      <w:r>
+        <w:t xml:space="preserve">will </w:t>
+      </w:r>
+      <w:r>
+        <w:t xml:space="preserve">be </w:t>
+      </w:r>
+      <w:r>
+        <w:t xml:space="preserve">prioritized </w:t>
+      </w:r>
+      <w:r>
+        <w:t xml:space="preserve">based </w:t>
+      </w:r>
+      <w:r>
+        <w:t xml:space="preserve">on </w:t>
+      </w:r>
+      <w:r>
+        <w:t xml:space="preserve">order </w:t>
+      </w:r>
+      <w:r>
+        <w:t xml:space="preserve">date, </w:t>
+      </w:r>
+      <w:r>
+        <w:t xml:space="preserve">customer </w:t>
+      </w:r>
+      <w:r>
+        <w:t xml:space="preserve">importance, </w:t>
+      </w:r>
+      <w:r>
+        <w:t xml:space="preserve">and </w:t>
+      </w:r>
+      <w:r>
+        <w:t xml:space="preserve">product </w:t>
+      </w:r>
+      <w:r>
+        <w:t xml:space="preserve">availability. </w:t>
+      </w:r>
+    </w:p>
+    <w:p>
+      <w:r>
+        <w:t xml:space="preserve">Customers </w:t>
+      </w:r>
+      <w:r>
+        <w:t xml:space="preserve">will </w:t>
+      </w:r>
+      <w:r>
+        <w:t xml:space="preserve">be </w:t>
+      </w:r>
+      <w:r>
+        <w:t xml:space="preserve">regularly </w:t>
+      </w:r>
+      <w:r>
+        <w:t xml:space="preserve">updated </w:t>
+      </w:r>
+      <w:r>
+        <w:t xml:space="preserve">on </w:t>
+      </w:r>
+      <w:r>
+        <w:t xml:space="preserve">the </w:t>
+      </w:r>
+      <w:r>
+        <w:t xml:space="preserve">status </w:t>
+      </w:r>
+      <w:r>
+        <w:t xml:space="preserve">of </w:t>
+      </w:r>
+      <w:r>
+        <w:t xml:space="preserve">their </w:t>
+      </w:r>
+      <w:r>
+        <w:t xml:space="preserve">backorders. </w:t>
+      </w:r>
+    </w:p>
+    <w:p>
+      <w:pPr>
+        <w:pStyle w:val="Heading2"/>
+      </w:pPr>
+      <w:r>
+        <w:t>Document 26</w:t>
+      </w:r>
+    </w:p>
+    <w:p>
+      <w:r>
+        <w:t>Similarity Score: 100%</w:t>
+      </w:r>
+    </w:p>
+    <w:p>
+      <w:r>
+        <w:t>Tag: S</w:t>
+      </w:r>
+    </w:p>
+    <w:p>
+      <w:r>
         <w:t>Summary: Same</w:t>
       </w:r>
     </w:p>
@@ -4006,6 +6618,11 @@
     </w:p>
     <w:p>
       <w:r>
+        <w:t>Tag: S</w:t>
+      </w:r>
+    </w:p>
+    <w:p>
+      <w:r>
         <w:t>Summary: Same</w:t>
       </w:r>
     </w:p>
@@ -4100,6 +6717,11 @@
     </w:p>
     <w:p>
       <w:r>
+        <w:t>Tag: R</w:t>
+      </w:r>
+    </w:p>
+    <w:p>
+      <w:r>
         <w:t>Summary: Different</w:t>
       </w:r>
     </w:p>
@@ -4240,6 +6862,105 @@
           <w:color w:val="FF0000"/>
         </w:rPr>
         <w:t xml:space="preserve">regulatory. </w:t>
+      </w:r>
+    </w:p>
+    <w:p>
+      <w:pPr>
+        <w:pStyle w:val="Heading2"/>
+      </w:pPr>
+      <w:r>
+        <w:t>Document 26</w:t>
+      </w:r>
+    </w:p>
+    <w:p>
+      <w:r>
+        <w:t>Similarity Score: 100%</w:t>
+      </w:r>
+    </w:p>
+    <w:p>
+      <w:r>
+        <w:t>Tag: S</w:t>
+      </w:r>
+    </w:p>
+    <w:p>
+      <w:r>
+        <w:t>Summary: Same</w:t>
+      </w:r>
+    </w:p>
+    <w:p>
+      <w:r>
+        <w:t>Comparison Status: Compared</w:t>
+      </w:r>
+    </w:p>
+    <w:p>
+      <w:r>
+        <w:t xml:space="preserve">If </w:t>
+      </w:r>
+      <w:r>
+        <w:t xml:space="preserve">a </w:t>
+      </w:r>
+      <w:r>
+        <w:t xml:space="preserve">product </w:t>
+      </w:r>
+      <w:r>
+        <w:t xml:space="preserve">recall </w:t>
+      </w:r>
+      <w:r>
+        <w:t xml:space="preserve">is </w:t>
+      </w:r>
+      <w:r>
+        <w:t xml:space="preserve">necessary </w:t>
+      </w:r>
+      <w:r>
+        <w:t xml:space="preserve">due </w:t>
+      </w:r>
+      <w:r>
+        <w:t xml:space="preserve">to </w:t>
+      </w:r>
+      <w:r>
+        <w:t xml:space="preserve">safety </w:t>
+      </w:r>
+      <w:r>
+        <w:t xml:space="preserve">concerns, </w:t>
+      </w:r>
+      <w:r>
+        <w:t xml:space="preserve">the </w:t>
+      </w:r>
+      <w:r>
+        <w:t xml:space="preserve">recall </w:t>
+      </w:r>
+      <w:r>
+        <w:t xml:space="preserve">process </w:t>
+      </w:r>
+      <w:r>
+        <w:t xml:space="preserve">will </w:t>
+      </w:r>
+      <w:r>
+        <w:t xml:space="preserve">be </w:t>
+      </w:r>
+      <w:r>
+        <w:t xml:space="preserve">initiated </w:t>
+      </w:r>
+      <w:r>
+        <w:t xml:space="preserve">in </w:t>
+      </w:r>
+      <w:r>
+        <w:t xml:space="preserve">accordance </w:t>
+      </w:r>
+      <w:r>
+        <w:t xml:space="preserve">with </w:t>
+      </w:r>
+      <w:r>
+        <w:t xml:space="preserve">company </w:t>
+      </w:r>
+      <w:r>
+        <w:t xml:space="preserve">and </w:t>
+      </w:r>
+      <w:r>
+        <w:t xml:space="preserve">regulatory </w:t>
+      </w:r>
+      <w:r>
+        <w:t xml:space="preserve">requirements. </w:t>
       </w:r>
     </w:p>
     <w:p>
@@ -4273,6 +6994,11 @@
     </w:p>
     <w:p>
       <w:r>
+        <w:t>Tag: S</w:t>
+      </w:r>
+    </w:p>
+    <w:p>
+      <w:r>
         <w:t>Summary: Same</w:t>
       </w:r>
     </w:p>
@@ -4366,6 +7092,11 @@
     </w:p>
     <w:p>
       <w:r>
+        <w:t>Tag: R</w:t>
+      </w:r>
+    </w:p>
+    <w:p>
+      <w:r>
         <w:t>Summary: Different</w:t>
       </w:r>
     </w:p>
@@ -4490,6 +7221,164 @@
           <w:color w:val="FF0000"/>
         </w:rPr>
         <w:t xml:space="preserve">company. </w:t>
+      </w:r>
+    </w:p>
+    <w:p>
+      <w:pPr>
+        <w:pStyle w:val="Heading2"/>
+      </w:pPr>
+      <w:r>
+        <w:t>Document 26</w:t>
+      </w:r>
+    </w:p>
+    <w:p>
+      <w:r>
+        <w:t>Similarity Score: 96%</w:t>
+      </w:r>
+    </w:p>
+    <w:p>
+      <w:r>
+        <w:t>Tag: R</w:t>
+      </w:r>
+    </w:p>
+    <w:p>
+      <w:r>
+        <w:t>Summary: Different</w:t>
+      </w:r>
+    </w:p>
+    <w:p>
+      <w:r>
+        <w:t>Comparison Status: Compared</w:t>
+      </w:r>
+    </w:p>
+    <w:p>
+      <w:r>
+        <w:rPr>
+          <w:color w:val="FF0000"/>
+        </w:rPr>
+        <w:t xml:space="preserve">All </w:t>
+      </w:r>
+      <w:r>
+        <w:rPr>
+          <w:color w:val="FF0000"/>
+        </w:rPr>
+        <w:t xml:space="preserve">OOS </w:t>
+      </w:r>
+      <w:r>
+        <w:rPr>
+          <w:color w:val="FF0000"/>
+        </w:rPr>
+        <w:t xml:space="preserve">investigations, </w:t>
+      </w:r>
+      <w:r>
+        <w:rPr>
+          <w:color w:val="FF0000"/>
+        </w:rPr>
+        <w:t xml:space="preserve">corrective </w:t>
+      </w:r>
+      <w:r>
+        <w:rPr>
+          <w:color w:val="FF0000"/>
+        </w:rPr>
+        <w:t xml:space="preserve">actions, </w:t>
+      </w:r>
+      <w:r>
+        <w:rPr>
+          <w:color w:val="FF0000"/>
+        </w:rPr>
+        <w:t xml:space="preserve">and </w:t>
+      </w:r>
+      <w:r>
+        <w:rPr>
+          <w:color w:val="FF0000"/>
+        </w:rPr>
+        <w:t xml:space="preserve">customer </w:t>
+      </w:r>
+      <w:r>
+        <w:rPr>
+          <w:color w:val="FF0000"/>
+        </w:rPr>
+        <w:t xml:space="preserve">communications </w:t>
+      </w:r>
+      <w:r>
+        <w:rPr>
+          <w:color w:val="FF0000"/>
+        </w:rPr>
+        <w:t xml:space="preserve">will </w:t>
+      </w:r>
+      <w:r>
+        <w:rPr>
+          <w:color w:val="FF0000"/>
+        </w:rPr>
+        <w:t xml:space="preserve">be </w:t>
+      </w:r>
+      <w:r>
+        <w:rPr>
+          <w:color w:val="FF0000"/>
+        </w:rPr>
+        <w:t xml:space="preserve">documented. </w:t>
+      </w:r>
+    </w:p>
+    <w:p>
+      <w:r>
+        <w:rPr>
+          <w:color w:val="FF0000"/>
+        </w:rPr>
+        <w:t xml:space="preserve">Records </w:t>
+      </w:r>
+      <w:r>
+        <w:rPr>
+          <w:color w:val="FF0000"/>
+        </w:rPr>
+        <w:t xml:space="preserve">will </w:t>
+      </w:r>
+      <w:r>
+        <w:rPr>
+          <w:color w:val="FF0000"/>
+        </w:rPr>
+        <w:t xml:space="preserve">be </w:t>
+      </w:r>
+      <w:r>
+        <w:rPr>
+          <w:color w:val="FF0000"/>
+        </w:rPr>
+        <w:t xml:space="preserve">retained </w:t>
+      </w:r>
+      <w:r>
+        <w:rPr>
+          <w:color w:val="FF0000"/>
+        </w:rPr>
+        <w:t xml:space="preserve">in </w:t>
+      </w:r>
+      <w:r>
+        <w:rPr>
+          <w:color w:val="FF0000"/>
+        </w:rPr>
+        <w:t xml:space="preserve">accordance </w:t>
+      </w:r>
+      <w:r>
+        <w:rPr>
+          <w:color w:val="FF0000"/>
+        </w:rPr>
+        <w:t xml:space="preserve">with </w:t>
+      </w:r>
+      <w:r>
+        <w:rPr>
+          <w:color w:val="FF0000"/>
+        </w:rPr>
+        <w:t xml:space="preserve">company </w:t>
+      </w:r>
+      <w:r>
+        <w:rPr>
+          <w:color w:val="FF0000"/>
+        </w:rPr>
+        <w:t xml:space="preserve">and </w:t>
+      </w:r>
+      <w:r>
+        <w:rPr>
+          <w:color w:val="FF0000"/>
+        </w:rPr>
+        <w:t xml:space="preserve">regulatory. </w:t>
       </w:r>
     </w:p>
     <w:p>
@@ -4523,6 +7412,11 @@
     </w:p>
     <w:p>
       <w:r>
+        <w:t>Tag: S</w:t>
+      </w:r>
+    </w:p>
+    <w:p>
+      <w:r>
         <w:t>Summary: Same</w:t>
       </w:r>
     </w:p>
@@ -4613,6 +7507,106 @@
     </w:p>
     <w:p>
       <w:r>
+        <w:t>Tag: S</w:t>
+      </w:r>
+    </w:p>
+    <w:p>
+      <w:r>
+        <w:t>Summary: Same</w:t>
+      </w:r>
+    </w:p>
+    <w:p>
+      <w:r>
+        <w:t>Comparison Status: Compared</w:t>
+      </w:r>
+    </w:p>
+    <w:p>
+      <w:r>
+        <w:t xml:space="preserve">All </w:t>
+      </w:r>
+      <w:r>
+        <w:t xml:space="preserve">personnel </w:t>
+      </w:r>
+      <w:r>
+        <w:t xml:space="preserve">involved </w:t>
+      </w:r>
+      <w:r>
+        <w:t xml:space="preserve">in </w:t>
+      </w:r>
+      <w:r>
+        <w:t xml:space="preserve">OOS </w:t>
+      </w:r>
+      <w:r>
+        <w:t xml:space="preserve">handling </w:t>
+      </w:r>
+      <w:r>
+        <w:t xml:space="preserve">will </w:t>
+      </w:r>
+      <w:r>
+        <w:t xml:space="preserve">receive </w:t>
+      </w:r>
+      <w:r>
+        <w:t xml:space="preserve">training </w:t>
+      </w:r>
+      <w:r>
+        <w:t xml:space="preserve">on </w:t>
+      </w:r>
+      <w:r>
+        <w:t xml:space="preserve">this </w:t>
+      </w:r>
+      <w:r>
+        <w:t xml:space="preserve">SOP. </w:t>
+      </w:r>
+    </w:p>
+    <w:p>
+      <w:r>
+        <w:t xml:space="preserve">Training </w:t>
+      </w:r>
+      <w:r>
+        <w:t xml:space="preserve">will </w:t>
+      </w:r>
+      <w:r>
+        <w:t xml:space="preserve">be </w:t>
+      </w:r>
+      <w:r>
+        <w:t xml:space="preserve">conducted </w:t>
+      </w:r>
+      <w:r>
+        <w:t xml:space="preserve">upon </w:t>
+      </w:r>
+      <w:r>
+        <w:t xml:space="preserve">hire </w:t>
+      </w:r>
+      <w:r>
+        <w:t xml:space="preserve">and </w:t>
+      </w:r>
+      <w:r>
+        <w:t xml:space="preserve">annually </w:t>
+      </w:r>
+      <w:r>
+        <w:t xml:space="preserve">thereafter. </w:t>
+      </w:r>
+    </w:p>
+    <w:p>
+      <w:pPr>
+        <w:pStyle w:val="Heading2"/>
+      </w:pPr>
+      <w:r>
+        <w:t>Document 26</w:t>
+      </w:r>
+    </w:p>
+    <w:p>
+      <w:r>
+        <w:t>Similarity Score: 100%</w:t>
+      </w:r>
+    </w:p>
+    <w:p>
+      <w:r>
+        <w:t>Tag: S</w:t>
+      </w:r>
+    </w:p>
+    <w:p>
+      <w:r>
         <w:t>Summary: Same</w:t>
       </w:r>
     </w:p>
@@ -4719,6 +7713,11 @@
     </w:p>
     <w:p>
       <w:r>
+        <w:t>Tag: S</w:t>
+      </w:r>
+    </w:p>
+    <w:p>
+      <w:r>
         <w:t>Summary: Same</w:t>
       </w:r>
     </w:p>
@@ -4795,6 +7794,11 @@
     </w:p>
     <w:p>
       <w:r>
+        <w:t>Tag: A</w:t>
+      </w:r>
+    </w:p>
+    <w:p>
+      <w:r>
         <w:t>Summary: Different</w:t>
       </w:r>
     </w:p>
@@ -4941,6 +7945,144 @@
           <w:color w:val="FF0000"/>
         </w:rPr>
         <w:t xml:space="preserve">changes. </w:t>
+      </w:r>
+    </w:p>
+    <w:p>
+      <w:pPr>
+        <w:pStyle w:val="Heading2"/>
+      </w:pPr>
+      <w:r>
+        <w:t>Document 26</w:t>
+      </w:r>
+    </w:p>
+    <w:p>
+      <w:r>
+        <w:t>Similarity Score: 96%</w:t>
+      </w:r>
+    </w:p>
+    <w:p>
+      <w:r>
+        <w:t>Tag: M</w:t>
+      </w:r>
+    </w:p>
+    <w:p>
+      <w:r>
+        <w:t>Summary: Different</w:t>
+      </w:r>
+    </w:p>
+    <w:p>
+      <w:r>
+        <w:t>Comparison Status: Compared</w:t>
+      </w:r>
+    </w:p>
+    <w:p>
+      <w:r>
+        <w:rPr>
+          <w:color w:val="FF0000"/>
+        </w:rPr>
+        <w:t xml:space="preserve">This </w:t>
+      </w:r>
+      <w:r>
+        <w:rPr>
+          <w:color w:val="FF0000"/>
+        </w:rPr>
+        <w:t xml:space="preserve">SOP </w:t>
+      </w:r>
+      <w:r>
+        <w:rPr>
+          <w:color w:val="FF0000"/>
+        </w:rPr>
+        <w:t xml:space="preserve">will </w:t>
+      </w:r>
+      <w:r>
+        <w:rPr>
+          <w:color w:val="FF0000"/>
+        </w:rPr>
+        <w:t xml:space="preserve">be </w:t>
+      </w:r>
+      <w:r>
+        <w:rPr>
+          <w:color w:val="FF0000"/>
+        </w:rPr>
+        <w:t xml:space="preserve">reviewed </w:t>
+      </w:r>
+      <w:r>
+        <w:rPr>
+          <w:color w:val="FF0000"/>
+        </w:rPr>
+        <w:t xml:space="preserve">annually </w:t>
+      </w:r>
+      <w:r>
+        <w:rPr>
+          <w:color w:val="FF0000"/>
+        </w:rPr>
+        <w:t xml:space="preserve">or </w:t>
+      </w:r>
+      <w:r>
+        <w:rPr>
+          <w:color w:val="FF0000"/>
+        </w:rPr>
+        <w:t xml:space="preserve">as </w:t>
+      </w:r>
+      <w:r>
+        <w:rPr>
+          <w:color w:val="FF0000"/>
+        </w:rPr>
+        <w:t xml:space="preserve">needed </w:t>
+      </w:r>
+      <w:r>
+        <w:rPr>
+          <w:color w:val="FF0000"/>
+        </w:rPr>
+        <w:t xml:space="preserve">to </w:t>
+      </w:r>
+      <w:r>
+        <w:rPr>
+          <w:color w:val="FF0000"/>
+        </w:rPr>
+        <w:t xml:space="preserve">ensure </w:t>
+      </w:r>
+      <w:r>
+        <w:rPr>
+          <w:color w:val="FF0000"/>
+        </w:rPr>
+        <w:t xml:space="preserve">its </w:t>
+      </w:r>
+      <w:r>
+        <w:rPr>
+          <w:color w:val="FF0000"/>
+        </w:rPr>
+        <w:t xml:space="preserve">effectiveness </w:t>
+      </w:r>
+      <w:r>
+        <w:rPr>
+          <w:color w:val="FF0000"/>
+        </w:rPr>
+        <w:t xml:space="preserve">and </w:t>
+      </w:r>
+      <w:r>
+        <w:rPr>
+          <w:color w:val="FF0000"/>
+        </w:rPr>
+        <w:t xml:space="preserve">compliance </w:t>
+      </w:r>
+      <w:r>
+        <w:rPr>
+          <w:color w:val="FF0000"/>
+        </w:rPr>
+        <w:t xml:space="preserve">with </w:t>
+      </w:r>
+      <w:r>
+        <w:rPr>
+          <w:color w:val="FF0000"/>
+        </w:rPr>
+        <w:t xml:space="preserve">regulations </w:t>
+      </w:r>
+      <w:r>
+        <w:rPr>
+          <w:color w:val="FF0000"/>
+        </w:rPr>
+        <w:t xml:space="preserve">policies. </w:t>
       </w:r>
     </w:p>
     <w:sectPr>
@@ -5141,7 +8283,7 @@
             <w:rPr>
               <w:sz w:val="20"/>
             </w:rPr>
-            <w:t>Report Number: CR100977</w:t>
+            <w:t>Report Number: CR100527</w:t>
           </w:r>
         </w:p>
       </w:tc>
@@ -5161,7 +8303,7 @@
             <w:rPr>
               <w:sz w:val="20"/>
             </w:rPr>
-            <w:t>Comparison Reason: Just testing the Observations</w:t>
+            <w:t>Comparison Reason: Testing</w:t>
           </w:r>
         </w:p>
       </w:tc>

</xml_diff>

<commit_message>
Added comparison text highlighted
</commit_message>
<xml_diff>
--- a/media/comparison/comparison-report.docx
+++ b/media/comparison/comparison-report.docx
@@ -153,6 +153,11 @@
     </w:p>
     <w:p>
       <w:r>
+        <w:t>Removed Text:  procedures for identifying, investigating, , minimize customer impact, and comply with USFDA regulations</w:t>
+      </w:r>
+    </w:p>
+    <w:p>
+      <w:r>
         <w:rPr>
           <w:color w:val="FF0000"/>
         </w:rPr>
@@ -236,7 +241,7 @@
         <w:pStyle w:val="Heading2"/>
       </w:pPr>
       <w:r>
-        <w:t>Document 27</w:t>
+        <w:t>Document 31</w:t>
       </w:r>
     </w:p>
     <w:p>
@@ -341,7 +346,112 @@
         <w:pStyle w:val="Heading2"/>
       </w:pPr>
       <w:r>
-        <w:t>Document 28</w:t>
+        <w:t>Document 32</w:t>
+      </w:r>
+    </w:p>
+    <w:p>
+      <w:r>
+        <w:t>Similarity Score: 100%</w:t>
+      </w:r>
+    </w:p>
+    <w:p>
+      <w:r>
+        <w:t>Tag: S</w:t>
+      </w:r>
+    </w:p>
+    <w:p>
+      <w:r>
+        <w:t>Summary: Same</w:t>
+      </w:r>
+    </w:p>
+    <w:p>
+      <w:r>
+        <w:t>Comparison Status: Compared</w:t>
+      </w:r>
+    </w:p>
+    <w:p>
+      <w:r>
+        <w:t xml:space="preserve">This </w:t>
+      </w:r>
+      <w:r>
+        <w:t xml:space="preserve">SOP </w:t>
+      </w:r>
+      <w:r>
+        <w:t xml:space="preserve">outlines </w:t>
+      </w:r>
+      <w:r>
+        <w:t xml:space="preserve">the </w:t>
+      </w:r>
+      <w:r>
+        <w:t xml:space="preserve">procedures </w:t>
+      </w:r>
+      <w:r>
+        <w:t xml:space="preserve">for </w:t>
+      </w:r>
+      <w:r>
+        <w:t xml:space="preserve">identifying, </w:t>
+      </w:r>
+      <w:r>
+        <w:t xml:space="preserve">investigating, </w:t>
+      </w:r>
+      <w:r>
+        <w:t xml:space="preserve">and </w:t>
+      </w:r>
+      <w:r>
+        <w:t xml:space="preserve">addressing </w:t>
+      </w:r>
+      <w:r>
+        <w:t xml:space="preserve">out-of-stock </w:t>
+      </w:r>
+      <w:r>
+        <w:t xml:space="preserve">(OOS) </w:t>
+      </w:r>
+      <w:r>
+        <w:t xml:space="preserve">situations </w:t>
+      </w:r>
+      <w:r>
+        <w:t xml:space="preserve">to </w:t>
+      </w:r>
+      <w:r>
+        <w:t xml:space="preserve">ensure </w:t>
+      </w:r>
+      <w:r>
+        <w:t xml:space="preserve">timely </w:t>
+      </w:r>
+      <w:r>
+        <w:t xml:space="preserve">response, </w:t>
+      </w:r>
+      <w:r>
+        <w:t xml:space="preserve">minimize </w:t>
+      </w:r>
+      <w:r>
+        <w:t xml:space="preserve">customer </w:t>
+      </w:r>
+      <w:r>
+        <w:t xml:space="preserve">impact, </w:t>
+      </w:r>
+      <w:r>
+        <w:t xml:space="preserve">and </w:t>
+      </w:r>
+      <w:r>
+        <w:t xml:space="preserve">comply </w:t>
+      </w:r>
+      <w:r>
+        <w:t xml:space="preserve">with </w:t>
+      </w:r>
+      <w:r>
+        <w:t xml:space="preserve">USFDA </w:t>
+      </w:r>
+      <w:r>
+        <w:t xml:space="preserve">regulations. </w:t>
+      </w:r>
+    </w:p>
+    <w:p>
+      <w:pPr>
+        <w:pStyle w:val="Heading2"/>
+      </w:pPr>
+      <w:r>
+        <w:t>Document 34</w:t>
       </w:r>
     </w:p>
     <w:p>
@@ -551,6 +661,11 @@
     </w:p>
     <w:p>
       <w:r>
+        <w:t>Added Text:  Some text added.</w:t>
+      </w:r>
+    </w:p>
+    <w:p>
+      <w:r>
         <w:rPr>
           <w:color w:val="FF0000"/>
         </w:rPr>
@@ -658,7 +773,7 @@
         <w:pStyle w:val="Heading2"/>
       </w:pPr>
       <w:r>
-        <w:t>Document 27</w:t>
+        <w:t>Document 31</w:t>
       </w:r>
     </w:p>
     <w:p>
@@ -679,6 +794,11 @@
     <w:p>
       <w:r>
         <w:t>Comparison Status: Compared</w:t>
+      </w:r>
+    </w:p>
+    <w:p>
+      <w:r>
+        <w:t>Added Text:  and customer verification</w:t>
       </w:r>
     </w:p>
     <w:p>
@@ -790,7 +910,144 @@
         <w:pStyle w:val="Heading2"/>
       </w:pPr>
       <w:r>
-        <w:t>Document 28</w:t>
+        <w:t>Document 32</w:t>
+      </w:r>
+    </w:p>
+    <w:p>
+      <w:r>
+        <w:t>Similarity Score: 89%</w:t>
+      </w:r>
+    </w:p>
+    <w:p>
+      <w:r>
+        <w:t>Tag: A</w:t>
+      </w:r>
+    </w:p>
+    <w:p>
+      <w:r>
+        <w:t>Summary: Different</w:t>
+      </w:r>
+    </w:p>
+    <w:p>
+      <w:r>
+        <w:t>Comparison Status: Compared</w:t>
+      </w:r>
+    </w:p>
+    <w:p>
+      <w:r>
+        <w:t>Added Text:  and customer verification</w:t>
+      </w:r>
+    </w:p>
+    <w:p>
+      <w:r>
+        <w:rPr>
+          <w:color w:val="FF0000"/>
+        </w:rPr>
+        <w:t xml:space="preserve">This </w:t>
+      </w:r>
+      <w:r>
+        <w:rPr>
+          <w:color w:val="FF0000"/>
+        </w:rPr>
+        <w:t xml:space="preserve">SOP </w:t>
+      </w:r>
+      <w:r>
+        <w:rPr>
+          <w:color w:val="FF0000"/>
+        </w:rPr>
+        <w:t xml:space="preserve">applies </w:t>
+      </w:r>
+      <w:r>
+        <w:rPr>
+          <w:color w:val="FF0000"/>
+        </w:rPr>
+        <w:t xml:space="preserve">to </w:t>
+      </w:r>
+      <w:r>
+        <w:rPr>
+          <w:color w:val="FF0000"/>
+        </w:rPr>
+        <w:t xml:space="preserve">all </w:t>
+      </w:r>
+      <w:r>
+        <w:rPr>
+          <w:color w:val="FF0000"/>
+        </w:rPr>
+        <w:t xml:space="preserve">departments </w:t>
+      </w:r>
+      <w:r>
+        <w:rPr>
+          <w:color w:val="FF0000"/>
+        </w:rPr>
+        <w:t xml:space="preserve">involved </w:t>
+      </w:r>
+      <w:r>
+        <w:rPr>
+          <w:color w:val="FF0000"/>
+        </w:rPr>
+        <w:t xml:space="preserve">in </w:t>
+      </w:r>
+      <w:r>
+        <w:rPr>
+          <w:color w:val="FF0000"/>
+        </w:rPr>
+        <w:t xml:space="preserve">product </w:t>
+      </w:r>
+      <w:r>
+        <w:rPr>
+          <w:color w:val="FF0000"/>
+        </w:rPr>
+        <w:t xml:space="preserve">manufacturing, </w:t>
+      </w:r>
+      <w:r>
+        <w:rPr>
+          <w:color w:val="FF0000"/>
+        </w:rPr>
+        <w:t xml:space="preserve">distribution, </w:t>
+      </w:r>
+      <w:r>
+        <w:rPr>
+          <w:color w:val="FF0000"/>
+        </w:rPr>
+        <w:t xml:space="preserve">and </w:t>
+      </w:r>
+      <w:r>
+        <w:rPr>
+          <w:color w:val="FF0000"/>
+        </w:rPr>
+        <w:t xml:space="preserve">customer </w:t>
+      </w:r>
+      <w:r>
+        <w:rPr>
+          <w:color w:val="FF0000"/>
+        </w:rPr>
+        <w:t xml:space="preserve">service </w:t>
+      </w:r>
+      <w:r>
+        <w:rPr>
+          <w:color w:val="FF0000"/>
+        </w:rPr>
+        <w:t xml:space="preserve">and </w:t>
+      </w:r>
+      <w:r>
+        <w:rPr>
+          <w:color w:val="FF0000"/>
+        </w:rPr>
+        <w:t xml:space="preserve">customer </w:t>
+      </w:r>
+      <w:r>
+        <w:rPr>
+          <w:color w:val="FF0000"/>
+        </w:rPr>
+        <w:t xml:space="preserve">verification. </w:t>
+      </w:r>
+    </w:p>
+    <w:p>
+      <w:pPr>
+        <w:pStyle w:val="Heading2"/>
+      </w:pPr>
+      <w:r>
+        <w:t>Document 34</w:t>
       </w:r>
     </w:p>
     <w:p>
@@ -1028,6 +1285,11 @@
     </w:p>
     <w:p>
       <w:r>
+        <w:t>Removed Text:  inventory</w:t>
+      </w:r>
+    </w:p>
+    <w:p>
+      <w:r>
         <w:rPr>
           <w:color w:val="FF0000"/>
         </w:rPr>
@@ -1229,7 +1491,7 @@
         <w:pStyle w:val="Heading2"/>
       </w:pPr>
       <w:r>
-        <w:t>Document 27</w:t>
+        <w:t>Document 31</w:t>
       </w:r>
     </w:p>
     <w:p>
@@ -1250,6 +1512,11 @@
     <w:p>
       <w:r>
         <w:t>Comparison Status: Compared</w:t>
+      </w:r>
+    </w:p>
+    <w:p>
+      <w:r>
+        <w:t>Added Text:  I have changed.</w:t>
       </w:r>
     </w:p>
     <w:p>
@@ -1479,7 +1746,262 @@
         <w:pStyle w:val="Heading2"/>
       </w:pPr>
       <w:r>
-        <w:t>Document 28</w:t>
+        <w:t>Document 32</w:t>
+      </w:r>
+    </w:p>
+    <w:p>
+      <w:r>
+        <w:t>Similarity Score: 96%</w:t>
+      </w:r>
+    </w:p>
+    <w:p>
+      <w:r>
+        <w:t>Tag: A</w:t>
+      </w:r>
+    </w:p>
+    <w:p>
+      <w:r>
+        <w:t>Summary: Different</w:t>
+      </w:r>
+    </w:p>
+    <w:p>
+      <w:r>
+        <w:t>Comparison Status: Compared</w:t>
+      </w:r>
+    </w:p>
+    <w:p>
+      <w:r>
+        <w:t>Added Text:  I have changed.</w:t>
+      </w:r>
+    </w:p>
+    <w:p>
+      <w:r>
+        <w:rPr>
+          <w:color w:val="FF0000"/>
+        </w:rPr>
+        <w:t xml:space="preserve">Out-of-Stock </w:t>
+      </w:r>
+      <w:r>
+        <w:rPr>
+          <w:color w:val="FF0000"/>
+        </w:rPr>
+        <w:t xml:space="preserve">(OOS): </w:t>
+      </w:r>
+      <w:r>
+        <w:rPr>
+          <w:color w:val="FF0000"/>
+        </w:rPr>
+        <w:t xml:space="preserve">A </w:t>
+      </w:r>
+      <w:r>
+        <w:rPr>
+          <w:color w:val="FF0000"/>
+        </w:rPr>
+        <w:t xml:space="preserve">situation </w:t>
+      </w:r>
+      <w:r>
+        <w:rPr>
+          <w:color w:val="FF0000"/>
+        </w:rPr>
+        <w:t xml:space="preserve">where </w:t>
+      </w:r>
+      <w:r>
+        <w:rPr>
+          <w:color w:val="FF0000"/>
+        </w:rPr>
+        <w:t xml:space="preserve">a </w:t>
+      </w:r>
+      <w:r>
+        <w:rPr>
+          <w:color w:val="FF0000"/>
+        </w:rPr>
+        <w:t xml:space="preserve">product </w:t>
+      </w:r>
+      <w:r>
+        <w:rPr>
+          <w:color w:val="FF0000"/>
+        </w:rPr>
+        <w:t xml:space="preserve">is </w:t>
+      </w:r>
+      <w:r>
+        <w:rPr>
+          <w:color w:val="FF0000"/>
+        </w:rPr>
+        <w:t xml:space="preserve">unavailable </w:t>
+      </w:r>
+      <w:r>
+        <w:rPr>
+          <w:color w:val="FF0000"/>
+        </w:rPr>
+        <w:t xml:space="preserve">to </w:t>
+      </w:r>
+      <w:r>
+        <w:rPr>
+          <w:color w:val="FF0000"/>
+        </w:rPr>
+        <w:t xml:space="preserve">meet </w:t>
+      </w:r>
+      <w:r>
+        <w:rPr>
+          <w:color w:val="FF0000"/>
+        </w:rPr>
+        <w:t xml:space="preserve">customer </w:t>
+      </w:r>
+      <w:r>
+        <w:rPr>
+          <w:color w:val="FF0000"/>
+        </w:rPr>
+        <w:t xml:space="preserve">demand. </w:t>
+      </w:r>
+    </w:p>
+    <w:p>
+      <w:r>
+        <w:rPr>
+          <w:color w:val="FF0000"/>
+        </w:rPr>
+        <w:t xml:space="preserve">Backorder: </w:t>
+      </w:r>
+      <w:r>
+        <w:rPr>
+          <w:color w:val="FF0000"/>
+        </w:rPr>
+        <w:t xml:space="preserve">A </w:t>
+      </w:r>
+      <w:r>
+        <w:rPr>
+          <w:color w:val="FF0000"/>
+        </w:rPr>
+        <w:t xml:space="preserve">customer </w:t>
+      </w:r>
+      <w:r>
+        <w:rPr>
+          <w:color w:val="FF0000"/>
+        </w:rPr>
+        <w:t xml:space="preserve">order </w:t>
+      </w:r>
+      <w:r>
+        <w:rPr>
+          <w:color w:val="FF0000"/>
+        </w:rPr>
+        <w:t xml:space="preserve">that </w:t>
+      </w:r>
+      <w:r>
+        <w:rPr>
+          <w:color w:val="FF0000"/>
+        </w:rPr>
+        <w:t xml:space="preserve">cannot </w:t>
+      </w:r>
+      <w:r>
+        <w:rPr>
+          <w:color w:val="FF0000"/>
+        </w:rPr>
+        <w:t xml:space="preserve">be </w:t>
+      </w:r>
+      <w:r>
+        <w:rPr>
+          <w:color w:val="FF0000"/>
+        </w:rPr>
+        <w:t xml:space="preserve">fulfilled </w:t>
+      </w:r>
+      <w:r>
+        <w:rPr>
+          <w:color w:val="FF0000"/>
+        </w:rPr>
+        <w:t xml:space="preserve">immediately </w:t>
+      </w:r>
+      <w:r>
+        <w:rPr>
+          <w:color w:val="FF0000"/>
+        </w:rPr>
+        <w:t xml:space="preserve">due </w:t>
+      </w:r>
+      <w:r>
+        <w:rPr>
+          <w:color w:val="FF0000"/>
+        </w:rPr>
+        <w:t xml:space="preserve">to </w:t>
+      </w:r>
+      <w:r>
+        <w:rPr>
+          <w:color w:val="FF0000"/>
+        </w:rPr>
+        <w:t xml:space="preserve">insufficient </w:t>
+      </w:r>
+      <w:r>
+        <w:rPr>
+          <w:color w:val="FF0000"/>
+        </w:rPr>
+        <w:t xml:space="preserve">inventory. </w:t>
+      </w:r>
+    </w:p>
+    <w:p>
+      <w:r>
+        <w:rPr>
+          <w:color w:val="FF0000"/>
+        </w:rPr>
+        <w:t xml:space="preserve">Stockout: </w:t>
+      </w:r>
+      <w:r>
+        <w:rPr>
+          <w:color w:val="FF0000"/>
+        </w:rPr>
+        <w:t xml:space="preserve">A </w:t>
+      </w:r>
+      <w:r>
+        <w:rPr>
+          <w:color w:val="FF0000"/>
+        </w:rPr>
+        <w:t xml:space="preserve">complete </w:t>
+      </w:r>
+      <w:r>
+        <w:rPr>
+          <w:color w:val="FF0000"/>
+        </w:rPr>
+        <w:t xml:space="preserve">depletion </w:t>
+      </w:r>
+      <w:r>
+        <w:rPr>
+          <w:color w:val="FF0000"/>
+        </w:rPr>
+        <w:t xml:space="preserve">of </w:t>
+      </w:r>
+      <w:r>
+        <w:rPr>
+          <w:color w:val="FF0000"/>
+        </w:rPr>
+        <w:t xml:space="preserve">product </w:t>
+      </w:r>
+      <w:r>
+        <w:rPr>
+          <w:color w:val="FF0000"/>
+        </w:rPr>
+        <w:t xml:space="preserve">inventory. </w:t>
+      </w:r>
+      <w:r>
+        <w:rPr>
+          <w:color w:val="FF0000"/>
+        </w:rPr>
+        <w:t xml:space="preserve">I </w:t>
+      </w:r>
+      <w:r>
+        <w:rPr>
+          <w:color w:val="FF0000"/>
+        </w:rPr>
+        <w:t xml:space="preserve">have </w:t>
+      </w:r>
+      <w:r>
+        <w:rPr>
+          <w:color w:val="FF0000"/>
+        </w:rPr>
+        <w:t xml:space="preserve">changed. </w:t>
+      </w:r>
+    </w:p>
+    <w:p>
+      <w:pPr>
+        <w:pStyle w:val="Heading2"/>
+      </w:pPr>
+      <w:r>
+        <w:t>Document 34</w:t>
       </w:r>
     </w:p>
     <w:p>
@@ -1844,7 +2366,7 @@
         <w:pStyle w:val="Heading2"/>
       </w:pPr>
       <w:r>
-        <w:t>Document 27</w:t>
+        <w:t>Document 31</w:t>
       </w:r>
     </w:p>
     <w:p>
@@ -1865,6 +2387,15 @@
     <w:p>
       <w:r>
         <w:t>Comparison Status: Compared</w:t>
+      </w:r>
+    </w:p>
+    <w:p>
+      <w:r>
+        <w:t xml:space="preserve">Added Text: </w:t>
+        <w:br/>
+        <w:t>Good Manufacturing Practice for Finished Pharmaceuticals.</w:t>
+        <w:br/>
+        <w:t>[Relevant FDA guidance documents].</w:t>
       </w:r>
     </w:p>
     <w:p>
@@ -2098,7 +2629,270 @@
         <w:pStyle w:val="Heading2"/>
       </w:pPr>
       <w:r>
-        <w:t>Document 28</w:t>
+        <w:t>Document 32</w:t>
+      </w:r>
+    </w:p>
+    <w:p>
+      <w:r>
+        <w:t>Similarity Score: 80%</w:t>
+      </w:r>
+    </w:p>
+    <w:p>
+      <w:r>
+        <w:t>Tag: A</w:t>
+      </w:r>
+    </w:p>
+    <w:p>
+      <w:r>
+        <w:t>Summary: Different</w:t>
+      </w:r>
+    </w:p>
+    <w:p>
+      <w:r>
+        <w:t>Comparison Status: Compared</w:t>
+      </w:r>
+    </w:p>
+    <w:p>
+      <w:r>
+        <w:t xml:space="preserve">Added Text: </w:t>
+        <w:br/>
+        <w:t>Good Manufacturing Practice for Finished Pharmaceuticals.</w:t>
+        <w:br/>
+        <w:t>[Relevant FDA guidance documents].</w:t>
+      </w:r>
+    </w:p>
+    <w:p>
+      <w:r>
+        <w:rPr>
+          <w:color w:val="FF0000"/>
+        </w:rPr>
+        <w:t xml:space="preserve">21 </w:t>
+      </w:r>
+      <w:r>
+        <w:rPr>
+          <w:color w:val="FF0000"/>
+        </w:rPr>
+        <w:t xml:space="preserve">CFR </w:t>
+      </w:r>
+      <w:r>
+        <w:rPr>
+          <w:color w:val="FF0000"/>
+        </w:rPr>
+        <w:t xml:space="preserve">Part </w:t>
+      </w:r>
+      <w:r>
+        <w:rPr>
+          <w:color w:val="FF0000"/>
+        </w:rPr>
+        <w:t xml:space="preserve">110: </w:t>
+      </w:r>
+      <w:r>
+        <w:rPr>
+          <w:color w:val="FF0000"/>
+        </w:rPr>
+        <w:t xml:space="preserve">Current </w:t>
+      </w:r>
+      <w:r>
+        <w:rPr>
+          <w:color w:val="FF0000"/>
+        </w:rPr>
+        <w:t xml:space="preserve">Good </w:t>
+      </w:r>
+      <w:r>
+        <w:rPr>
+          <w:color w:val="FF0000"/>
+        </w:rPr>
+        <w:t xml:space="preserve">Manufacturing </w:t>
+      </w:r>
+      <w:r>
+        <w:rPr>
+          <w:color w:val="FF0000"/>
+        </w:rPr>
+        <w:t xml:space="preserve">Practice </w:t>
+      </w:r>
+      <w:r>
+        <w:rPr>
+          <w:color w:val="FF0000"/>
+        </w:rPr>
+        <w:t xml:space="preserve">(CGMP) </w:t>
+      </w:r>
+      <w:r>
+        <w:rPr>
+          <w:color w:val="FF0000"/>
+        </w:rPr>
+        <w:t xml:space="preserve">for </w:t>
+      </w:r>
+      <w:r>
+        <w:rPr>
+          <w:color w:val="FF0000"/>
+        </w:rPr>
+        <w:t xml:space="preserve">Drugs. </w:t>
+      </w:r>
+    </w:p>
+    <w:p>
+      <w:r>
+        <w:rPr>
+          <w:color w:val="FF0000"/>
+        </w:rPr>
+        <w:t xml:space="preserve">21 </w:t>
+      </w:r>
+      <w:r>
+        <w:rPr>
+          <w:color w:val="FF0000"/>
+        </w:rPr>
+        <w:t xml:space="preserve">CFR </w:t>
+      </w:r>
+      <w:r>
+        <w:rPr>
+          <w:color w:val="FF0000"/>
+        </w:rPr>
+        <w:t xml:space="preserve">Part </w:t>
+      </w:r>
+      <w:r>
+        <w:rPr>
+          <w:color w:val="FF0000"/>
+        </w:rPr>
+        <w:t xml:space="preserve">211: </w:t>
+      </w:r>
+      <w:r>
+        <w:rPr>
+          <w:color w:val="FF0000"/>
+        </w:rPr>
+        <w:t xml:space="preserve">Current </w:t>
+      </w:r>
+      <w:r>
+        <w:rPr>
+          <w:color w:val="FF0000"/>
+        </w:rPr>
+        <w:t xml:space="preserve">Good </w:t>
+      </w:r>
+      <w:r>
+        <w:rPr>
+          <w:color w:val="FF0000"/>
+        </w:rPr>
+        <w:t xml:space="preserve">Manufacturing </w:t>
+      </w:r>
+      <w:r>
+        <w:rPr>
+          <w:color w:val="FF0000"/>
+        </w:rPr>
+        <w:t xml:space="preserve">Practice </w:t>
+      </w:r>
+      <w:r>
+        <w:rPr>
+          <w:color w:val="FF0000"/>
+        </w:rPr>
+        <w:t xml:space="preserve">for </w:t>
+      </w:r>
+      <w:r>
+        <w:rPr>
+          <w:color w:val="FF0000"/>
+        </w:rPr>
+        <w:t xml:space="preserve">Finished </w:t>
+      </w:r>
+      <w:r>
+        <w:rPr>
+          <w:color w:val="FF0000"/>
+        </w:rPr>
+        <w:t xml:space="preserve">Pharmaceuticals. </w:t>
+      </w:r>
+    </w:p>
+    <w:p>
+      <w:r>
+        <w:rPr>
+          <w:color w:val="FF0000"/>
+        </w:rPr>
+        <w:t xml:space="preserve">[Relevant </w:t>
+      </w:r>
+      <w:r>
+        <w:rPr>
+          <w:color w:val="FF0000"/>
+        </w:rPr>
+        <w:t xml:space="preserve">FDA </w:t>
+      </w:r>
+      <w:r>
+        <w:rPr>
+          <w:color w:val="FF0000"/>
+        </w:rPr>
+        <w:t xml:space="preserve">guidance </w:t>
+      </w:r>
+      <w:r>
+        <w:rPr>
+          <w:color w:val="FF0000"/>
+        </w:rPr>
+        <w:t xml:space="preserve">documents]. </w:t>
+      </w:r>
+    </w:p>
+    <w:p>
+      <w:r>
+        <w:rPr>
+          <w:color w:val="FF0000"/>
+        </w:rPr>
+        <w:t xml:space="preserve">Good </w:t>
+      </w:r>
+      <w:r>
+        <w:rPr>
+          <w:color w:val="FF0000"/>
+        </w:rPr>
+        <w:t xml:space="preserve">Manufacturing </w:t>
+      </w:r>
+      <w:r>
+        <w:rPr>
+          <w:color w:val="FF0000"/>
+        </w:rPr>
+        <w:t xml:space="preserve">Practice </w:t>
+      </w:r>
+      <w:r>
+        <w:rPr>
+          <w:color w:val="FF0000"/>
+        </w:rPr>
+        <w:t xml:space="preserve">for </w:t>
+      </w:r>
+      <w:r>
+        <w:rPr>
+          <w:color w:val="FF0000"/>
+        </w:rPr>
+        <w:t xml:space="preserve">Finished </w:t>
+      </w:r>
+      <w:r>
+        <w:rPr>
+          <w:color w:val="FF0000"/>
+        </w:rPr>
+        <w:t xml:space="preserve">Pharmaceuticals. </w:t>
+      </w:r>
+    </w:p>
+    <w:p>
+      <w:r>
+        <w:rPr>
+          <w:color w:val="FF0000"/>
+        </w:rPr>
+        <w:t xml:space="preserve">[Relevant </w:t>
+      </w:r>
+      <w:r>
+        <w:rPr>
+          <w:color w:val="FF0000"/>
+        </w:rPr>
+        <w:t xml:space="preserve">FDA </w:t>
+      </w:r>
+      <w:r>
+        <w:rPr>
+          <w:color w:val="FF0000"/>
+        </w:rPr>
+        <w:t xml:space="preserve">guidance </w:t>
+      </w:r>
+      <w:r>
+        <w:rPr>
+          <w:color w:val="FF0000"/>
+        </w:rPr>
+        <w:t xml:space="preserve">documents]. </w:t>
+      </w:r>
+    </w:p>
+    <w:p>
+      <w:pPr>
+        <w:pStyle w:val="Heading2"/>
+      </w:pPr>
+      <w:r>
+        <w:t>Document 34</w:t>
       </w:r>
     </w:p>
     <w:p>
@@ -2596,7 +3390,7 @@
         <w:pStyle w:val="Heading2"/>
       </w:pPr>
       <w:r>
-        <w:t>Document 27</w:t>
+        <w:t>Document 31</w:t>
       </w:r>
     </w:p>
     <w:p>
@@ -2617,6 +3411,11 @@
     <w:p>
       <w:r>
         <w:t>Comparison Status: Compared</w:t>
+      </w:r>
+    </w:p>
+    <w:p>
+      <w:r>
+        <w:t>Added Text:  data</w:t>
       </w:r>
     </w:p>
     <w:p>
@@ -2944,7 +3743,360 @@
         <w:pStyle w:val="Heading2"/>
       </w:pPr>
       <w:r>
-        <w:t>Document 28</w:t>
+        <w:t>Document 32</w:t>
+      </w:r>
+    </w:p>
+    <w:p>
+      <w:r>
+        <w:t>Similarity Score: 99%</w:t>
+      </w:r>
+    </w:p>
+    <w:p>
+      <w:r>
+        <w:t>Tag: A</w:t>
+      </w:r>
+    </w:p>
+    <w:p>
+      <w:r>
+        <w:t>Summary: Different</w:t>
+      </w:r>
+    </w:p>
+    <w:p>
+      <w:r>
+        <w:t>Comparison Status: Compared</w:t>
+      </w:r>
+    </w:p>
+    <w:p>
+      <w:r>
+        <w:t>Added Text:  data</w:t>
+      </w:r>
+    </w:p>
+    <w:p>
+      <w:r>
+        <w:rPr>
+          <w:color w:val="FF0000"/>
+        </w:rPr>
+        <w:t xml:space="preserve">Production: </w:t>
+      </w:r>
+      <w:r>
+        <w:rPr>
+          <w:color w:val="FF0000"/>
+        </w:rPr>
+        <w:t xml:space="preserve">Responsible </w:t>
+      </w:r>
+      <w:r>
+        <w:rPr>
+          <w:color w:val="FF0000"/>
+        </w:rPr>
+        <w:t xml:space="preserve">for </w:t>
+      </w:r>
+      <w:r>
+        <w:rPr>
+          <w:color w:val="FF0000"/>
+        </w:rPr>
+        <w:t xml:space="preserve">monitoring </w:t>
+      </w:r>
+      <w:r>
+        <w:rPr>
+          <w:color w:val="FF0000"/>
+        </w:rPr>
+        <w:t xml:space="preserve">inventory </w:t>
+      </w:r>
+      <w:r>
+        <w:rPr>
+          <w:color w:val="FF0000"/>
+        </w:rPr>
+        <w:t xml:space="preserve">levels, </w:t>
+      </w:r>
+      <w:r>
+        <w:rPr>
+          <w:color w:val="FF0000"/>
+        </w:rPr>
+        <w:t xml:space="preserve">initiating </w:t>
+      </w:r>
+      <w:r>
+        <w:rPr>
+          <w:color w:val="FF0000"/>
+        </w:rPr>
+        <w:t xml:space="preserve">OOS </w:t>
+      </w:r>
+      <w:r>
+        <w:rPr>
+          <w:color w:val="FF0000"/>
+        </w:rPr>
+        <w:t xml:space="preserve">investigations, </w:t>
+      </w:r>
+      <w:r>
+        <w:rPr>
+          <w:color w:val="FF0000"/>
+        </w:rPr>
+        <w:t xml:space="preserve">and </w:t>
+      </w:r>
+      <w:r>
+        <w:rPr>
+          <w:color w:val="FF0000"/>
+        </w:rPr>
+        <w:t xml:space="preserve">implementing </w:t>
+      </w:r>
+      <w:r>
+        <w:rPr>
+          <w:color w:val="FF0000"/>
+        </w:rPr>
+        <w:t xml:space="preserve">corrective </w:t>
+      </w:r>
+      <w:r>
+        <w:rPr>
+          <w:color w:val="FF0000"/>
+        </w:rPr>
+        <w:t xml:space="preserve">actions. </w:t>
+      </w:r>
+    </w:p>
+    <w:p>
+      <w:r>
+        <w:rPr>
+          <w:color w:val="FF0000"/>
+        </w:rPr>
+        <w:t xml:space="preserve">Quality </w:t>
+      </w:r>
+      <w:r>
+        <w:rPr>
+          <w:color w:val="FF0000"/>
+        </w:rPr>
+        <w:t xml:space="preserve">Control: </w:t>
+      </w:r>
+      <w:r>
+        <w:rPr>
+          <w:color w:val="FF0000"/>
+        </w:rPr>
+        <w:t xml:space="preserve">Responsible </w:t>
+      </w:r>
+      <w:r>
+        <w:rPr>
+          <w:color w:val="FF0000"/>
+        </w:rPr>
+        <w:t xml:space="preserve">for </w:t>
+      </w:r>
+      <w:r>
+        <w:rPr>
+          <w:color w:val="FF0000"/>
+        </w:rPr>
+        <w:t xml:space="preserve">investigating </w:t>
+      </w:r>
+      <w:r>
+        <w:rPr>
+          <w:color w:val="FF0000"/>
+        </w:rPr>
+        <w:t xml:space="preserve">OOS </w:t>
+      </w:r>
+      <w:r>
+        <w:rPr>
+          <w:color w:val="FF0000"/>
+        </w:rPr>
+        <w:t xml:space="preserve">root </w:t>
+      </w:r>
+      <w:r>
+        <w:rPr>
+          <w:color w:val="FF0000"/>
+        </w:rPr>
+        <w:t xml:space="preserve">causes </w:t>
+      </w:r>
+      <w:r>
+        <w:rPr>
+          <w:color w:val="FF0000"/>
+        </w:rPr>
+        <w:t xml:space="preserve">and </w:t>
+      </w:r>
+      <w:r>
+        <w:rPr>
+          <w:color w:val="FF0000"/>
+        </w:rPr>
+        <w:t xml:space="preserve">approving </w:t>
+      </w:r>
+      <w:r>
+        <w:rPr>
+          <w:color w:val="FF0000"/>
+        </w:rPr>
+        <w:t xml:space="preserve">corrective </w:t>
+      </w:r>
+      <w:r>
+        <w:rPr>
+          <w:color w:val="FF0000"/>
+        </w:rPr>
+        <w:t xml:space="preserve">actions. </w:t>
+      </w:r>
+    </w:p>
+    <w:p>
+      <w:r>
+        <w:rPr>
+          <w:color w:val="FF0000"/>
+        </w:rPr>
+        <w:t xml:space="preserve">Supply </w:t>
+      </w:r>
+      <w:r>
+        <w:rPr>
+          <w:color w:val="FF0000"/>
+        </w:rPr>
+        <w:t xml:space="preserve">Chain: </w:t>
+      </w:r>
+      <w:r>
+        <w:rPr>
+          <w:color w:val="FF0000"/>
+        </w:rPr>
+        <w:t xml:space="preserve">Responsible </w:t>
+      </w:r>
+      <w:r>
+        <w:rPr>
+          <w:color w:val="FF0000"/>
+        </w:rPr>
+        <w:t xml:space="preserve">for </w:t>
+      </w:r>
+      <w:r>
+        <w:rPr>
+          <w:color w:val="FF0000"/>
+        </w:rPr>
+        <w:t xml:space="preserve">managing </w:t>
+      </w:r>
+      <w:r>
+        <w:rPr>
+          <w:color w:val="FF0000"/>
+        </w:rPr>
+        <w:t xml:space="preserve">backorders, </w:t>
+      </w:r>
+      <w:r>
+        <w:rPr>
+          <w:color w:val="FF0000"/>
+        </w:rPr>
+        <w:t xml:space="preserve">expediting </w:t>
+      </w:r>
+      <w:r>
+        <w:rPr>
+          <w:color w:val="FF0000"/>
+        </w:rPr>
+        <w:t xml:space="preserve">orders, </w:t>
+      </w:r>
+      <w:r>
+        <w:rPr>
+          <w:color w:val="FF0000"/>
+        </w:rPr>
+        <w:t xml:space="preserve">and </w:t>
+      </w:r>
+      <w:r>
+        <w:rPr>
+          <w:color w:val="FF0000"/>
+        </w:rPr>
+        <w:t xml:space="preserve">preventing </w:t>
+      </w:r>
+      <w:r>
+        <w:rPr>
+          <w:color w:val="FF0000"/>
+        </w:rPr>
+        <w:t xml:space="preserve">future </w:t>
+      </w:r>
+      <w:r>
+        <w:rPr>
+          <w:color w:val="FF0000"/>
+        </w:rPr>
+        <w:t xml:space="preserve">OOS </w:t>
+      </w:r>
+      <w:r>
+        <w:rPr>
+          <w:color w:val="FF0000"/>
+        </w:rPr>
+        <w:t xml:space="preserve">data. </w:t>
+      </w:r>
+    </w:p>
+    <w:p>
+      <w:r>
+        <w:rPr>
+          <w:color w:val="FF0000"/>
+        </w:rPr>
+        <w:t xml:space="preserve">Customer </w:t>
+      </w:r>
+      <w:r>
+        <w:rPr>
+          <w:color w:val="FF0000"/>
+        </w:rPr>
+        <w:t xml:space="preserve">Service: </w:t>
+      </w:r>
+      <w:r>
+        <w:rPr>
+          <w:color w:val="FF0000"/>
+        </w:rPr>
+        <w:t xml:space="preserve">Responsible </w:t>
+      </w:r>
+      <w:r>
+        <w:rPr>
+          <w:color w:val="FF0000"/>
+        </w:rPr>
+        <w:t xml:space="preserve">for </w:t>
+      </w:r>
+      <w:r>
+        <w:rPr>
+          <w:color w:val="FF0000"/>
+        </w:rPr>
+        <w:t xml:space="preserve">communicating </w:t>
+      </w:r>
+      <w:r>
+        <w:rPr>
+          <w:color w:val="FF0000"/>
+        </w:rPr>
+        <w:t xml:space="preserve">OOS </w:t>
+      </w:r>
+      <w:r>
+        <w:rPr>
+          <w:color w:val="FF0000"/>
+        </w:rPr>
+        <w:t xml:space="preserve">to </w:t>
+      </w:r>
+      <w:r>
+        <w:rPr>
+          <w:color w:val="FF0000"/>
+        </w:rPr>
+        <w:t xml:space="preserve">customers, </w:t>
+      </w:r>
+      <w:r>
+        <w:rPr>
+          <w:color w:val="FF0000"/>
+        </w:rPr>
+        <w:t xml:space="preserve">managing </w:t>
+      </w:r>
+      <w:r>
+        <w:rPr>
+          <w:color w:val="FF0000"/>
+        </w:rPr>
+        <w:t xml:space="preserve">customer </w:t>
+      </w:r>
+      <w:r>
+        <w:rPr>
+          <w:color w:val="FF0000"/>
+        </w:rPr>
+        <w:t xml:space="preserve">inquiries, </w:t>
+      </w:r>
+      <w:r>
+        <w:rPr>
+          <w:color w:val="FF0000"/>
+        </w:rPr>
+        <w:t xml:space="preserve">and </w:t>
+      </w:r>
+      <w:r>
+        <w:rPr>
+          <w:color w:val="FF0000"/>
+        </w:rPr>
+        <w:t xml:space="preserve">processing </w:t>
+      </w:r>
+      <w:r>
+        <w:rPr>
+          <w:color w:val="FF0000"/>
+        </w:rPr>
+        <w:t xml:space="preserve">backorders. </w:t>
+      </w:r>
+    </w:p>
+    <w:p>
+      <w:pPr>
+        <w:pStyle w:val="Heading2"/>
+      </w:pPr>
+      <w:r>
+        <w:t>Document 34</w:t>
       </w:r>
     </w:p>
     <w:p>
@@ -3421,22 +4573,22 @@
         <w:pStyle w:val="Heading2"/>
       </w:pPr>
       <w:r>
-        <w:t>Document 27</w:t>
-      </w:r>
-    </w:p>
-    <w:p>
-      <w:r>
-        <w:t>Similarity Score: 100%</w:t>
-      </w:r>
-    </w:p>
-    <w:p>
-      <w:r>
-        <w:t>Tag: S</w:t>
-      </w:r>
-    </w:p>
-    <w:p>
-      <w:r>
-        <w:t>Summary: Same</w:t>
+        <w:t>Document 31</w:t>
+      </w:r>
+    </w:p>
+    <w:p>
+      <w:r>
+        <w:t>Similarity Score: 27%</w:t>
+      </w:r>
+    </w:p>
+    <w:p>
+      <w:r>
+        <w:t>Tag: M</w:t>
+      </w:r>
+    </w:p>
+    <w:p>
+      <w:r>
+        <w:t>Summary: Different</w:t>
       </w:r>
     </w:p>
     <w:p>
@@ -3446,110 +4598,167 @@
     </w:p>
     <w:p>
       <w:r>
-        <w:t xml:space="preserve">Inventory </w:t>
-      </w:r>
-      <w:r>
-        <w:t xml:space="preserve">management </w:t>
-      </w:r>
-      <w:r>
-        <w:t xml:space="preserve">systems </w:t>
-      </w:r>
-      <w:r>
+        <w:t>Added Text: Th   ext has y u ca  check.</w:t>
+        <w:br/>
+        <w:t>Example,  unava ability estimated  liv y date b  n ifi f product u availability and e i ated deliv</w:t>
+      </w:r>
+    </w:p>
+    <w:p>
+      <w:r>
+        <w:t>Removed Text: Inv n ory anagement systems will generate alerts for low stock levels or stockouts.</w:t>
+        <w:br/>
+        <w:t>Pr uction planning will ident y potent al OOS bas on schedu es mand forecasts.</w:t>
+        <w:br/>
+        <w:t>Custom ervice r p r  OOS bas cu o  inquiries</w:t>
+      </w:r>
+    </w:p>
+    <w:p>
+      <w:r>
+        <w:t>Modified Text: The text has modified you can check.</w:t>
+        <w:br/>
+        <w:t>Example, product unavailability and estimated delivery dates will be notified of product unavailability and estimated deliver.</w:t>
+      </w:r>
+    </w:p>
+    <w:p>
+      <w:r>
+        <w:rPr>
+          <w:color w:val="FF0000"/>
+        </w:rPr>
+        <w:t xml:space="preserve">The </w:t>
+      </w:r>
+      <w:r>
+        <w:rPr>
+          <w:color w:val="FF0000"/>
+        </w:rPr>
+        <w:t xml:space="preserve">text </w:t>
+      </w:r>
+      <w:r>
+        <w:rPr>
+          <w:color w:val="FF0000"/>
+        </w:rPr>
+        <w:t xml:space="preserve">has </w:t>
+      </w:r>
+      <w:r>
+        <w:rPr>
+          <w:color w:val="FF0000"/>
+        </w:rPr>
+        <w:t xml:space="preserve">modified </w:t>
+      </w:r>
+      <w:r>
+        <w:rPr>
+          <w:color w:val="FF0000"/>
+        </w:rPr>
+        <w:t xml:space="preserve">you </w:t>
+      </w:r>
+      <w:r>
+        <w:rPr>
+          <w:color w:val="FF0000"/>
+        </w:rPr>
+        <w:t xml:space="preserve">can </w:t>
+      </w:r>
+      <w:r>
+        <w:rPr>
+          <w:color w:val="FF0000"/>
+        </w:rPr>
+        <w:t xml:space="preserve">check. </w:t>
+      </w:r>
+    </w:p>
+    <w:p>
+      <w:r>
+        <w:rPr>
+          <w:color w:val="FF0000"/>
+        </w:rPr>
+        <w:t xml:space="preserve">Example, </w:t>
+      </w:r>
+      <w:r>
+        <w:rPr>
+          <w:color w:val="FF0000"/>
+        </w:rPr>
+        <w:t xml:space="preserve">product </w:t>
+      </w:r>
+      <w:r>
+        <w:rPr>
+          <w:color w:val="FF0000"/>
+        </w:rPr>
+        <w:t xml:space="preserve">unavailability </w:t>
+      </w:r>
+      <w:r>
+        <w:rPr>
+          <w:color w:val="FF0000"/>
+        </w:rPr>
+        <w:t xml:space="preserve">and </w:t>
+      </w:r>
+      <w:r>
+        <w:rPr>
+          <w:color w:val="FF0000"/>
+        </w:rPr>
+        <w:t xml:space="preserve">estimated </w:t>
+      </w:r>
+      <w:r>
+        <w:rPr>
+          <w:color w:val="FF0000"/>
+        </w:rPr>
+        <w:t xml:space="preserve">delivery </w:t>
+      </w:r>
+      <w:r>
+        <w:rPr>
+          <w:color w:val="FF0000"/>
+        </w:rPr>
+        <w:t xml:space="preserve">dates </w:t>
+      </w:r>
+      <w:r>
+        <w:rPr>
+          <w:color w:val="FF0000"/>
+        </w:rPr>
         <w:t xml:space="preserve">will </w:t>
       </w:r>
       <w:r>
-        <w:t xml:space="preserve">generate </w:t>
-      </w:r>
-      <w:r>
-        <w:t xml:space="preserve">alerts </w:t>
-      </w:r>
-      <w:r>
-        <w:t xml:space="preserve">for </w:t>
-      </w:r>
-      <w:r>
-        <w:t xml:space="preserve">low </w:t>
-      </w:r>
-      <w:r>
-        <w:t xml:space="preserve">stock </w:t>
-      </w:r>
-      <w:r>
-        <w:t xml:space="preserve">levels </w:t>
-      </w:r>
-      <w:r>
-        <w:t xml:space="preserve">or </w:t>
-      </w:r>
-      <w:r>
-        <w:t xml:space="preserve">stockouts. </w:t>
-      </w:r>
-    </w:p>
-    <w:p>
-      <w:r>
-        <w:t xml:space="preserve">Production </w:t>
-      </w:r>
-      <w:r>
-        <w:t xml:space="preserve">planning </w:t>
-      </w:r>
-      <w:r>
-        <w:t xml:space="preserve">will </w:t>
-      </w:r>
-      <w:r>
-        <w:t xml:space="preserve">identify </w:t>
-      </w:r>
-      <w:r>
-        <w:t xml:space="preserve">potential </w:t>
-      </w:r>
-      <w:r>
-        <w:t xml:space="preserve">OOS </w:t>
-      </w:r>
-      <w:r>
-        <w:t xml:space="preserve">based </w:t>
-      </w:r>
-      <w:r>
-        <w:t xml:space="preserve">on </w:t>
-      </w:r>
-      <w:r>
-        <w:t xml:space="preserve">production </w:t>
-      </w:r>
-      <w:r>
-        <w:t xml:space="preserve">schedules </w:t>
-      </w:r>
-      <w:r>
+        <w:rPr>
+          <w:color w:val="FF0000"/>
+        </w:rPr>
+        <w:t xml:space="preserve">be </w:t>
+      </w:r>
+      <w:r>
+        <w:rPr>
+          <w:color w:val="FF0000"/>
+        </w:rPr>
+        <w:t xml:space="preserve">notified </w:t>
+      </w:r>
+      <w:r>
+        <w:rPr>
+          <w:color w:val="FF0000"/>
+        </w:rPr>
+        <w:t xml:space="preserve">of </w:t>
+      </w:r>
+      <w:r>
+        <w:rPr>
+          <w:color w:val="FF0000"/>
+        </w:rPr>
+        <w:t xml:space="preserve">product </w:t>
+      </w:r>
+      <w:r>
+        <w:rPr>
+          <w:color w:val="FF0000"/>
+        </w:rPr>
+        <w:t xml:space="preserve">unavailability </w:t>
+      </w:r>
+      <w:r>
+        <w:rPr>
+          <w:color w:val="FF0000"/>
+        </w:rPr>
         <w:t xml:space="preserve">and </w:t>
       </w:r>
       <w:r>
-        <w:t xml:space="preserve">demand </w:t>
-      </w:r>
-      <w:r>
-        <w:t xml:space="preserve">forecasts. </w:t>
-      </w:r>
-    </w:p>
-    <w:p>
-      <w:r>
-        <w:t xml:space="preserve">Customer </w:t>
-      </w:r>
-      <w:r>
-        <w:t xml:space="preserve">service </w:t>
-      </w:r>
-      <w:r>
-        <w:t xml:space="preserve">will </w:t>
-      </w:r>
-      <w:r>
-        <w:t xml:space="preserve">report </w:t>
-      </w:r>
-      <w:r>
-        <w:t xml:space="preserve">OOS </w:t>
-      </w:r>
-      <w:r>
-        <w:t xml:space="preserve">based </w:t>
-      </w:r>
-      <w:r>
-        <w:t xml:space="preserve">on </w:t>
-      </w:r>
-      <w:r>
-        <w:t xml:space="preserve">customer </w:t>
-      </w:r>
-      <w:r>
-        <w:t xml:space="preserve">inquiries. </w:t>
+        <w:rPr>
+          <w:color w:val="FF0000"/>
+        </w:rPr>
+        <w:t xml:space="preserve">estimated </w:t>
+      </w:r>
+      <w:r>
+        <w:rPr>
+          <w:color w:val="FF0000"/>
+        </w:rPr>
+        <w:t xml:space="preserve">deliver. </w:t>
       </w:r>
     </w:p>
     <w:p>
@@ -3557,7 +4766,200 @@
         <w:pStyle w:val="Heading2"/>
       </w:pPr>
       <w:r>
-        <w:t>Document 28</w:t>
+        <w:t>Document 32</w:t>
+      </w:r>
+    </w:p>
+    <w:p>
+      <w:r>
+        <w:t>Similarity Score: 27%</w:t>
+      </w:r>
+    </w:p>
+    <w:p>
+      <w:r>
+        <w:t>Tag: M</w:t>
+      </w:r>
+    </w:p>
+    <w:p>
+      <w:r>
+        <w:t>Summary: Different</w:t>
+      </w:r>
+    </w:p>
+    <w:p>
+      <w:r>
+        <w:t>Comparison Status: Compared</w:t>
+      </w:r>
+    </w:p>
+    <w:p>
+      <w:r>
+        <w:t>Added Text: Th   ext has y u ca  check.</w:t>
+        <w:br/>
+        <w:t>Example,  unava ability estimated  liv y date b  n ifi f product u availability and e i ated deliv</w:t>
+      </w:r>
+    </w:p>
+    <w:p>
+      <w:r>
+        <w:t>Removed Text: Inv n ory anagement systems will generate alerts for low stock levels or stockouts.</w:t>
+        <w:br/>
+        <w:t>Pr uction planning will ident y potent al OOS bas on schedu es mand forecasts.</w:t>
+        <w:br/>
+        <w:t>Custom ervice r p r  OOS bas cu o  inquiries</w:t>
+      </w:r>
+    </w:p>
+    <w:p>
+      <w:r>
+        <w:t>Modified Text: The text has modified you can check.</w:t>
+        <w:br/>
+        <w:t>Example, product unavailability and estimated delivery dates will be notified of product unavailability and estimated deliver.</w:t>
+      </w:r>
+    </w:p>
+    <w:p>
+      <w:r>
+        <w:rPr>
+          <w:color w:val="FF0000"/>
+        </w:rPr>
+        <w:t xml:space="preserve">The </w:t>
+      </w:r>
+      <w:r>
+        <w:rPr>
+          <w:color w:val="FF0000"/>
+        </w:rPr>
+        <w:t xml:space="preserve">text </w:t>
+      </w:r>
+      <w:r>
+        <w:rPr>
+          <w:color w:val="FF0000"/>
+        </w:rPr>
+        <w:t xml:space="preserve">has </w:t>
+      </w:r>
+      <w:r>
+        <w:rPr>
+          <w:color w:val="FF0000"/>
+        </w:rPr>
+        <w:t xml:space="preserve">modified </w:t>
+      </w:r>
+      <w:r>
+        <w:rPr>
+          <w:color w:val="FF0000"/>
+        </w:rPr>
+        <w:t xml:space="preserve">you </w:t>
+      </w:r>
+      <w:r>
+        <w:rPr>
+          <w:color w:val="FF0000"/>
+        </w:rPr>
+        <w:t xml:space="preserve">can </w:t>
+      </w:r>
+      <w:r>
+        <w:rPr>
+          <w:color w:val="FF0000"/>
+        </w:rPr>
+        <w:t xml:space="preserve">check. </w:t>
+      </w:r>
+    </w:p>
+    <w:p>
+      <w:r>
+        <w:rPr>
+          <w:color w:val="FF0000"/>
+        </w:rPr>
+        <w:t xml:space="preserve">Example, </w:t>
+      </w:r>
+      <w:r>
+        <w:rPr>
+          <w:color w:val="FF0000"/>
+        </w:rPr>
+        <w:t xml:space="preserve">product </w:t>
+      </w:r>
+      <w:r>
+        <w:rPr>
+          <w:color w:val="FF0000"/>
+        </w:rPr>
+        <w:t xml:space="preserve">unavailability </w:t>
+      </w:r>
+      <w:r>
+        <w:rPr>
+          <w:color w:val="FF0000"/>
+        </w:rPr>
+        <w:t xml:space="preserve">and </w:t>
+      </w:r>
+      <w:r>
+        <w:rPr>
+          <w:color w:val="FF0000"/>
+        </w:rPr>
+        <w:t xml:space="preserve">estimated </w:t>
+      </w:r>
+      <w:r>
+        <w:rPr>
+          <w:color w:val="FF0000"/>
+        </w:rPr>
+        <w:t xml:space="preserve">delivery </w:t>
+      </w:r>
+      <w:r>
+        <w:rPr>
+          <w:color w:val="FF0000"/>
+        </w:rPr>
+        <w:t xml:space="preserve">dates </w:t>
+      </w:r>
+      <w:r>
+        <w:rPr>
+          <w:color w:val="FF0000"/>
+        </w:rPr>
+        <w:t xml:space="preserve">will </w:t>
+      </w:r>
+      <w:r>
+        <w:rPr>
+          <w:color w:val="FF0000"/>
+        </w:rPr>
+        <w:t xml:space="preserve">be </w:t>
+      </w:r>
+      <w:r>
+        <w:rPr>
+          <w:color w:val="FF0000"/>
+        </w:rPr>
+        <w:t xml:space="preserve">notified </w:t>
+      </w:r>
+      <w:r>
+        <w:rPr>
+          <w:color w:val="FF0000"/>
+        </w:rPr>
+        <w:t xml:space="preserve">of </w:t>
+      </w:r>
+      <w:r>
+        <w:rPr>
+          <w:color w:val="FF0000"/>
+        </w:rPr>
+        <w:t xml:space="preserve">product </w:t>
+      </w:r>
+      <w:r>
+        <w:rPr>
+          <w:color w:val="FF0000"/>
+        </w:rPr>
+        <w:t xml:space="preserve">unavailability </w:t>
+      </w:r>
+      <w:r>
+        <w:rPr>
+          <w:color w:val="FF0000"/>
+        </w:rPr>
+        <w:t xml:space="preserve">and </w:t>
+      </w:r>
+      <w:r>
+        <w:rPr>
+          <w:color w:val="FF0000"/>
+        </w:rPr>
+        <w:t xml:space="preserve">estimated </w:t>
+      </w:r>
+      <w:r>
+        <w:rPr>
+          <w:color w:val="FF0000"/>
+        </w:rPr>
+        <w:t xml:space="preserve">deliver. </w:t>
+      </w:r>
+    </w:p>
+    <w:p>
+      <w:pPr>
+        <w:pStyle w:val="Heading2"/>
+      </w:pPr>
+      <w:r>
+        <w:t>Document 34</w:t>
       </w:r>
     </w:p>
     <w:p>
@@ -3851,7 +5253,7 @@
         <w:pStyle w:val="Heading2"/>
       </w:pPr>
       <w:r>
-        <w:t>Document 27</w:t>
+        <w:t>Document 31</w:t>
       </w:r>
     </w:p>
     <w:p>
@@ -3872,6 +5274,21 @@
     <w:p>
       <w:r>
         <w:t>Comparison Status: Compared</w:t>
+      </w:r>
+    </w:p>
+    <w:p>
+      <w:r>
+        <w:t>Added Text: is is modified text will be notified of  roduct unavailability and estimated delivery dates will be notified of  roduct unavailability and estimated delivery dates be notified of  roduct unavailability and estimated delivery dates</w:t>
+      </w:r>
+    </w:p>
+    <w:p>
+      <w:r>
+        <w:t>Removed Text: e res onsible de artment immediately notify their su ervisor and relevant departments of an OOS situation</w:t>
+      </w:r>
+    </w:p>
+    <w:p>
+      <w:r>
+        <w:t>Modified Text: This is modified text will be notified of product unavailability and estimated delivery dates will be notified of product unavailability and estimated delivery dates will be notified of product unavailability and estimated delivery dates.</w:t>
       </w:r>
     </w:p>
     <w:p>
@@ -4085,7 +5502,256 @@
         <w:pStyle w:val="Heading2"/>
       </w:pPr>
       <w:r>
-        <w:t>Document 28</w:t>
+        <w:t>Document 32</w:t>
+      </w:r>
+    </w:p>
+    <w:p>
+      <w:r>
+        <w:t>Similarity Score: 6%</w:t>
+      </w:r>
+    </w:p>
+    <w:p>
+      <w:r>
+        <w:t>Tag: M</w:t>
+      </w:r>
+    </w:p>
+    <w:p>
+      <w:r>
+        <w:t>Summary: Different</w:t>
+      </w:r>
+    </w:p>
+    <w:p>
+      <w:r>
+        <w:t>Comparison Status: Compared</w:t>
+      </w:r>
+    </w:p>
+    <w:p>
+      <w:r>
+        <w:t>Added Text: is is modified text will be notified of  roduct unavailability and estimated delivery dates will be notified of  roduct unavailability and estimated delivery dates be notified of  roduct unavailability and estimated delivery dates</w:t>
+      </w:r>
+    </w:p>
+    <w:p>
+      <w:r>
+        <w:t>Removed Text: e res onsible de artment immediately notify their su ervisor and relevant departments of an OOS situation</w:t>
+      </w:r>
+    </w:p>
+    <w:p>
+      <w:r>
+        <w:t>Modified Text: This is modified text will be notified of product unavailability and estimated delivery dates will be notified of product unavailability and estimated delivery dates will be notified of product unavailability and estimated delivery dates.</w:t>
+      </w:r>
+    </w:p>
+    <w:p>
+      <w:r>
+        <w:rPr>
+          <w:color w:val="FF0000"/>
+        </w:rPr>
+        <w:t xml:space="preserve">This </w:t>
+      </w:r>
+      <w:r>
+        <w:rPr>
+          <w:color w:val="FF0000"/>
+        </w:rPr>
+        <w:t xml:space="preserve">is </w:t>
+      </w:r>
+      <w:r>
+        <w:rPr>
+          <w:color w:val="FF0000"/>
+        </w:rPr>
+        <w:t xml:space="preserve">modified </w:t>
+      </w:r>
+      <w:r>
+        <w:rPr>
+          <w:color w:val="FF0000"/>
+        </w:rPr>
+        <w:t xml:space="preserve">text </w:t>
+      </w:r>
+      <w:r>
+        <w:rPr>
+          <w:color w:val="FF0000"/>
+        </w:rPr>
+        <w:t xml:space="preserve">will </w:t>
+      </w:r>
+      <w:r>
+        <w:rPr>
+          <w:color w:val="FF0000"/>
+        </w:rPr>
+        <w:t xml:space="preserve">be </w:t>
+      </w:r>
+      <w:r>
+        <w:rPr>
+          <w:color w:val="FF0000"/>
+        </w:rPr>
+        <w:t xml:space="preserve">notified </w:t>
+      </w:r>
+      <w:r>
+        <w:rPr>
+          <w:color w:val="FF0000"/>
+        </w:rPr>
+        <w:t xml:space="preserve">of </w:t>
+      </w:r>
+      <w:r>
+        <w:rPr>
+          <w:color w:val="FF0000"/>
+        </w:rPr>
+        <w:t xml:space="preserve">product </w:t>
+      </w:r>
+      <w:r>
+        <w:rPr>
+          <w:color w:val="FF0000"/>
+        </w:rPr>
+        <w:t xml:space="preserve">unavailability </w:t>
+      </w:r>
+      <w:r>
+        <w:rPr>
+          <w:color w:val="FF0000"/>
+        </w:rPr>
+        <w:t xml:space="preserve">and </w:t>
+      </w:r>
+      <w:r>
+        <w:rPr>
+          <w:color w:val="FF0000"/>
+        </w:rPr>
+        <w:t xml:space="preserve">estimated </w:t>
+      </w:r>
+      <w:r>
+        <w:rPr>
+          <w:color w:val="FF0000"/>
+        </w:rPr>
+        <w:t xml:space="preserve">delivery </w:t>
+      </w:r>
+      <w:r>
+        <w:rPr>
+          <w:color w:val="FF0000"/>
+        </w:rPr>
+        <w:t xml:space="preserve">dates </w:t>
+      </w:r>
+      <w:r>
+        <w:rPr>
+          <w:color w:val="FF0000"/>
+        </w:rPr>
+        <w:t xml:space="preserve">will </w:t>
+      </w:r>
+      <w:r>
+        <w:rPr>
+          <w:color w:val="FF0000"/>
+        </w:rPr>
+        <w:t xml:space="preserve">be </w:t>
+      </w:r>
+      <w:r>
+        <w:rPr>
+          <w:color w:val="FF0000"/>
+        </w:rPr>
+        <w:t xml:space="preserve">notified </w:t>
+      </w:r>
+      <w:r>
+        <w:rPr>
+          <w:color w:val="FF0000"/>
+        </w:rPr>
+        <w:t xml:space="preserve">of </w:t>
+      </w:r>
+      <w:r>
+        <w:rPr>
+          <w:color w:val="FF0000"/>
+        </w:rPr>
+        <w:t xml:space="preserve">product </w:t>
+      </w:r>
+      <w:r>
+        <w:rPr>
+          <w:color w:val="FF0000"/>
+        </w:rPr>
+        <w:t xml:space="preserve">unavailability </w:t>
+      </w:r>
+      <w:r>
+        <w:rPr>
+          <w:color w:val="FF0000"/>
+        </w:rPr>
+        <w:t xml:space="preserve">and </w:t>
+      </w:r>
+      <w:r>
+        <w:rPr>
+          <w:color w:val="FF0000"/>
+        </w:rPr>
+        <w:t xml:space="preserve">estimated </w:t>
+      </w:r>
+      <w:r>
+        <w:rPr>
+          <w:color w:val="FF0000"/>
+        </w:rPr>
+        <w:t xml:space="preserve">delivery </w:t>
+      </w:r>
+      <w:r>
+        <w:rPr>
+          <w:color w:val="FF0000"/>
+        </w:rPr>
+        <w:t xml:space="preserve">dates </w:t>
+      </w:r>
+      <w:r>
+        <w:rPr>
+          <w:color w:val="FF0000"/>
+        </w:rPr>
+        <w:t xml:space="preserve">will </w:t>
+      </w:r>
+      <w:r>
+        <w:rPr>
+          <w:color w:val="FF0000"/>
+        </w:rPr>
+        <w:t xml:space="preserve">be </w:t>
+      </w:r>
+      <w:r>
+        <w:rPr>
+          <w:color w:val="FF0000"/>
+        </w:rPr>
+        <w:t xml:space="preserve">notified </w:t>
+      </w:r>
+      <w:r>
+        <w:rPr>
+          <w:color w:val="FF0000"/>
+        </w:rPr>
+        <w:t xml:space="preserve">of </w:t>
+      </w:r>
+      <w:r>
+        <w:rPr>
+          <w:color w:val="FF0000"/>
+        </w:rPr>
+        <w:t xml:space="preserve">product </w:t>
+      </w:r>
+      <w:r>
+        <w:rPr>
+          <w:color w:val="FF0000"/>
+        </w:rPr>
+        <w:t xml:space="preserve">unavailability </w:t>
+      </w:r>
+      <w:r>
+        <w:rPr>
+          <w:color w:val="FF0000"/>
+        </w:rPr>
+        <w:t xml:space="preserve">and </w:t>
+      </w:r>
+      <w:r>
+        <w:rPr>
+          <w:color w:val="FF0000"/>
+        </w:rPr>
+        <w:t xml:space="preserve">estimated </w:t>
+      </w:r>
+      <w:r>
+        <w:rPr>
+          <w:color w:val="FF0000"/>
+        </w:rPr>
+        <w:t xml:space="preserve">delivery </w:t>
+      </w:r>
+      <w:r>
+        <w:rPr>
+          <w:color w:val="FF0000"/>
+        </w:rPr>
+        <w:t xml:space="preserve">dates. </w:t>
+      </w:r>
+    </w:p>
+    <w:p>
+      <w:pPr>
+        <w:pStyle w:val="Heading2"/>
+      </w:pPr>
+      <w:r>
+        <w:t>Document 34</w:t>
       </w:r>
     </w:p>
     <w:p>
@@ -4358,22 +6024,22 @@
         <w:pStyle w:val="Heading2"/>
       </w:pPr>
       <w:r>
-        <w:t>Document 27</w:t>
-      </w:r>
-    </w:p>
-    <w:p>
-      <w:r>
-        <w:t>Similarity Score: 100%</w:t>
-      </w:r>
-    </w:p>
-    <w:p>
-      <w:r>
-        <w:t>Tag: S</w:t>
-      </w:r>
-    </w:p>
-    <w:p>
-      <w:r>
-        <w:t>Summary: Same</w:t>
+        <w:t>Document 31</w:t>
+      </w:r>
+    </w:p>
+    <w:p>
+      <w:r>
+        <w:t>Similarity Score: 70%</w:t>
+      </w:r>
+    </w:p>
+    <w:p>
+      <w:r>
+        <w:t>Tag: M</w:t>
+      </w:r>
+    </w:p>
+    <w:p>
+      <w:r>
+        <w:t>Summary: Different</w:t>
       </w:r>
     </w:p>
     <w:p>
@@ -4383,69 +6049,131 @@
     </w:p>
     <w:p>
       <w:r>
+        <w:t>Added Text: Add d  pd ed text t d y th mpa s</w:t>
+      </w:r>
+    </w:p>
+    <w:p>
+      <w:r>
+        <w:t>Removed Text: R g l ry author ti s will be  o i d in ac dance w th applicable regulati s</w:t>
+      </w:r>
+    </w:p>
+    <w:p>
+      <w:r>
+        <w:t>Modified Text: Customers will be notified of product unavailability and estimated delivery dates.</w:t>
+        <w:br/>
+        <w:t>Added updated text to identify the comparison.</w:t>
+      </w:r>
+    </w:p>
+    <w:p>
+      <w:r>
+        <w:rPr>
+          <w:color w:val="FF0000"/>
+        </w:rPr>
         <w:t xml:space="preserve">Customers </w:t>
       </w:r>
       <w:r>
+        <w:rPr>
+          <w:color w:val="FF0000"/>
+        </w:rPr>
         <w:t xml:space="preserve">will </w:t>
       </w:r>
       <w:r>
+        <w:rPr>
+          <w:color w:val="FF0000"/>
+        </w:rPr>
         <w:t xml:space="preserve">be </w:t>
       </w:r>
       <w:r>
+        <w:rPr>
+          <w:color w:val="FF0000"/>
+        </w:rPr>
         <w:t xml:space="preserve">notified </w:t>
       </w:r>
       <w:r>
+        <w:rPr>
+          <w:color w:val="FF0000"/>
+        </w:rPr>
         <w:t xml:space="preserve">of </w:t>
       </w:r>
       <w:r>
+        <w:rPr>
+          <w:color w:val="FF0000"/>
+        </w:rPr>
         <w:t xml:space="preserve">product </w:t>
       </w:r>
       <w:r>
+        <w:rPr>
+          <w:color w:val="FF0000"/>
+        </w:rPr>
         <w:t xml:space="preserve">unavailability </w:t>
       </w:r>
       <w:r>
+        <w:rPr>
+          <w:color w:val="FF0000"/>
+        </w:rPr>
         <w:t xml:space="preserve">and </w:t>
       </w:r>
       <w:r>
+        <w:rPr>
+          <w:color w:val="FF0000"/>
+        </w:rPr>
         <w:t xml:space="preserve">estimated </w:t>
       </w:r>
       <w:r>
+        <w:rPr>
+          <w:color w:val="FF0000"/>
+        </w:rPr>
         <w:t xml:space="preserve">delivery </w:t>
       </w:r>
       <w:r>
+        <w:rPr>
+          <w:color w:val="FF0000"/>
+        </w:rPr>
         <w:t xml:space="preserve">dates. </w:t>
       </w:r>
     </w:p>
     <w:p>
       <w:r>
-        <w:t xml:space="preserve">Regulatory </w:t>
-      </w:r>
-      <w:r>
-        <w:t xml:space="preserve">authorities </w:t>
-      </w:r>
-      <w:r>
-        <w:t xml:space="preserve">will </w:t>
-      </w:r>
-      <w:r>
-        <w:t xml:space="preserve">be </w:t>
-      </w:r>
-      <w:r>
-        <w:t xml:space="preserve">notified </w:t>
-      </w:r>
-      <w:r>
-        <w:t xml:space="preserve">in </w:t>
-      </w:r>
-      <w:r>
-        <w:t xml:space="preserve">accordance </w:t>
-      </w:r>
-      <w:r>
-        <w:t xml:space="preserve">with </w:t>
-      </w:r>
-      <w:r>
-        <w:t xml:space="preserve">applicable </w:t>
-      </w:r>
-      <w:r>
-        <w:t xml:space="preserve">regulations. </w:t>
+        <w:rPr>
+          <w:color w:val="FF0000"/>
+        </w:rPr>
+        <w:t xml:space="preserve">Added </w:t>
+      </w:r>
+      <w:r>
+        <w:rPr>
+          <w:color w:val="FF0000"/>
+        </w:rPr>
+        <w:t xml:space="preserve">updated </w:t>
+      </w:r>
+      <w:r>
+        <w:rPr>
+          <w:color w:val="FF0000"/>
+        </w:rPr>
+        <w:t xml:space="preserve">text </w:t>
+      </w:r>
+      <w:r>
+        <w:rPr>
+          <w:color w:val="FF0000"/>
+        </w:rPr>
+        <w:t xml:space="preserve">to </w:t>
+      </w:r>
+      <w:r>
+        <w:rPr>
+          <w:color w:val="FF0000"/>
+        </w:rPr>
+        <w:t xml:space="preserve">identify </w:t>
+      </w:r>
+      <w:r>
+        <w:rPr>
+          <w:color w:val="FF0000"/>
+        </w:rPr>
+        <w:t xml:space="preserve">the </w:t>
+      </w:r>
+      <w:r>
+        <w:rPr>
+          <w:color w:val="FF0000"/>
+        </w:rPr>
+        <w:t xml:space="preserve">comparison. </w:t>
       </w:r>
     </w:p>
     <w:p>
@@ -4453,7 +6181,164 @@
         <w:pStyle w:val="Heading2"/>
       </w:pPr>
       <w:r>
-        <w:t>Document 28</w:t>
+        <w:t>Document 32</w:t>
+      </w:r>
+    </w:p>
+    <w:p>
+      <w:r>
+        <w:t>Similarity Score: 70%</w:t>
+      </w:r>
+    </w:p>
+    <w:p>
+      <w:r>
+        <w:t>Tag: M</w:t>
+      </w:r>
+    </w:p>
+    <w:p>
+      <w:r>
+        <w:t>Summary: Different</w:t>
+      </w:r>
+    </w:p>
+    <w:p>
+      <w:r>
+        <w:t>Comparison Status: Compared</w:t>
+      </w:r>
+    </w:p>
+    <w:p>
+      <w:r>
+        <w:t>Added Text: Add d  pd ed text t d y th mpa s</w:t>
+      </w:r>
+    </w:p>
+    <w:p>
+      <w:r>
+        <w:t>Removed Text: R g l ry author ti s will be  o i d in ac dance w th applicable regulati s</w:t>
+      </w:r>
+    </w:p>
+    <w:p>
+      <w:r>
+        <w:t>Modified Text: Customers will be notified of product unavailability and estimated delivery dates.</w:t>
+        <w:br/>
+        <w:t>Added updated text to identify the comparison.</w:t>
+      </w:r>
+    </w:p>
+    <w:p>
+      <w:r>
+        <w:rPr>
+          <w:color w:val="FF0000"/>
+        </w:rPr>
+        <w:t xml:space="preserve">Customers </w:t>
+      </w:r>
+      <w:r>
+        <w:rPr>
+          <w:color w:val="FF0000"/>
+        </w:rPr>
+        <w:t xml:space="preserve">will </w:t>
+      </w:r>
+      <w:r>
+        <w:rPr>
+          <w:color w:val="FF0000"/>
+        </w:rPr>
+        <w:t xml:space="preserve">be </w:t>
+      </w:r>
+      <w:r>
+        <w:rPr>
+          <w:color w:val="FF0000"/>
+        </w:rPr>
+        <w:t xml:space="preserve">notified </w:t>
+      </w:r>
+      <w:r>
+        <w:rPr>
+          <w:color w:val="FF0000"/>
+        </w:rPr>
+        <w:t xml:space="preserve">of </w:t>
+      </w:r>
+      <w:r>
+        <w:rPr>
+          <w:color w:val="FF0000"/>
+        </w:rPr>
+        <w:t xml:space="preserve">product </w:t>
+      </w:r>
+      <w:r>
+        <w:rPr>
+          <w:color w:val="FF0000"/>
+        </w:rPr>
+        <w:t xml:space="preserve">unavailability </w:t>
+      </w:r>
+      <w:r>
+        <w:rPr>
+          <w:color w:val="FF0000"/>
+        </w:rPr>
+        <w:t xml:space="preserve">and </w:t>
+      </w:r>
+      <w:r>
+        <w:rPr>
+          <w:color w:val="FF0000"/>
+        </w:rPr>
+        <w:t xml:space="preserve">estimated </w:t>
+      </w:r>
+      <w:r>
+        <w:rPr>
+          <w:color w:val="FF0000"/>
+        </w:rPr>
+        <w:t xml:space="preserve">delivery </w:t>
+      </w:r>
+      <w:r>
+        <w:rPr>
+          <w:color w:val="FF0000"/>
+        </w:rPr>
+        <w:t xml:space="preserve">dates. </w:t>
+      </w:r>
+    </w:p>
+    <w:p>
+      <w:r>
+        <w:rPr>
+          <w:color w:val="FF0000"/>
+        </w:rPr>
+        <w:t xml:space="preserve">Added </w:t>
+      </w:r>
+      <w:r>
+        <w:rPr>
+          <w:color w:val="FF0000"/>
+        </w:rPr>
+        <w:t xml:space="preserve">updated </w:t>
+      </w:r>
+      <w:r>
+        <w:rPr>
+          <w:color w:val="FF0000"/>
+        </w:rPr>
+        <w:t xml:space="preserve">text </w:t>
+      </w:r>
+      <w:r>
+        <w:rPr>
+          <w:color w:val="FF0000"/>
+        </w:rPr>
+        <w:t xml:space="preserve">to </w:t>
+      </w:r>
+      <w:r>
+        <w:rPr>
+          <w:color w:val="FF0000"/>
+        </w:rPr>
+        <w:t xml:space="preserve">identify </w:t>
+      </w:r>
+      <w:r>
+        <w:rPr>
+          <w:color w:val="FF0000"/>
+        </w:rPr>
+        <w:t xml:space="preserve">the </w:t>
+      </w:r>
+      <w:r>
+        <w:rPr>
+          <w:color w:val="FF0000"/>
+        </w:rPr>
+        <w:t xml:space="preserve">comparison. </w:t>
+      </w:r>
+    </w:p>
+    <w:p>
+      <w:pPr>
+        <w:pStyle w:val="Heading2"/>
+      </w:pPr>
+      <w:r>
+        <w:t>Document 34</w:t>
       </w:r>
     </w:p>
     <w:p>
@@ -4832,7 +6717,7 @@
         <w:pStyle w:val="Heading2"/>
       </w:pPr>
       <w:r>
-        <w:t>Document 27</w:t>
+        <w:t>Document 31</w:t>
       </w:r>
     </w:p>
     <w:p>
@@ -4853,6 +6738,11 @@
     <w:p>
       <w:r>
         <w:t>Comparison Status: Compared</w:t>
+      </w:r>
+    </w:p>
+    <w:p>
+      <w:r>
+        <w:t>Added Text:  chain</w:t>
       </w:r>
     </w:p>
     <w:p>
@@ -5074,7 +6964,254 @@
         <w:pStyle w:val="Heading2"/>
       </w:pPr>
       <w:r>
-        <w:t>Document 28</w:t>
+        <w:t>Document 32</w:t>
+      </w:r>
+    </w:p>
+    <w:p>
+      <w:r>
+        <w:t>Similarity Score: 98%</w:t>
+      </w:r>
+    </w:p>
+    <w:p>
+      <w:r>
+        <w:t>Tag: A</w:t>
+      </w:r>
+    </w:p>
+    <w:p>
+      <w:r>
+        <w:t>Summary: Different</w:t>
+      </w:r>
+    </w:p>
+    <w:p>
+      <w:r>
+        <w:t>Comparison Status: Compared</w:t>
+      </w:r>
+    </w:p>
+    <w:p>
+      <w:r>
+        <w:t>Added Text:  chain</w:t>
+      </w:r>
+    </w:p>
+    <w:p>
+      <w:r>
+        <w:rPr>
+          <w:color w:val="FF0000"/>
+        </w:rPr>
+        <w:t xml:space="preserve">A </w:t>
+      </w:r>
+      <w:r>
+        <w:rPr>
+          <w:color w:val="FF0000"/>
+        </w:rPr>
+        <w:t xml:space="preserve">designated </w:t>
+      </w:r>
+      <w:r>
+        <w:rPr>
+          <w:color w:val="FF0000"/>
+        </w:rPr>
+        <w:t xml:space="preserve">team </w:t>
+      </w:r>
+      <w:r>
+        <w:rPr>
+          <w:color w:val="FF0000"/>
+        </w:rPr>
+        <w:t xml:space="preserve">will </w:t>
+      </w:r>
+      <w:r>
+        <w:rPr>
+          <w:color w:val="FF0000"/>
+        </w:rPr>
+        <w:t xml:space="preserve">initiate </w:t>
+      </w:r>
+      <w:r>
+        <w:rPr>
+          <w:color w:val="FF0000"/>
+        </w:rPr>
+        <w:t xml:space="preserve">an </w:t>
+      </w:r>
+      <w:r>
+        <w:rPr>
+          <w:color w:val="FF0000"/>
+        </w:rPr>
+        <w:t xml:space="preserve">OOS </w:t>
+      </w:r>
+      <w:r>
+        <w:rPr>
+          <w:color w:val="FF0000"/>
+        </w:rPr>
+        <w:t xml:space="preserve">investigation </w:t>
+      </w:r>
+      <w:r>
+        <w:rPr>
+          <w:color w:val="FF0000"/>
+        </w:rPr>
+        <w:t xml:space="preserve">within </w:t>
+      </w:r>
+      <w:r>
+        <w:rPr>
+          <w:color w:val="FF0000"/>
+        </w:rPr>
+        <w:t xml:space="preserve">[timeframe] </w:t>
+      </w:r>
+      <w:r>
+        <w:rPr>
+          <w:color w:val="FF0000"/>
+        </w:rPr>
+        <w:t xml:space="preserve">of </w:t>
+      </w:r>
+      <w:r>
+        <w:rPr>
+          <w:color w:val="FF0000"/>
+        </w:rPr>
+        <w:t xml:space="preserve">identification. </w:t>
+      </w:r>
+    </w:p>
+    <w:p>
+      <w:r>
+        <w:rPr>
+          <w:color w:val="FF0000"/>
+        </w:rPr>
+        <w:t xml:space="preserve">The </w:t>
+      </w:r>
+      <w:r>
+        <w:rPr>
+          <w:color w:val="FF0000"/>
+        </w:rPr>
+        <w:t xml:space="preserve">investigation </w:t>
+      </w:r>
+      <w:r>
+        <w:rPr>
+          <w:color w:val="FF0000"/>
+        </w:rPr>
+        <w:t xml:space="preserve">will </w:t>
+      </w:r>
+      <w:r>
+        <w:rPr>
+          <w:color w:val="FF0000"/>
+        </w:rPr>
+        <w:t xml:space="preserve">determine </w:t>
+      </w:r>
+      <w:r>
+        <w:rPr>
+          <w:color w:val="FF0000"/>
+        </w:rPr>
+        <w:t xml:space="preserve">the </w:t>
+      </w:r>
+      <w:r>
+        <w:rPr>
+          <w:color w:val="FF0000"/>
+        </w:rPr>
+        <w:t xml:space="preserve">root </w:t>
+      </w:r>
+      <w:r>
+        <w:rPr>
+          <w:color w:val="FF0000"/>
+        </w:rPr>
+        <w:t xml:space="preserve">cause </w:t>
+      </w:r>
+      <w:r>
+        <w:rPr>
+          <w:color w:val="FF0000"/>
+        </w:rPr>
+        <w:t xml:space="preserve">of </w:t>
+      </w:r>
+      <w:r>
+        <w:rPr>
+          <w:color w:val="FF0000"/>
+        </w:rPr>
+        <w:t xml:space="preserve">the </w:t>
+      </w:r>
+      <w:r>
+        <w:rPr>
+          <w:color w:val="FF0000"/>
+        </w:rPr>
+        <w:t xml:space="preserve">OOS, </w:t>
+      </w:r>
+      <w:r>
+        <w:rPr>
+          <w:color w:val="FF0000"/>
+        </w:rPr>
+        <w:t xml:space="preserve">including </w:t>
+      </w:r>
+      <w:r>
+        <w:rPr>
+          <w:color w:val="FF0000"/>
+        </w:rPr>
+        <w:t xml:space="preserve">factors </w:t>
+      </w:r>
+      <w:r>
+        <w:rPr>
+          <w:color w:val="FF0000"/>
+        </w:rPr>
+        <w:t xml:space="preserve">such </w:t>
+      </w:r>
+      <w:r>
+        <w:rPr>
+          <w:color w:val="FF0000"/>
+        </w:rPr>
+        <w:t xml:space="preserve">as </w:t>
+      </w:r>
+      <w:r>
+        <w:rPr>
+          <w:color w:val="FF0000"/>
+        </w:rPr>
+        <w:t xml:space="preserve">production </w:t>
+      </w:r>
+      <w:r>
+        <w:rPr>
+          <w:color w:val="FF0000"/>
+        </w:rPr>
+        <w:t xml:space="preserve">delays, </w:t>
+      </w:r>
+      <w:r>
+        <w:rPr>
+          <w:color w:val="FF0000"/>
+        </w:rPr>
+        <w:t xml:space="preserve">supply </w:t>
+      </w:r>
+      <w:r>
+        <w:rPr>
+          <w:color w:val="FF0000"/>
+        </w:rPr>
+        <w:t xml:space="preserve">chain </w:t>
+      </w:r>
+      <w:r>
+        <w:rPr>
+          <w:color w:val="FF0000"/>
+        </w:rPr>
+        <w:t xml:space="preserve">disruptions, </w:t>
+      </w:r>
+      <w:r>
+        <w:rPr>
+          <w:color w:val="FF0000"/>
+        </w:rPr>
+        <w:t xml:space="preserve">or </w:t>
+      </w:r>
+      <w:r>
+        <w:rPr>
+          <w:color w:val="FF0000"/>
+        </w:rPr>
+        <w:t xml:space="preserve">increased </w:t>
+      </w:r>
+      <w:r>
+        <w:rPr>
+          <w:color w:val="FF0000"/>
+        </w:rPr>
+        <w:t xml:space="preserve">demand </w:t>
+      </w:r>
+      <w:r>
+        <w:rPr>
+          <w:color w:val="FF0000"/>
+        </w:rPr>
+        <w:t xml:space="preserve">chain. </w:t>
+      </w:r>
+    </w:p>
+    <w:p>
+      <w:pPr>
+        <w:pStyle w:val="Heading2"/>
+      </w:pPr>
+      <w:r>
+        <w:t>Document 34</w:t>
       </w:r>
     </w:p>
     <w:p>
@@ -5372,7 +7509,7 @@
         <w:pStyle w:val="Heading2"/>
       </w:pPr>
       <w:r>
-        <w:t>Document 27</w:t>
+        <w:t>Document 31</w:t>
       </w:r>
     </w:p>
     <w:p>
@@ -5450,7 +7587,85 @@
         <w:pStyle w:val="Heading2"/>
       </w:pPr>
       <w:r>
-        <w:t>Document 28</w:t>
+        <w:t>Document 32</w:t>
+      </w:r>
+    </w:p>
+    <w:p>
+      <w:r>
+        <w:t>Similarity Score: 100%</w:t>
+      </w:r>
+    </w:p>
+    <w:p>
+      <w:r>
+        <w:t>Tag: S</w:t>
+      </w:r>
+    </w:p>
+    <w:p>
+      <w:r>
+        <w:t>Summary: Same</w:t>
+      </w:r>
+    </w:p>
+    <w:p>
+      <w:r>
+        <w:t>Comparison Status: Compared</w:t>
+      </w:r>
+    </w:p>
+    <w:p>
+      <w:r>
+        <w:t xml:space="preserve">Relevant </w:t>
+      </w:r>
+      <w:r>
+        <w:t xml:space="preserve">data </w:t>
+      </w:r>
+      <w:r>
+        <w:t xml:space="preserve">will </w:t>
+      </w:r>
+      <w:r>
+        <w:t xml:space="preserve">be </w:t>
+      </w:r>
+      <w:r>
+        <w:t xml:space="preserve">collected, </w:t>
+      </w:r>
+      <w:r>
+        <w:t xml:space="preserve">including </w:t>
+      </w:r>
+      <w:r>
+        <w:t xml:space="preserve">production </w:t>
+      </w:r>
+      <w:r>
+        <w:t xml:space="preserve">records, </w:t>
+      </w:r>
+      <w:r>
+        <w:t xml:space="preserve">inventory </w:t>
+      </w:r>
+      <w:r>
+        <w:t xml:space="preserve">levels, </w:t>
+      </w:r>
+      <w:r>
+        <w:t xml:space="preserve">customer </w:t>
+      </w:r>
+      <w:r>
+        <w:t xml:space="preserve">orders, </w:t>
+      </w:r>
+      <w:r>
+        <w:t xml:space="preserve">and </w:t>
+      </w:r>
+      <w:r>
+        <w:t xml:space="preserve">quality </w:t>
+      </w:r>
+      <w:r>
+        <w:t xml:space="preserve">control </w:t>
+      </w:r>
+      <w:r>
+        <w:t xml:space="preserve">records. </w:t>
+      </w:r>
+    </w:p>
+    <w:p>
+      <w:pPr>
+        <w:pStyle w:val="Heading2"/>
+      </w:pPr>
+      <w:r>
+        <w:t>Document 34</w:t>
       </w:r>
     </w:p>
     <w:p>
@@ -5720,7 +7935,7 @@
         <w:pStyle w:val="Heading2"/>
       </w:pPr>
       <w:r>
-        <w:t>Document 27</w:t>
+        <w:t>Document 31</w:t>
       </w:r>
     </w:p>
     <w:p>
@@ -5812,7 +8027,99 @@
         <w:pStyle w:val="Heading2"/>
       </w:pPr>
       <w:r>
-        <w:t>Document 28</w:t>
+        <w:t>Document 32</w:t>
+      </w:r>
+    </w:p>
+    <w:p>
+      <w:r>
+        <w:t>Similarity Score: 100%</w:t>
+      </w:r>
+    </w:p>
+    <w:p>
+      <w:r>
+        <w:t>Tag: S</w:t>
+      </w:r>
+    </w:p>
+    <w:p>
+      <w:r>
+        <w:t>Summary: Same</w:t>
+      </w:r>
+    </w:p>
+    <w:p>
+      <w:r>
+        <w:t>Comparison Status: Compared</w:t>
+      </w:r>
+    </w:p>
+    <w:p>
+      <w:r>
+        <w:t xml:space="preserve">A </w:t>
+      </w:r>
+      <w:r>
+        <w:t xml:space="preserve">thorough </w:t>
+      </w:r>
+      <w:r>
+        <w:t xml:space="preserve">analysis </w:t>
+      </w:r>
+      <w:r>
+        <w:t xml:space="preserve">will </w:t>
+      </w:r>
+      <w:r>
+        <w:t xml:space="preserve">be </w:t>
+      </w:r>
+      <w:r>
+        <w:t xml:space="preserve">conducted </w:t>
+      </w:r>
+      <w:r>
+        <w:t xml:space="preserve">to </w:t>
+      </w:r>
+      <w:r>
+        <w:t xml:space="preserve">identify </w:t>
+      </w:r>
+      <w:r>
+        <w:t xml:space="preserve">the </w:t>
+      </w:r>
+      <w:r>
+        <w:t xml:space="preserve">underlying </w:t>
+      </w:r>
+      <w:r>
+        <w:t xml:space="preserve">causes </w:t>
+      </w:r>
+      <w:r>
+        <w:t xml:space="preserve">of </w:t>
+      </w:r>
+      <w:r>
+        <w:t xml:space="preserve">the </w:t>
+      </w:r>
+      <w:r>
+        <w:t xml:space="preserve">OOS. </w:t>
+      </w:r>
+    </w:p>
+    <w:p>
+      <w:r>
+        <w:t xml:space="preserve">Potential </w:t>
+      </w:r>
+      <w:r>
+        <w:t xml:space="preserve">corrective </w:t>
+      </w:r>
+      <w:r>
+        <w:t xml:space="preserve">actions </w:t>
+      </w:r>
+      <w:r>
+        <w:t xml:space="preserve">will </w:t>
+      </w:r>
+      <w:r>
+        <w:t xml:space="preserve">be </w:t>
+      </w:r>
+      <w:r>
+        <w:t xml:space="preserve">developed. </w:t>
+      </w:r>
+    </w:p>
+    <w:p>
+      <w:pPr>
+        <w:pStyle w:val="Heading2"/>
+      </w:pPr>
+      <w:r>
+        <w:t>Document 34</w:t>
       </w:r>
     </w:p>
     <w:p>
@@ -6140,7 +8447,7 @@
         <w:pStyle w:val="Heading2"/>
       </w:pPr>
       <w:r>
-        <w:t>Document 27</w:t>
+        <w:t>Document 31</w:t>
       </w:r>
     </w:p>
     <w:p>
@@ -6250,7 +8557,117 @@
         <w:pStyle w:val="Heading2"/>
       </w:pPr>
       <w:r>
-        <w:t>Document 28</w:t>
+        <w:t>Document 32</w:t>
+      </w:r>
+    </w:p>
+    <w:p>
+      <w:r>
+        <w:t>Similarity Score: 100%</w:t>
+      </w:r>
+    </w:p>
+    <w:p>
+      <w:r>
+        <w:t>Tag: S</w:t>
+      </w:r>
+    </w:p>
+    <w:p>
+      <w:r>
+        <w:t>Summary: Same</w:t>
+      </w:r>
+    </w:p>
+    <w:p>
+      <w:r>
+        <w:t>Comparison Status: Compared</w:t>
+      </w:r>
+    </w:p>
+    <w:p>
+      <w:r>
+        <w:t xml:space="preserve">Information </w:t>
+      </w:r>
+      <w:r>
+        <w:t xml:space="preserve">regarding </w:t>
+      </w:r>
+      <w:r>
+        <w:t xml:space="preserve">the </w:t>
+      </w:r>
+      <w:r>
+        <w:t xml:space="preserve">OOS </w:t>
+      </w:r>
+      <w:r>
+        <w:t xml:space="preserve">and </w:t>
+      </w:r>
+      <w:r>
+        <w:t xml:space="preserve">investigation </w:t>
+      </w:r>
+      <w:r>
+        <w:t xml:space="preserve">findings </w:t>
+      </w:r>
+      <w:r>
+        <w:t xml:space="preserve">will </w:t>
+      </w:r>
+      <w:r>
+        <w:t xml:space="preserve">be </w:t>
+      </w:r>
+      <w:r>
+        <w:t xml:space="preserve">shared </w:t>
+      </w:r>
+      <w:r>
+        <w:t xml:space="preserve">with </w:t>
+      </w:r>
+      <w:r>
+        <w:t xml:space="preserve">relevant </w:t>
+      </w:r>
+      <w:r>
+        <w:t xml:space="preserve">departments. </w:t>
+      </w:r>
+    </w:p>
+    <w:p>
+      <w:r>
+        <w:t xml:space="preserve">Communication </w:t>
+      </w:r>
+      <w:r>
+        <w:t xml:space="preserve">plans </w:t>
+      </w:r>
+      <w:r>
+        <w:t xml:space="preserve">will </w:t>
+      </w:r>
+      <w:r>
+        <w:t xml:space="preserve">be </w:t>
+      </w:r>
+      <w:r>
+        <w:t xml:space="preserve">developed </w:t>
+      </w:r>
+      <w:r>
+        <w:t xml:space="preserve">to </w:t>
+      </w:r>
+      <w:r>
+        <w:t xml:space="preserve">address </w:t>
+      </w:r>
+      <w:r>
+        <w:t xml:space="preserve">internal </w:t>
+      </w:r>
+      <w:r>
+        <w:t xml:space="preserve">concerns </w:t>
+      </w:r>
+      <w:r>
+        <w:t xml:space="preserve">and </w:t>
+      </w:r>
+      <w:r>
+        <w:t xml:space="preserve">coordinate </w:t>
+      </w:r>
+      <w:r>
+        <w:t xml:space="preserve">response </w:t>
+      </w:r>
+      <w:r>
+        <w:t xml:space="preserve">efforts. </w:t>
+      </w:r>
+    </w:p>
+    <w:p>
+      <w:pPr>
+        <w:pStyle w:val="Heading2"/>
+      </w:pPr>
+      <w:r>
+        <w:t>Document 34</w:t>
       </w:r>
     </w:p>
     <w:p>
@@ -6556,6 +8973,11 @@
     </w:p>
     <w:p>
       <w:r>
+        <w:t>Added Text:  There will be handled according to the company's media relations policy.</w:t>
+      </w:r>
+    </w:p>
+    <w:p>
+      <w:r>
         <w:rPr>
           <w:color w:val="FF0000"/>
         </w:rPr>
@@ -6889,7 +9311,7 @@
         <w:pStyle w:val="Heading2"/>
       </w:pPr>
       <w:r>
-        <w:t>Document 27</w:t>
+        <w:t>Document 31</w:t>
       </w:r>
     </w:p>
     <w:p>
@@ -7052,7 +9474,170 @@
         <w:pStyle w:val="Heading2"/>
       </w:pPr>
       <w:r>
-        <w:t>Document 28</w:t>
+        <w:t>Document 32</w:t>
+      </w:r>
+    </w:p>
+    <w:p>
+      <w:r>
+        <w:t>Similarity Score: 100%</w:t>
+      </w:r>
+    </w:p>
+    <w:p>
+      <w:r>
+        <w:t>Tag: S</w:t>
+      </w:r>
+    </w:p>
+    <w:p>
+      <w:r>
+        <w:t>Summary: Same</w:t>
+      </w:r>
+    </w:p>
+    <w:p>
+      <w:r>
+        <w:t>Comparison Status: Compared</w:t>
+      </w:r>
+    </w:p>
+    <w:p>
+      <w:r>
+        <w:t xml:space="preserve">Standard </w:t>
+      </w:r>
+      <w:r>
+        <w:t xml:space="preserve">templates </w:t>
+      </w:r>
+      <w:r>
+        <w:t xml:space="preserve">will </w:t>
+      </w:r>
+      <w:r>
+        <w:t xml:space="preserve">be </w:t>
+      </w:r>
+      <w:r>
+        <w:t xml:space="preserve">used </w:t>
+      </w:r>
+      <w:r>
+        <w:t xml:space="preserve">for </w:t>
+      </w:r>
+      <w:r>
+        <w:t xml:space="preserve">customer </w:t>
+      </w:r>
+      <w:r>
+        <w:t xml:space="preserve">notifications, </w:t>
+      </w:r>
+      <w:r>
+        <w:t xml:space="preserve">including </w:t>
+      </w:r>
+      <w:r>
+        <w:t xml:space="preserve">information </w:t>
+      </w:r>
+      <w:r>
+        <w:t xml:space="preserve">about </w:t>
+      </w:r>
+      <w:r>
+        <w:t xml:space="preserve">the </w:t>
+      </w:r>
+      <w:r>
+        <w:t xml:space="preserve">OOS, </w:t>
+      </w:r>
+      <w:r>
+        <w:t xml:space="preserve">estimated </w:t>
+      </w:r>
+      <w:r>
+        <w:t xml:space="preserve">delivery </w:t>
+      </w:r>
+      <w:r>
+        <w:t xml:space="preserve">dates, </w:t>
+      </w:r>
+      <w:r>
+        <w:t xml:space="preserve">and </w:t>
+      </w:r>
+      <w:r>
+        <w:t xml:space="preserve">alternative </w:t>
+      </w:r>
+      <w:r>
+        <w:t xml:space="preserve">products </w:t>
+      </w:r>
+      <w:r>
+        <w:t xml:space="preserve">(if </w:t>
+      </w:r>
+      <w:r>
+        <w:t xml:space="preserve">available). </w:t>
+      </w:r>
+    </w:p>
+    <w:p>
+      <w:r>
+        <w:t xml:space="preserve">Customer </w:t>
+      </w:r>
+      <w:r>
+        <w:t xml:space="preserve">inquiries </w:t>
+      </w:r>
+      <w:r>
+        <w:t xml:space="preserve">will </w:t>
+      </w:r>
+      <w:r>
+        <w:t xml:space="preserve">be </w:t>
+      </w:r>
+      <w:r>
+        <w:t xml:space="preserve">managed </w:t>
+      </w:r>
+      <w:r>
+        <w:t xml:space="preserve">professionally </w:t>
+      </w:r>
+      <w:r>
+        <w:t xml:space="preserve">and </w:t>
+      </w:r>
+      <w:r>
+        <w:t xml:space="preserve">promptly. </w:t>
+      </w:r>
+    </w:p>
+    <w:p>
+      <w:r>
+        <w:t xml:space="preserve">Media </w:t>
+      </w:r>
+      <w:r>
+        <w:t xml:space="preserve">inquiries </w:t>
+      </w:r>
+      <w:r>
+        <w:t xml:space="preserve">(if </w:t>
+      </w:r>
+      <w:r>
+        <w:t xml:space="preserve">applicable) </w:t>
+      </w:r>
+      <w:r>
+        <w:t xml:space="preserve">will </w:t>
+      </w:r>
+      <w:r>
+        <w:t xml:space="preserve">be </w:t>
+      </w:r>
+      <w:r>
+        <w:t xml:space="preserve">handled </w:t>
+      </w:r>
+      <w:r>
+        <w:t xml:space="preserve">according </w:t>
+      </w:r>
+      <w:r>
+        <w:t xml:space="preserve">to </w:t>
+      </w:r>
+      <w:r>
+        <w:t xml:space="preserve">the </w:t>
+      </w:r>
+      <w:r>
+        <w:t xml:space="preserve">company's </w:t>
+      </w:r>
+      <w:r>
+        <w:t xml:space="preserve">media </w:t>
+      </w:r>
+      <w:r>
+        <w:t xml:space="preserve">relations </w:t>
+      </w:r>
+      <w:r>
+        <w:t xml:space="preserve">policy. </w:t>
+      </w:r>
+    </w:p>
+    <w:p>
+      <w:pPr>
+        <w:pStyle w:val="Heading2"/>
+      </w:pPr>
+      <w:r>
+        <w:t>Document 34</w:t>
       </w:r>
     </w:p>
     <w:p>
@@ -7445,7 +10030,7 @@
         <w:pStyle w:val="Heading2"/>
       </w:pPr>
       <w:r>
-        <w:t>Document 27</w:t>
+        <w:t>Document 31</w:t>
       </w:r>
     </w:p>
     <w:p>
@@ -7552,7 +10137,114 @@
         <w:pStyle w:val="Heading2"/>
       </w:pPr>
       <w:r>
-        <w:t>Document 28</w:t>
+        <w:t>Document 32</w:t>
+      </w:r>
+    </w:p>
+    <w:p>
+      <w:r>
+        <w:t>Similarity Score: 100%</w:t>
+      </w:r>
+    </w:p>
+    <w:p>
+      <w:r>
+        <w:t>Tag: S</w:t>
+      </w:r>
+    </w:p>
+    <w:p>
+      <w:r>
+        <w:t>Summary: Same</w:t>
+      </w:r>
+    </w:p>
+    <w:p>
+      <w:r>
+        <w:t>Comparison Status: Compared</w:t>
+      </w:r>
+    </w:p>
+    <w:p>
+      <w:r>
+        <w:t xml:space="preserve">Corrective </w:t>
+      </w:r>
+      <w:r>
+        <w:t xml:space="preserve">actions </w:t>
+      </w:r>
+      <w:r>
+        <w:t xml:space="preserve">to </w:t>
+      </w:r>
+      <w:r>
+        <w:t xml:space="preserve">address </w:t>
+      </w:r>
+      <w:r>
+        <w:t xml:space="preserve">the </w:t>
+      </w:r>
+      <w:r>
+        <w:t xml:space="preserve">immediate </w:t>
+      </w:r>
+      <w:r>
+        <w:t xml:space="preserve">OOS </w:t>
+      </w:r>
+      <w:r>
+        <w:t xml:space="preserve">situation </w:t>
+      </w:r>
+      <w:r>
+        <w:t xml:space="preserve">will </w:t>
+      </w:r>
+      <w:r>
+        <w:t xml:space="preserve">be </w:t>
+      </w:r>
+      <w:r>
+        <w:t xml:space="preserve">implemented </w:t>
+      </w:r>
+      <w:r>
+        <w:t xml:space="preserve">promptly. </w:t>
+      </w:r>
+    </w:p>
+    <w:p>
+      <w:r>
+        <w:t xml:space="preserve">Preventive </w:t>
+      </w:r>
+      <w:r>
+        <w:t xml:space="preserve">actions </w:t>
+      </w:r>
+      <w:r>
+        <w:t xml:space="preserve">to </w:t>
+      </w:r>
+      <w:r>
+        <w:t xml:space="preserve">prevent </w:t>
+      </w:r>
+      <w:r>
+        <w:t xml:space="preserve">recurrence </w:t>
+      </w:r>
+      <w:r>
+        <w:t xml:space="preserve">of </w:t>
+      </w:r>
+      <w:r>
+        <w:t xml:space="preserve">the </w:t>
+      </w:r>
+      <w:r>
+        <w:t xml:space="preserve">OOS </w:t>
+      </w:r>
+      <w:r>
+        <w:t xml:space="preserve">will </w:t>
+      </w:r>
+      <w:r>
+        <w:t xml:space="preserve">be </w:t>
+      </w:r>
+      <w:r>
+        <w:t xml:space="preserve">developed </w:t>
+      </w:r>
+      <w:r>
+        <w:t xml:space="preserve">and </w:t>
+      </w:r>
+      <w:r>
+        <w:t xml:space="preserve">implemented. </w:t>
+      </w:r>
+    </w:p>
+    <w:p>
+      <w:pPr>
+        <w:pStyle w:val="Heading2"/>
+      </w:pPr>
+      <w:r>
+        <w:t>Document 34</w:t>
       </w:r>
     </w:p>
     <w:p>
@@ -7799,22 +10491,22 @@
         <w:pStyle w:val="Heading2"/>
       </w:pPr>
       <w:r>
-        <w:t>Document 27</w:t>
-      </w:r>
-    </w:p>
-    <w:p>
-      <w:r>
-        <w:t>Similarity Score: 100%</w:t>
-      </w:r>
-    </w:p>
-    <w:p>
-      <w:r>
-        <w:t>Tag: S</w:t>
-      </w:r>
-    </w:p>
-    <w:p>
-      <w:r>
-        <w:t>Summary: Same</w:t>
+        <w:t>Document 31</w:t>
+      </w:r>
+    </w:p>
+    <w:p>
+      <w:r>
+        <w:t>Similarity Score: 91%</w:t>
+      </w:r>
+    </w:p>
+    <w:p>
+      <w:r>
+        <w:t>Tag: A</w:t>
+      </w:r>
+    </w:p>
+    <w:p>
+      <w:r>
+        <w:t>Summary: Different</w:t>
       </w:r>
     </w:p>
     <w:p>
@@ -7824,40 +10516,103 @@
     </w:p>
     <w:p>
       <w:r>
+        <w:t xml:space="preserve">Added Text: </w:t>
+        <w:br/>
+        <w:t>Some other text.</w:t>
+      </w:r>
+    </w:p>
+    <w:p>
+      <w:r>
+        <w:rPr>
+          <w:color w:val="FF0000"/>
+        </w:rPr>
         <w:t xml:space="preserve">The </w:t>
       </w:r>
       <w:r>
+        <w:rPr>
+          <w:color w:val="FF0000"/>
+        </w:rPr>
         <w:t xml:space="preserve">effectiveness </w:t>
       </w:r>
       <w:r>
+        <w:rPr>
+          <w:color w:val="FF0000"/>
+        </w:rPr>
         <w:t xml:space="preserve">of </w:t>
       </w:r>
       <w:r>
+        <w:rPr>
+          <w:color w:val="FF0000"/>
+        </w:rPr>
         <w:t xml:space="preserve">corrective </w:t>
       </w:r>
       <w:r>
+        <w:rPr>
+          <w:color w:val="FF0000"/>
+        </w:rPr>
         <w:t xml:space="preserve">and </w:t>
       </w:r>
       <w:r>
+        <w:rPr>
+          <w:color w:val="FF0000"/>
+        </w:rPr>
         <w:t xml:space="preserve">preventive </w:t>
       </w:r>
       <w:r>
+        <w:rPr>
+          <w:color w:val="FF0000"/>
+        </w:rPr>
         <w:t xml:space="preserve">actions </w:t>
       </w:r>
       <w:r>
+        <w:rPr>
+          <w:color w:val="FF0000"/>
+        </w:rPr>
         <w:t xml:space="preserve">will </w:t>
       </w:r>
       <w:r>
+        <w:rPr>
+          <w:color w:val="FF0000"/>
+        </w:rPr>
         <w:t xml:space="preserve">be </w:t>
       </w:r>
       <w:r>
+        <w:rPr>
+          <w:color w:val="FF0000"/>
+        </w:rPr>
         <w:t xml:space="preserve">monitored </w:t>
       </w:r>
       <w:r>
+        <w:rPr>
+          <w:color w:val="FF0000"/>
+        </w:rPr>
         <w:t xml:space="preserve">and </w:t>
       </w:r>
       <w:r>
+        <w:rPr>
+          <w:color w:val="FF0000"/>
+        </w:rPr>
         <w:t xml:space="preserve">evaluated. </w:t>
+      </w:r>
+    </w:p>
+    <w:p>
+      <w:r>
+        <w:rPr>
+          <w:color w:val="FF0000"/>
+        </w:rPr>
+        <w:t xml:space="preserve">Some </w:t>
+      </w:r>
+      <w:r>
+        <w:rPr>
+          <w:color w:val="FF0000"/>
+        </w:rPr>
+        <w:t xml:space="preserve">other </w:t>
+      </w:r>
+      <w:r>
+        <w:rPr>
+          <w:color w:val="FF0000"/>
+        </w:rPr>
+        <w:t xml:space="preserve">text. </w:t>
       </w:r>
     </w:p>
     <w:p>
@@ -7865,7 +10620,136 @@
         <w:pStyle w:val="Heading2"/>
       </w:pPr>
       <w:r>
-        <w:t>Document 28</w:t>
+        <w:t>Document 32</w:t>
+      </w:r>
+    </w:p>
+    <w:p>
+      <w:r>
+        <w:t>Similarity Score: 91%</w:t>
+      </w:r>
+    </w:p>
+    <w:p>
+      <w:r>
+        <w:t>Tag: A</w:t>
+      </w:r>
+    </w:p>
+    <w:p>
+      <w:r>
+        <w:t>Summary: Different</w:t>
+      </w:r>
+    </w:p>
+    <w:p>
+      <w:r>
+        <w:t>Comparison Status: Compared</w:t>
+      </w:r>
+    </w:p>
+    <w:p>
+      <w:r>
+        <w:t xml:space="preserve">Added Text: </w:t>
+        <w:br/>
+        <w:t>Some other text.</w:t>
+      </w:r>
+    </w:p>
+    <w:p>
+      <w:r>
+        <w:rPr>
+          <w:color w:val="FF0000"/>
+        </w:rPr>
+        <w:t xml:space="preserve">The </w:t>
+      </w:r>
+      <w:r>
+        <w:rPr>
+          <w:color w:val="FF0000"/>
+        </w:rPr>
+        <w:t xml:space="preserve">effectiveness </w:t>
+      </w:r>
+      <w:r>
+        <w:rPr>
+          <w:color w:val="FF0000"/>
+        </w:rPr>
+        <w:t xml:space="preserve">of </w:t>
+      </w:r>
+      <w:r>
+        <w:rPr>
+          <w:color w:val="FF0000"/>
+        </w:rPr>
+        <w:t xml:space="preserve">corrective </w:t>
+      </w:r>
+      <w:r>
+        <w:rPr>
+          <w:color w:val="FF0000"/>
+        </w:rPr>
+        <w:t xml:space="preserve">and </w:t>
+      </w:r>
+      <w:r>
+        <w:rPr>
+          <w:color w:val="FF0000"/>
+        </w:rPr>
+        <w:t xml:space="preserve">preventive </w:t>
+      </w:r>
+      <w:r>
+        <w:rPr>
+          <w:color w:val="FF0000"/>
+        </w:rPr>
+        <w:t xml:space="preserve">actions </w:t>
+      </w:r>
+      <w:r>
+        <w:rPr>
+          <w:color w:val="FF0000"/>
+        </w:rPr>
+        <w:t xml:space="preserve">will </w:t>
+      </w:r>
+      <w:r>
+        <w:rPr>
+          <w:color w:val="FF0000"/>
+        </w:rPr>
+        <w:t xml:space="preserve">be </w:t>
+      </w:r>
+      <w:r>
+        <w:rPr>
+          <w:color w:val="FF0000"/>
+        </w:rPr>
+        <w:t xml:space="preserve">monitored </w:t>
+      </w:r>
+      <w:r>
+        <w:rPr>
+          <w:color w:val="FF0000"/>
+        </w:rPr>
+        <w:t xml:space="preserve">and </w:t>
+      </w:r>
+      <w:r>
+        <w:rPr>
+          <w:color w:val="FF0000"/>
+        </w:rPr>
+        <w:t xml:space="preserve">evaluated. </w:t>
+      </w:r>
+    </w:p>
+    <w:p>
+      <w:r>
+        <w:rPr>
+          <w:color w:val="FF0000"/>
+        </w:rPr>
+        <w:t xml:space="preserve">Some </w:t>
+      </w:r>
+      <w:r>
+        <w:rPr>
+          <w:color w:val="FF0000"/>
+        </w:rPr>
+        <w:t xml:space="preserve">other </w:t>
+      </w:r>
+      <w:r>
+        <w:rPr>
+          <w:color w:val="FF0000"/>
+        </w:rPr>
+        <w:t xml:space="preserve">text. </w:t>
+      </w:r>
+    </w:p>
+    <w:p>
+      <w:pPr>
+        <w:pStyle w:val="Heading2"/>
+      </w:pPr>
+      <w:r>
+        <w:t>Document 34</w:t>
       </w:r>
     </w:p>
     <w:p>
@@ -8219,7 +11103,7 @@
         <w:pStyle w:val="Heading2"/>
       </w:pPr>
       <w:r>
-        <w:t>Document 27</w:t>
+        <w:t>Document 31</w:t>
       </w:r>
     </w:p>
     <w:p>
@@ -8355,7 +11239,143 @@
         <w:pStyle w:val="Heading2"/>
       </w:pPr>
       <w:r>
-        <w:t>Document 28</w:t>
+        <w:t>Document 32</w:t>
+      </w:r>
+    </w:p>
+    <w:p>
+      <w:r>
+        <w:t>Similarity Score: 100%</w:t>
+      </w:r>
+    </w:p>
+    <w:p>
+      <w:r>
+        <w:t>Tag: S</w:t>
+      </w:r>
+    </w:p>
+    <w:p>
+      <w:r>
+        <w:t>Summary: Same</w:t>
+      </w:r>
+    </w:p>
+    <w:p>
+      <w:r>
+        <w:t>Comparison Status: Compared</w:t>
+      </w:r>
+    </w:p>
+    <w:p>
+      <w:r>
+        <w:t xml:space="preserve">Customer </w:t>
+      </w:r>
+      <w:r>
+        <w:t xml:space="preserve">orders </w:t>
+      </w:r>
+      <w:r>
+        <w:t xml:space="preserve">for </w:t>
+      </w:r>
+      <w:r>
+        <w:t xml:space="preserve">OOS </w:t>
+      </w:r>
+      <w:r>
+        <w:t xml:space="preserve">products </w:t>
+      </w:r>
+      <w:r>
+        <w:t xml:space="preserve">will </w:t>
+      </w:r>
+      <w:r>
+        <w:t xml:space="preserve">be </w:t>
+      </w:r>
+      <w:r>
+        <w:t xml:space="preserve">placed </w:t>
+      </w:r>
+      <w:r>
+        <w:t xml:space="preserve">on </w:t>
+      </w:r>
+      <w:r>
+        <w:t xml:space="preserve">backorder. </w:t>
+      </w:r>
+    </w:p>
+    <w:p>
+      <w:r>
+        <w:t xml:space="preserve">Backorders </w:t>
+      </w:r>
+      <w:r>
+        <w:t xml:space="preserve">will </w:t>
+      </w:r>
+      <w:r>
+        <w:t xml:space="preserve">be </w:t>
+      </w:r>
+      <w:r>
+        <w:t xml:space="preserve">prioritized </w:t>
+      </w:r>
+      <w:r>
+        <w:t xml:space="preserve">based </w:t>
+      </w:r>
+      <w:r>
+        <w:t xml:space="preserve">on </w:t>
+      </w:r>
+      <w:r>
+        <w:t xml:space="preserve">order </w:t>
+      </w:r>
+      <w:r>
+        <w:t xml:space="preserve">date, </w:t>
+      </w:r>
+      <w:r>
+        <w:t xml:space="preserve">customer </w:t>
+      </w:r>
+      <w:r>
+        <w:t xml:space="preserve">importance, </w:t>
+      </w:r>
+      <w:r>
+        <w:t xml:space="preserve">and </w:t>
+      </w:r>
+      <w:r>
+        <w:t xml:space="preserve">product </w:t>
+      </w:r>
+      <w:r>
+        <w:t xml:space="preserve">availability. </w:t>
+      </w:r>
+    </w:p>
+    <w:p>
+      <w:r>
+        <w:t xml:space="preserve">Customers </w:t>
+      </w:r>
+      <w:r>
+        <w:t xml:space="preserve">will </w:t>
+      </w:r>
+      <w:r>
+        <w:t xml:space="preserve">be </w:t>
+      </w:r>
+      <w:r>
+        <w:t xml:space="preserve">regularly </w:t>
+      </w:r>
+      <w:r>
+        <w:t xml:space="preserve">updated </w:t>
+      </w:r>
+      <w:r>
+        <w:t xml:space="preserve">on </w:t>
+      </w:r>
+      <w:r>
+        <w:t xml:space="preserve">the </w:t>
+      </w:r>
+      <w:r>
+        <w:t xml:space="preserve">status </w:t>
+      </w:r>
+      <w:r>
+        <w:t xml:space="preserve">of </w:t>
+      </w:r>
+      <w:r>
+        <w:t xml:space="preserve">their </w:t>
+      </w:r>
+      <w:r>
+        <w:t xml:space="preserve">backorders. </w:t>
+      </w:r>
+    </w:p>
+    <w:p>
+      <w:pPr>
+        <w:pStyle w:val="Heading2"/>
+      </w:pPr>
+      <w:r>
+        <w:t>Document 34</w:t>
       </w:r>
     </w:p>
     <w:p>
@@ -8631,6 +11651,11 @@
     </w:p>
     <w:p>
       <w:r>
+        <w:t>Removed Text:  requirements</w:t>
+      </w:r>
+    </w:p>
+    <w:p>
+      <w:r>
         <w:rPr>
           <w:color w:val="FF0000"/>
         </w:rPr>
@@ -8768,7 +11793,7 @@
         <w:pStyle w:val="Heading2"/>
       </w:pPr>
       <w:r>
-        <w:t>Document 27</w:t>
+        <w:t>Document 31</w:t>
       </w:r>
     </w:p>
     <w:p>
@@ -8867,7 +11892,106 @@
         <w:pStyle w:val="Heading2"/>
       </w:pPr>
       <w:r>
-        <w:t>Document 28</w:t>
+        <w:t>Document 32</w:t>
+      </w:r>
+    </w:p>
+    <w:p>
+      <w:r>
+        <w:t>Similarity Score: 100%</w:t>
+      </w:r>
+    </w:p>
+    <w:p>
+      <w:r>
+        <w:t>Tag: S</w:t>
+      </w:r>
+    </w:p>
+    <w:p>
+      <w:r>
+        <w:t>Summary: Same</w:t>
+      </w:r>
+    </w:p>
+    <w:p>
+      <w:r>
+        <w:t>Comparison Status: Compared</w:t>
+      </w:r>
+    </w:p>
+    <w:p>
+      <w:r>
+        <w:t xml:space="preserve">If </w:t>
+      </w:r>
+      <w:r>
+        <w:t xml:space="preserve">a </w:t>
+      </w:r>
+      <w:r>
+        <w:t xml:space="preserve">product </w:t>
+      </w:r>
+      <w:r>
+        <w:t xml:space="preserve">recall </w:t>
+      </w:r>
+      <w:r>
+        <w:t xml:space="preserve">is </w:t>
+      </w:r>
+      <w:r>
+        <w:t xml:space="preserve">necessary </w:t>
+      </w:r>
+      <w:r>
+        <w:t xml:space="preserve">due </w:t>
+      </w:r>
+      <w:r>
+        <w:t xml:space="preserve">to </w:t>
+      </w:r>
+      <w:r>
+        <w:t xml:space="preserve">safety </w:t>
+      </w:r>
+      <w:r>
+        <w:t xml:space="preserve">concerns, </w:t>
+      </w:r>
+      <w:r>
+        <w:t xml:space="preserve">the </w:t>
+      </w:r>
+      <w:r>
+        <w:t xml:space="preserve">recall </w:t>
+      </w:r>
+      <w:r>
+        <w:t xml:space="preserve">process </w:t>
+      </w:r>
+      <w:r>
+        <w:t xml:space="preserve">will </w:t>
+      </w:r>
+      <w:r>
+        <w:t xml:space="preserve">be </w:t>
+      </w:r>
+      <w:r>
+        <w:t xml:space="preserve">initiated </w:t>
+      </w:r>
+      <w:r>
+        <w:t xml:space="preserve">in </w:t>
+      </w:r>
+      <w:r>
+        <w:t xml:space="preserve">accordance </w:t>
+      </w:r>
+      <w:r>
+        <w:t xml:space="preserve">with </w:t>
+      </w:r>
+      <w:r>
+        <w:t xml:space="preserve">company </w:t>
+      </w:r>
+      <w:r>
+        <w:t xml:space="preserve">and </w:t>
+      </w:r>
+      <w:r>
+        <w:t xml:space="preserve">regulatory </w:t>
+      </w:r>
+      <w:r>
+        <w:t xml:space="preserve">requirements. </w:t>
+      </w:r>
+    </w:p>
+    <w:p>
+      <w:pPr>
+        <w:pStyle w:val="Heading2"/>
+      </w:pPr>
+      <w:r>
+        <w:t>Document 34</w:t>
       </w:r>
     </w:p>
     <w:p>
@@ -9105,6 +12229,11 @@
     </w:p>
     <w:p>
       <w:r>
+        <w:t>Removed Text:  and regulatory requirements</w:t>
+      </w:r>
+    </w:p>
+    <w:p>
+      <w:r>
         <w:rPr>
           <w:color w:val="FF0000"/>
         </w:rPr>
@@ -9226,7 +12355,7 @@
         <w:pStyle w:val="Heading2"/>
       </w:pPr>
       <w:r>
-        <w:t>Document 27</w:t>
+        <w:t>Document 31</w:t>
       </w:r>
     </w:p>
     <w:p>
@@ -9247,6 +12376,11 @@
     <w:p>
       <w:r>
         <w:t>Comparison Status: Compared</w:t>
+      </w:r>
+    </w:p>
+    <w:p>
+      <w:r>
+        <w:t>Removed Text:  requirements</w:t>
       </w:r>
     </w:p>
     <w:p>
@@ -9384,7 +12518,170 @@
         <w:pStyle w:val="Heading2"/>
       </w:pPr>
       <w:r>
-        <w:t>Document 28</w:t>
+        <w:t>Document 32</w:t>
+      </w:r>
+    </w:p>
+    <w:p>
+      <w:r>
+        <w:t>Similarity Score: 96%</w:t>
+      </w:r>
+    </w:p>
+    <w:p>
+      <w:r>
+        <w:t>Tag: R</w:t>
+      </w:r>
+    </w:p>
+    <w:p>
+      <w:r>
+        <w:t>Summary: Different</w:t>
+      </w:r>
+    </w:p>
+    <w:p>
+      <w:r>
+        <w:t>Comparison Status: Compared</w:t>
+      </w:r>
+    </w:p>
+    <w:p>
+      <w:r>
+        <w:t>Removed Text:  requirements</w:t>
+      </w:r>
+    </w:p>
+    <w:p>
+      <w:r>
+        <w:rPr>
+          <w:color w:val="FF0000"/>
+        </w:rPr>
+        <w:t xml:space="preserve">All </w:t>
+      </w:r>
+      <w:r>
+        <w:rPr>
+          <w:color w:val="FF0000"/>
+        </w:rPr>
+        <w:t xml:space="preserve">OOS </w:t>
+      </w:r>
+      <w:r>
+        <w:rPr>
+          <w:color w:val="FF0000"/>
+        </w:rPr>
+        <w:t xml:space="preserve">investigations, </w:t>
+      </w:r>
+      <w:r>
+        <w:rPr>
+          <w:color w:val="FF0000"/>
+        </w:rPr>
+        <w:t xml:space="preserve">corrective </w:t>
+      </w:r>
+      <w:r>
+        <w:rPr>
+          <w:color w:val="FF0000"/>
+        </w:rPr>
+        <w:t xml:space="preserve">actions, </w:t>
+      </w:r>
+      <w:r>
+        <w:rPr>
+          <w:color w:val="FF0000"/>
+        </w:rPr>
+        <w:t xml:space="preserve">and </w:t>
+      </w:r>
+      <w:r>
+        <w:rPr>
+          <w:color w:val="FF0000"/>
+        </w:rPr>
+        <w:t xml:space="preserve">customer </w:t>
+      </w:r>
+      <w:r>
+        <w:rPr>
+          <w:color w:val="FF0000"/>
+        </w:rPr>
+        <w:t xml:space="preserve">communications </w:t>
+      </w:r>
+      <w:r>
+        <w:rPr>
+          <w:color w:val="FF0000"/>
+        </w:rPr>
+        <w:t xml:space="preserve">will </w:t>
+      </w:r>
+      <w:r>
+        <w:rPr>
+          <w:color w:val="FF0000"/>
+        </w:rPr>
+        <w:t xml:space="preserve">be </w:t>
+      </w:r>
+      <w:r>
+        <w:rPr>
+          <w:color w:val="FF0000"/>
+        </w:rPr>
+        <w:t xml:space="preserve">documented. </w:t>
+      </w:r>
+    </w:p>
+    <w:p>
+      <w:r>
+        <w:rPr>
+          <w:color w:val="FF0000"/>
+        </w:rPr>
+        <w:t xml:space="preserve">Records </w:t>
+      </w:r>
+      <w:r>
+        <w:rPr>
+          <w:color w:val="FF0000"/>
+        </w:rPr>
+        <w:t xml:space="preserve">will </w:t>
+      </w:r>
+      <w:r>
+        <w:rPr>
+          <w:color w:val="FF0000"/>
+        </w:rPr>
+        <w:t xml:space="preserve">be </w:t>
+      </w:r>
+      <w:r>
+        <w:rPr>
+          <w:color w:val="FF0000"/>
+        </w:rPr>
+        <w:t xml:space="preserve">retained </w:t>
+      </w:r>
+      <w:r>
+        <w:rPr>
+          <w:color w:val="FF0000"/>
+        </w:rPr>
+        <w:t xml:space="preserve">in </w:t>
+      </w:r>
+      <w:r>
+        <w:rPr>
+          <w:color w:val="FF0000"/>
+        </w:rPr>
+        <w:t xml:space="preserve">accordance </w:t>
+      </w:r>
+      <w:r>
+        <w:rPr>
+          <w:color w:val="FF0000"/>
+        </w:rPr>
+        <w:t xml:space="preserve">with </w:t>
+      </w:r>
+      <w:r>
+        <w:rPr>
+          <w:color w:val="FF0000"/>
+        </w:rPr>
+        <w:t xml:space="preserve">company </w:t>
+      </w:r>
+      <w:r>
+        <w:rPr>
+          <w:color w:val="FF0000"/>
+        </w:rPr>
+        <w:t xml:space="preserve">and </w:t>
+      </w:r>
+      <w:r>
+        <w:rPr>
+          <w:color w:val="FF0000"/>
+        </w:rPr>
+        <w:t xml:space="preserve">regulatory. </w:t>
+      </w:r>
+    </w:p>
+    <w:p>
+      <w:pPr>
+        <w:pStyle w:val="Heading2"/>
+      </w:pPr>
+      <w:r>
+        <w:t>Document 34</w:t>
       </w:r>
     </w:p>
     <w:p>
@@ -9688,7 +12985,7 @@
         <w:pStyle w:val="Heading2"/>
       </w:pPr>
       <w:r>
-        <w:t>Document 27</w:t>
+        <w:t>Document 31</w:t>
       </w:r>
     </w:p>
     <w:p>
@@ -9783,7 +13080,102 @@
         <w:pStyle w:val="Heading2"/>
       </w:pPr>
       <w:r>
-        <w:t>Document 28</w:t>
+        <w:t>Document 32</w:t>
+      </w:r>
+    </w:p>
+    <w:p>
+      <w:r>
+        <w:t>Similarity Score: 100%</w:t>
+      </w:r>
+    </w:p>
+    <w:p>
+      <w:r>
+        <w:t>Tag: S</w:t>
+      </w:r>
+    </w:p>
+    <w:p>
+      <w:r>
+        <w:t>Summary: Same</w:t>
+      </w:r>
+    </w:p>
+    <w:p>
+      <w:r>
+        <w:t>Comparison Status: Compared</w:t>
+      </w:r>
+    </w:p>
+    <w:p>
+      <w:r>
+        <w:t xml:space="preserve">All </w:t>
+      </w:r>
+      <w:r>
+        <w:t xml:space="preserve">personnel </w:t>
+      </w:r>
+      <w:r>
+        <w:t xml:space="preserve">involved </w:t>
+      </w:r>
+      <w:r>
+        <w:t xml:space="preserve">in </w:t>
+      </w:r>
+      <w:r>
+        <w:t xml:space="preserve">OOS </w:t>
+      </w:r>
+      <w:r>
+        <w:t xml:space="preserve">handling </w:t>
+      </w:r>
+      <w:r>
+        <w:t xml:space="preserve">will </w:t>
+      </w:r>
+      <w:r>
+        <w:t xml:space="preserve">receive </w:t>
+      </w:r>
+      <w:r>
+        <w:t xml:space="preserve">training </w:t>
+      </w:r>
+      <w:r>
+        <w:t xml:space="preserve">on </w:t>
+      </w:r>
+      <w:r>
+        <w:t xml:space="preserve">this </w:t>
+      </w:r>
+      <w:r>
+        <w:t xml:space="preserve">SOP. </w:t>
+      </w:r>
+    </w:p>
+    <w:p>
+      <w:r>
+        <w:t xml:space="preserve">Training </w:t>
+      </w:r>
+      <w:r>
+        <w:t xml:space="preserve">will </w:t>
+      </w:r>
+      <w:r>
+        <w:t xml:space="preserve">be </w:t>
+      </w:r>
+      <w:r>
+        <w:t xml:space="preserve">conducted </w:t>
+      </w:r>
+      <w:r>
+        <w:t xml:space="preserve">upon </w:t>
+      </w:r>
+      <w:r>
+        <w:t xml:space="preserve">hire </w:t>
+      </w:r>
+      <w:r>
+        <w:t xml:space="preserve">and </w:t>
+      </w:r>
+      <w:r>
+        <w:t xml:space="preserve">annually </w:t>
+      </w:r>
+      <w:r>
+        <w:t xml:space="preserve">thereafter. </w:t>
+      </w:r>
+    </w:p>
+    <w:p>
+      <w:pPr>
+        <w:pStyle w:val="Heading2"/>
+      </w:pPr>
+      <w:r>
+        <w:t>Document 34</w:t>
       </w:r>
     </w:p>
     <w:p>
@@ -10000,6 +13392,11 @@
     </w:p>
     <w:p>
       <w:r>
+        <w:t>Added Text:  New data to identify the changes.</w:t>
+      </w:r>
+    </w:p>
+    <w:p>
+      <w:r>
         <w:rPr>
           <w:color w:val="FF0000"/>
         </w:rPr>
@@ -10143,7 +13540,7 @@
         <w:pStyle w:val="Heading2"/>
       </w:pPr>
       <w:r>
-        <w:t>Document 27</w:t>
+        <w:t>Document 31</w:t>
       </w:r>
     </w:p>
     <w:p>
@@ -10164,6 +13561,11 @@
     <w:p>
       <w:r>
         <w:t>Comparison Status: Compared</w:t>
+      </w:r>
+    </w:p>
+    <w:p>
+      <w:r>
+        <w:t>Added Text:  policies</w:t>
       </w:r>
     </w:p>
     <w:p>
@@ -10281,7 +13683,150 @@
         <w:pStyle w:val="Heading2"/>
       </w:pPr>
       <w:r>
-        <w:t>Document 28</w:t>
+        <w:t>Document 32</w:t>
+      </w:r>
+    </w:p>
+    <w:p>
+      <w:r>
+        <w:t>Similarity Score: 96%</w:t>
+      </w:r>
+    </w:p>
+    <w:p>
+      <w:r>
+        <w:t>Tag: A</w:t>
+      </w:r>
+    </w:p>
+    <w:p>
+      <w:r>
+        <w:t>Summary: Different</w:t>
+      </w:r>
+    </w:p>
+    <w:p>
+      <w:r>
+        <w:t>Comparison Status: Compared</w:t>
+      </w:r>
+    </w:p>
+    <w:p>
+      <w:r>
+        <w:t>Added Text:  policies</w:t>
+      </w:r>
+    </w:p>
+    <w:p>
+      <w:r>
+        <w:rPr>
+          <w:color w:val="FF0000"/>
+        </w:rPr>
+        <w:t xml:space="preserve">This </w:t>
+      </w:r>
+      <w:r>
+        <w:rPr>
+          <w:color w:val="FF0000"/>
+        </w:rPr>
+        <w:t xml:space="preserve">SOP </w:t>
+      </w:r>
+      <w:r>
+        <w:rPr>
+          <w:color w:val="FF0000"/>
+        </w:rPr>
+        <w:t xml:space="preserve">will </w:t>
+      </w:r>
+      <w:r>
+        <w:rPr>
+          <w:color w:val="FF0000"/>
+        </w:rPr>
+        <w:t xml:space="preserve">be </w:t>
+      </w:r>
+      <w:r>
+        <w:rPr>
+          <w:color w:val="FF0000"/>
+        </w:rPr>
+        <w:t xml:space="preserve">reviewed </w:t>
+      </w:r>
+      <w:r>
+        <w:rPr>
+          <w:color w:val="FF0000"/>
+        </w:rPr>
+        <w:t xml:space="preserve">annually </w:t>
+      </w:r>
+      <w:r>
+        <w:rPr>
+          <w:color w:val="FF0000"/>
+        </w:rPr>
+        <w:t xml:space="preserve">or </w:t>
+      </w:r>
+      <w:r>
+        <w:rPr>
+          <w:color w:val="FF0000"/>
+        </w:rPr>
+        <w:t xml:space="preserve">as </w:t>
+      </w:r>
+      <w:r>
+        <w:rPr>
+          <w:color w:val="FF0000"/>
+        </w:rPr>
+        <w:t xml:space="preserve">needed </w:t>
+      </w:r>
+      <w:r>
+        <w:rPr>
+          <w:color w:val="FF0000"/>
+        </w:rPr>
+        <w:t xml:space="preserve">to </w:t>
+      </w:r>
+      <w:r>
+        <w:rPr>
+          <w:color w:val="FF0000"/>
+        </w:rPr>
+        <w:t xml:space="preserve">ensure </w:t>
+      </w:r>
+      <w:r>
+        <w:rPr>
+          <w:color w:val="FF0000"/>
+        </w:rPr>
+        <w:t xml:space="preserve">its </w:t>
+      </w:r>
+      <w:r>
+        <w:rPr>
+          <w:color w:val="FF0000"/>
+        </w:rPr>
+        <w:t xml:space="preserve">effectiveness </w:t>
+      </w:r>
+      <w:r>
+        <w:rPr>
+          <w:color w:val="FF0000"/>
+        </w:rPr>
+        <w:t xml:space="preserve">and </w:t>
+      </w:r>
+      <w:r>
+        <w:rPr>
+          <w:color w:val="FF0000"/>
+        </w:rPr>
+        <w:t xml:space="preserve">compliance </w:t>
+      </w:r>
+      <w:r>
+        <w:rPr>
+          <w:color w:val="FF0000"/>
+        </w:rPr>
+        <w:t xml:space="preserve">with </w:t>
+      </w:r>
+      <w:r>
+        <w:rPr>
+          <w:color w:val="FF0000"/>
+        </w:rPr>
+        <w:t xml:space="preserve">regulations </w:t>
+      </w:r>
+      <w:r>
+        <w:rPr>
+          <w:color w:val="FF0000"/>
+        </w:rPr>
+        <w:t xml:space="preserve">policies. </w:t>
+      </w:r>
+    </w:p>
+    <w:p>
+      <w:pPr>
+        <w:pStyle w:val="Heading2"/>
+      </w:pPr>
+      <w:r>
+        <w:t>Document 34</w:t>
       </w:r>
     </w:p>
     <w:p>
@@ -10395,7 +13940,7 @@
             <w:rPr>
               <w:sz w:val="20"/>
             </w:rPr>
-            <w:t>Comparison Date: 2024-08-08</w:t>
+            <w:t>Comparison Date: 2024-08-09</w:t>
           </w:r>
         </w:p>
       </w:tc>
@@ -10555,7 +14100,7 @@
             <w:rPr>
               <w:sz w:val="20"/>
             </w:rPr>
-            <w:t>Report Number: CR100546</w:t>
+            <w:t>Report Number: CR100287</w:t>
           </w:r>
         </w:p>
       </w:tc>
@@ -10575,7 +14120,7 @@
             <w:rPr>
               <w:sz w:val="20"/>
             </w:rPr>
-            <w:t>Comparison Reason: sdfg</w:t>
+            <w:t>Comparison Reason: test</w:t>
           </w:r>
         </w:p>
       </w:tc>

</xml_diff>

<commit_message>
Created models for comparison report
</commit_message>
<xml_diff>
--- a/media/comparison/comparison-report.docx
+++ b/media/comparison/comparison-report.docx
@@ -23,7 +23,7 @@
         <w:pStyle w:val="Heading2"/>
       </w:pPr>
       <w:r>
-        <w:t>Document 37</w:t>
+        <w:t>Document 1</w:t>
       </w:r>
     </w:p>
     <w:p>
@@ -128,12 +128,12 @@
         <w:pStyle w:val="Heading2"/>
       </w:pPr>
       <w:r>
-        <w:t>Document 40</w:t>
-      </w:r>
-    </w:p>
-    <w:p>
-      <w:r>
-        <w:t>Similarity Score: 64%</w:t>
+        <w:t>Document 4</w:t>
+      </w:r>
+    </w:p>
+    <w:p>
+      <w:r>
+        <w:t>Similarity Score: 81%</w:t>
       </w:r>
     </w:p>
     <w:p>
@@ -153,7 +153,7 @@
     </w:p>
     <w:p>
       <w:r>
-        <w:t>Removed Text:  procedures for identifying, investigating, , minimize customer impact, and comply with USFDA regulations</w:t>
+        <w:t>Removed Text: , minimize customer impact, and comply with USFDA regulations</w:t>
       </w:r>
     </w:p>
     <w:p>
@@ -180,6 +180,30 @@
           <w:color w:val="FF0000"/>
         </w:rPr>
         <w:t xml:space="preserve">the </w:t>
+      </w:r>
+      <w:r>
+        <w:rPr>
+          <w:color w:val="FF0000"/>
+        </w:rPr>
+        <w:t xml:space="preserve">procedures </w:t>
+      </w:r>
+      <w:r>
+        <w:rPr>
+          <w:color w:val="FF0000"/>
+        </w:rPr>
+        <w:t xml:space="preserve">for </w:t>
+      </w:r>
+      <w:r>
+        <w:rPr>
+          <w:color w:val="FF0000"/>
+        </w:rPr>
+        <w:t xml:space="preserve">identifying, </w:t>
+      </w:r>
+      <w:r>
+        <w:rPr>
+          <w:color w:val="FF0000"/>
+        </w:rPr>
+        <w:t xml:space="preserve">investigating, </w:t>
       </w:r>
       <w:r>
         <w:rPr>
@@ -241,7 +265,112 @@
         <w:pStyle w:val="Heading2"/>
       </w:pPr>
       <w:r>
-        <w:t>Document 41</w:t>
+        <w:t>Document 5</w:t>
+      </w:r>
+    </w:p>
+    <w:p>
+      <w:r>
+        <w:t>Similarity Score: 100%</w:t>
+      </w:r>
+    </w:p>
+    <w:p>
+      <w:r>
+        <w:t>Tag: S</w:t>
+      </w:r>
+    </w:p>
+    <w:p>
+      <w:r>
+        <w:t>Summary: Same</w:t>
+      </w:r>
+    </w:p>
+    <w:p>
+      <w:r>
+        <w:t>Comparison Status: Compared</w:t>
+      </w:r>
+    </w:p>
+    <w:p>
+      <w:r>
+        <w:t xml:space="preserve">This </w:t>
+      </w:r>
+      <w:r>
+        <w:t xml:space="preserve">SOP </w:t>
+      </w:r>
+      <w:r>
+        <w:t xml:space="preserve">outlines </w:t>
+      </w:r>
+      <w:r>
+        <w:t xml:space="preserve">the </w:t>
+      </w:r>
+      <w:r>
+        <w:t xml:space="preserve">procedures </w:t>
+      </w:r>
+      <w:r>
+        <w:t xml:space="preserve">for </w:t>
+      </w:r>
+      <w:r>
+        <w:t xml:space="preserve">identifying, </w:t>
+      </w:r>
+      <w:r>
+        <w:t xml:space="preserve">investigating, </w:t>
+      </w:r>
+      <w:r>
+        <w:t xml:space="preserve">and </w:t>
+      </w:r>
+      <w:r>
+        <w:t xml:space="preserve">addressing </w:t>
+      </w:r>
+      <w:r>
+        <w:t xml:space="preserve">out-of-stock </w:t>
+      </w:r>
+      <w:r>
+        <w:t xml:space="preserve">(OOS) </w:t>
+      </w:r>
+      <w:r>
+        <w:t xml:space="preserve">situations </w:t>
+      </w:r>
+      <w:r>
+        <w:t xml:space="preserve">to </w:t>
+      </w:r>
+      <w:r>
+        <w:t xml:space="preserve">ensure </w:t>
+      </w:r>
+      <w:r>
+        <w:t xml:space="preserve">timely </w:t>
+      </w:r>
+      <w:r>
+        <w:t xml:space="preserve">response, </w:t>
+      </w:r>
+      <w:r>
+        <w:t xml:space="preserve">minimize </w:t>
+      </w:r>
+      <w:r>
+        <w:t xml:space="preserve">customer </w:t>
+      </w:r>
+      <w:r>
+        <w:t xml:space="preserve">impact, </w:t>
+      </w:r>
+      <w:r>
+        <w:t xml:space="preserve">and </w:t>
+      </w:r>
+      <w:r>
+        <w:t xml:space="preserve">comply </w:t>
+      </w:r>
+      <w:r>
+        <w:t xml:space="preserve">with </w:t>
+      </w:r>
+      <w:r>
+        <w:t xml:space="preserve">USFDA </w:t>
+      </w:r>
+      <w:r>
+        <w:t xml:space="preserve">regulations. </w:t>
+      </w:r>
+    </w:p>
+    <w:p>
+      <w:pPr>
+        <w:pStyle w:val="Heading2"/>
+      </w:pPr>
+      <w:r>
+        <w:t>Document 6</w:t>
       </w:r>
     </w:p>
     <w:p>
@@ -354,7 +483,7 @@
         <w:pStyle w:val="Heading2"/>
       </w:pPr>
       <w:r>
-        <w:t>Document 37</w:t>
+        <w:t>Document 1</w:t>
       </w:r>
     </w:p>
     <w:p>
@@ -426,7 +555,7 @@
         <w:pStyle w:val="Heading2"/>
       </w:pPr>
       <w:r>
-        <w:t>Document 40</w:t>
+        <w:t>Document 4</w:t>
       </w:r>
     </w:p>
     <w:p>
@@ -563,7 +692,144 @@
         <w:pStyle w:val="Heading2"/>
       </w:pPr>
       <w:r>
-        <w:t>Document 41</w:t>
+        <w:t>Document 5</w:t>
+      </w:r>
+    </w:p>
+    <w:p>
+      <w:r>
+        <w:t>Similarity Score: 89%</w:t>
+      </w:r>
+    </w:p>
+    <w:p>
+      <w:r>
+        <w:t>Tag: A</w:t>
+      </w:r>
+    </w:p>
+    <w:p>
+      <w:r>
+        <w:t>Summary: Different</w:t>
+      </w:r>
+    </w:p>
+    <w:p>
+      <w:r>
+        <w:t>Comparison Status: Compared</w:t>
+      </w:r>
+    </w:p>
+    <w:p>
+      <w:r>
+        <w:t>Added Text:  and customer verification</w:t>
+      </w:r>
+    </w:p>
+    <w:p>
+      <w:r>
+        <w:rPr>
+          <w:color w:val="FF0000"/>
+        </w:rPr>
+        <w:t xml:space="preserve">This </w:t>
+      </w:r>
+      <w:r>
+        <w:rPr>
+          <w:color w:val="FF0000"/>
+        </w:rPr>
+        <w:t xml:space="preserve">SOP </w:t>
+      </w:r>
+      <w:r>
+        <w:rPr>
+          <w:color w:val="FF0000"/>
+        </w:rPr>
+        <w:t xml:space="preserve">applies </w:t>
+      </w:r>
+      <w:r>
+        <w:rPr>
+          <w:color w:val="FF0000"/>
+        </w:rPr>
+        <w:t xml:space="preserve">to </w:t>
+      </w:r>
+      <w:r>
+        <w:rPr>
+          <w:color w:val="FF0000"/>
+        </w:rPr>
+        <w:t xml:space="preserve">all </w:t>
+      </w:r>
+      <w:r>
+        <w:rPr>
+          <w:color w:val="FF0000"/>
+        </w:rPr>
+        <w:t xml:space="preserve">departments </w:t>
+      </w:r>
+      <w:r>
+        <w:rPr>
+          <w:color w:val="FF0000"/>
+        </w:rPr>
+        <w:t xml:space="preserve">involved </w:t>
+      </w:r>
+      <w:r>
+        <w:rPr>
+          <w:color w:val="FF0000"/>
+        </w:rPr>
+        <w:t xml:space="preserve">in </w:t>
+      </w:r>
+      <w:r>
+        <w:rPr>
+          <w:color w:val="FF0000"/>
+        </w:rPr>
+        <w:t xml:space="preserve">product </w:t>
+      </w:r>
+      <w:r>
+        <w:rPr>
+          <w:color w:val="FF0000"/>
+        </w:rPr>
+        <w:t xml:space="preserve">manufacturing, </w:t>
+      </w:r>
+      <w:r>
+        <w:rPr>
+          <w:color w:val="FF0000"/>
+        </w:rPr>
+        <w:t xml:space="preserve">distribution, </w:t>
+      </w:r>
+      <w:r>
+        <w:rPr>
+          <w:color w:val="FF0000"/>
+        </w:rPr>
+        <w:t xml:space="preserve">and </w:t>
+      </w:r>
+      <w:r>
+        <w:rPr>
+          <w:color w:val="FF0000"/>
+        </w:rPr>
+        <w:t xml:space="preserve">customer </w:t>
+      </w:r>
+      <w:r>
+        <w:rPr>
+          <w:color w:val="FF0000"/>
+        </w:rPr>
+        <w:t xml:space="preserve">service </w:t>
+      </w:r>
+      <w:r>
+        <w:rPr>
+          <w:color w:val="FF0000"/>
+        </w:rPr>
+        <w:t xml:space="preserve">and </w:t>
+      </w:r>
+      <w:r>
+        <w:rPr>
+          <w:color w:val="FF0000"/>
+        </w:rPr>
+        <w:t xml:space="preserve">customer </w:t>
+      </w:r>
+      <w:r>
+        <w:rPr>
+          <w:color w:val="FF0000"/>
+        </w:rPr>
+        <w:t xml:space="preserve">verification. </w:t>
+      </w:r>
+    </w:p>
+    <w:p>
+      <w:pPr>
+        <w:pStyle w:val="Heading2"/>
+      </w:pPr>
+      <w:r>
+        <w:t>Document 6</w:t>
       </w:r>
     </w:p>
     <w:p>
@@ -708,7 +974,7 @@
         <w:pStyle w:val="Heading2"/>
       </w:pPr>
       <w:r>
-        <w:t>Document 37</w:t>
+        <w:t>Document 1</w:t>
       </w:r>
     </w:p>
     <w:p>
@@ -841,7 +1107,7 @@
         <w:pStyle w:val="Heading2"/>
       </w:pPr>
       <w:r>
-        <w:t>Document 40</w:t>
+        <w:t>Document 4</w:t>
       </w:r>
     </w:p>
     <w:p>
@@ -1072,22 +1338,22 @@
         <w:pStyle w:val="Heading2"/>
       </w:pPr>
       <w:r>
-        <w:t>Document 41</w:t>
-      </w:r>
-    </w:p>
-    <w:p>
-      <w:r>
-        <w:t>Similarity Score: 96%</w:t>
-      </w:r>
-    </w:p>
-    <w:p>
-      <w:r>
-        <w:t>Tag: A</w:t>
-      </w:r>
-    </w:p>
-    <w:p>
-      <w:r>
-        <w:t>Summary: Different</w:t>
+        <w:t>Document 5</w:t>
+      </w:r>
+    </w:p>
+    <w:p>
+      <w:r>
+        <w:t>Similarity Score: 100%</w:t>
+      </w:r>
+    </w:p>
+    <w:p>
+      <w:r>
+        <w:t>Tag: S</w:t>
+      </w:r>
+    </w:p>
+    <w:p>
+      <w:r>
+        <w:t>Summary: Same</w:t>
       </w:r>
     </w:p>
     <w:p>
@@ -1097,229 +1363,240 @@
     </w:p>
     <w:p>
       <w:r>
-        <w:t>Added Text:  I have changed.</w:t>
-      </w:r>
-    </w:p>
-    <w:p>
-      <w:r>
-        <w:rPr>
-          <w:color w:val="FF0000"/>
-        </w:rPr>
         <w:t xml:space="preserve">Out-of-Stock </w:t>
       </w:r>
       <w:r>
-        <w:rPr>
-          <w:color w:val="FF0000"/>
-        </w:rPr>
         <w:t xml:space="preserve">(OOS): </w:t>
       </w:r>
       <w:r>
-        <w:rPr>
-          <w:color w:val="FF0000"/>
-        </w:rPr>
         <w:t xml:space="preserve">A </w:t>
       </w:r>
       <w:r>
-        <w:rPr>
-          <w:color w:val="FF0000"/>
-        </w:rPr>
         <w:t xml:space="preserve">situation </w:t>
       </w:r>
       <w:r>
-        <w:rPr>
-          <w:color w:val="FF0000"/>
-        </w:rPr>
         <w:t xml:space="preserve">where </w:t>
       </w:r>
       <w:r>
-        <w:rPr>
-          <w:color w:val="FF0000"/>
-        </w:rPr>
         <w:t xml:space="preserve">a </w:t>
       </w:r>
       <w:r>
-        <w:rPr>
-          <w:color w:val="FF0000"/>
-        </w:rPr>
         <w:t xml:space="preserve">product </w:t>
       </w:r>
       <w:r>
-        <w:rPr>
-          <w:color w:val="FF0000"/>
-        </w:rPr>
         <w:t xml:space="preserve">is </w:t>
       </w:r>
       <w:r>
-        <w:rPr>
-          <w:color w:val="FF0000"/>
-        </w:rPr>
         <w:t xml:space="preserve">unavailable </w:t>
       </w:r>
       <w:r>
-        <w:rPr>
-          <w:color w:val="FF0000"/>
-        </w:rPr>
         <w:t xml:space="preserve">to </w:t>
       </w:r>
       <w:r>
-        <w:rPr>
-          <w:color w:val="FF0000"/>
-        </w:rPr>
         <w:t xml:space="preserve">meet </w:t>
       </w:r>
       <w:r>
-        <w:rPr>
-          <w:color w:val="FF0000"/>
-        </w:rPr>
         <w:t xml:space="preserve">customer </w:t>
       </w:r>
       <w:r>
-        <w:rPr>
-          <w:color w:val="FF0000"/>
-        </w:rPr>
         <w:t xml:space="preserve">demand. </w:t>
       </w:r>
     </w:p>
     <w:p>
       <w:r>
-        <w:rPr>
-          <w:color w:val="FF0000"/>
-        </w:rPr>
         <w:t xml:space="preserve">Backorder: </w:t>
       </w:r>
       <w:r>
-        <w:rPr>
-          <w:color w:val="FF0000"/>
-        </w:rPr>
         <w:t xml:space="preserve">A </w:t>
       </w:r>
       <w:r>
-        <w:rPr>
-          <w:color w:val="FF0000"/>
-        </w:rPr>
         <w:t xml:space="preserve">customer </w:t>
       </w:r>
       <w:r>
-        <w:rPr>
-          <w:color w:val="FF0000"/>
-        </w:rPr>
         <w:t xml:space="preserve">order </w:t>
       </w:r>
       <w:r>
-        <w:rPr>
-          <w:color w:val="FF0000"/>
-        </w:rPr>
         <w:t xml:space="preserve">that </w:t>
       </w:r>
       <w:r>
-        <w:rPr>
-          <w:color w:val="FF0000"/>
-        </w:rPr>
         <w:t xml:space="preserve">cannot </w:t>
       </w:r>
       <w:r>
-        <w:rPr>
-          <w:color w:val="FF0000"/>
-        </w:rPr>
         <w:t xml:space="preserve">be </w:t>
       </w:r>
       <w:r>
-        <w:rPr>
-          <w:color w:val="FF0000"/>
-        </w:rPr>
         <w:t xml:space="preserve">fulfilled </w:t>
       </w:r>
       <w:r>
-        <w:rPr>
-          <w:color w:val="FF0000"/>
-        </w:rPr>
         <w:t xml:space="preserve">immediately </w:t>
       </w:r>
       <w:r>
-        <w:rPr>
-          <w:color w:val="FF0000"/>
-        </w:rPr>
         <w:t xml:space="preserve">due </w:t>
       </w:r>
       <w:r>
-        <w:rPr>
-          <w:color w:val="FF0000"/>
-        </w:rPr>
         <w:t xml:space="preserve">to </w:t>
       </w:r>
       <w:r>
-        <w:rPr>
-          <w:color w:val="FF0000"/>
-        </w:rPr>
         <w:t xml:space="preserve">insufficient </w:t>
       </w:r>
       <w:r>
-        <w:rPr>
-          <w:color w:val="FF0000"/>
-        </w:rPr>
         <w:t xml:space="preserve">inventory. </w:t>
       </w:r>
     </w:p>
     <w:p>
       <w:r>
-        <w:rPr>
-          <w:color w:val="FF0000"/>
-        </w:rPr>
         <w:t xml:space="preserve">Stockout: </w:t>
       </w:r>
       <w:r>
-        <w:rPr>
-          <w:color w:val="FF0000"/>
-        </w:rPr>
         <w:t xml:space="preserve">A </w:t>
       </w:r>
       <w:r>
-        <w:rPr>
-          <w:color w:val="FF0000"/>
-        </w:rPr>
         <w:t xml:space="preserve">complete </w:t>
       </w:r>
       <w:r>
-        <w:rPr>
-          <w:color w:val="FF0000"/>
-        </w:rPr>
         <w:t xml:space="preserve">depletion </w:t>
       </w:r>
       <w:r>
-        <w:rPr>
-          <w:color w:val="FF0000"/>
-        </w:rPr>
         <w:t xml:space="preserve">of </w:t>
       </w:r>
       <w:r>
-        <w:rPr>
-          <w:color w:val="FF0000"/>
-        </w:rPr>
         <w:t xml:space="preserve">product </w:t>
       </w:r>
       <w:r>
-        <w:rPr>
-          <w:color w:val="FF0000"/>
-        </w:rPr>
         <w:t xml:space="preserve">inventory. </w:t>
       </w:r>
-      <w:r>
-        <w:rPr>
-          <w:color w:val="FF0000"/>
-        </w:rPr>
-        <w:t xml:space="preserve">I </w:t>
-      </w:r>
-      <w:r>
-        <w:rPr>
-          <w:color w:val="FF0000"/>
-        </w:rPr>
-        <w:t xml:space="preserve">have </w:t>
-      </w:r>
-      <w:r>
-        <w:rPr>
-          <w:color w:val="FF0000"/>
-        </w:rPr>
-        <w:t xml:space="preserve">changed. </w:t>
+    </w:p>
+    <w:p>
+      <w:pPr>
+        <w:pStyle w:val="Heading2"/>
+      </w:pPr>
+      <w:r>
+        <w:t>Document 6</w:t>
+      </w:r>
+    </w:p>
+    <w:p>
+      <w:r>
+        <w:t>Similarity Score: 100%</w:t>
+      </w:r>
+    </w:p>
+    <w:p>
+      <w:r>
+        <w:t>Tag: S</w:t>
+      </w:r>
+    </w:p>
+    <w:p>
+      <w:r>
+        <w:t>Summary: Same</w:t>
+      </w:r>
+    </w:p>
+    <w:p>
+      <w:r>
+        <w:t>Comparison Status: Compared</w:t>
+      </w:r>
+    </w:p>
+    <w:p>
+      <w:r>
+        <w:t xml:space="preserve">Out-of-Stock </w:t>
+      </w:r>
+      <w:r>
+        <w:t xml:space="preserve">(OOS): </w:t>
+      </w:r>
+      <w:r>
+        <w:t xml:space="preserve">A </w:t>
+      </w:r>
+      <w:r>
+        <w:t xml:space="preserve">situation </w:t>
+      </w:r>
+      <w:r>
+        <w:t xml:space="preserve">where </w:t>
+      </w:r>
+      <w:r>
+        <w:t xml:space="preserve">a </w:t>
+      </w:r>
+      <w:r>
+        <w:t xml:space="preserve">product </w:t>
+      </w:r>
+      <w:r>
+        <w:t xml:space="preserve">is </w:t>
+      </w:r>
+      <w:r>
+        <w:t xml:space="preserve">unavailable </w:t>
+      </w:r>
+      <w:r>
+        <w:t xml:space="preserve">to </w:t>
+      </w:r>
+      <w:r>
+        <w:t xml:space="preserve">meet </w:t>
+      </w:r>
+      <w:r>
+        <w:t xml:space="preserve">customer </w:t>
+      </w:r>
+      <w:r>
+        <w:t xml:space="preserve">demand. </w:t>
+      </w:r>
+    </w:p>
+    <w:p>
+      <w:r>
+        <w:t xml:space="preserve">Backorder: </w:t>
+      </w:r>
+      <w:r>
+        <w:t xml:space="preserve">A </w:t>
+      </w:r>
+      <w:r>
+        <w:t xml:space="preserve">customer </w:t>
+      </w:r>
+      <w:r>
+        <w:t xml:space="preserve">order </w:t>
+      </w:r>
+      <w:r>
+        <w:t xml:space="preserve">that </w:t>
+      </w:r>
+      <w:r>
+        <w:t xml:space="preserve">cannot </w:t>
+      </w:r>
+      <w:r>
+        <w:t xml:space="preserve">be </w:t>
+      </w:r>
+      <w:r>
+        <w:t xml:space="preserve">fulfilled </w:t>
+      </w:r>
+      <w:r>
+        <w:t xml:space="preserve">immediately </w:t>
+      </w:r>
+      <w:r>
+        <w:t xml:space="preserve">due </w:t>
+      </w:r>
+      <w:r>
+        <w:t xml:space="preserve">to </w:t>
+      </w:r>
+      <w:r>
+        <w:t xml:space="preserve">insufficient </w:t>
+      </w:r>
+      <w:r>
+        <w:t xml:space="preserve">inventory. </w:t>
+      </w:r>
+    </w:p>
+    <w:p>
+      <w:r>
+        <w:t xml:space="preserve">Stockout: </w:t>
+      </w:r>
+      <w:r>
+        <w:t xml:space="preserve">A </w:t>
+      </w:r>
+      <w:r>
+        <w:t xml:space="preserve">complete </w:t>
+      </w:r>
+      <w:r>
+        <w:t xml:space="preserve">depletion </w:t>
+      </w:r>
+      <w:r>
+        <w:t xml:space="preserve">of </w:t>
+      </w:r>
+      <w:r>
+        <w:t xml:space="preserve">product </w:t>
+      </w:r>
+      <w:r>
+        <w:t xml:space="preserve">inventory. </w:t>
       </w:r>
     </w:p>
     <w:p>
@@ -1335,7 +1612,7 @@
         <w:pStyle w:val="Heading2"/>
       </w:pPr>
       <w:r>
-        <w:t>Document 37</w:t>
+        <w:t>Document 1</w:t>
       </w:r>
     </w:p>
     <w:p>
@@ -1390,7 +1667,7 @@
         <w:t xml:space="preserve">for </w:t>
       </w:r>
       <w:r>
-        <w:t xml:space="preserve">Drugs. </w:t>
+        <w:t xml:space="preserve">Drugs </w:t>
       </w:r>
     </w:p>
     <w:p>
@@ -1425,7 +1702,7 @@
         <w:t xml:space="preserve">Finished </w:t>
       </w:r>
       <w:r>
-        <w:t xml:space="preserve">Pharmaceuticals. </w:t>
+        <w:t xml:space="preserve">Pharmaceuticals </w:t>
       </w:r>
     </w:p>
     <w:p>
@@ -1439,7 +1716,7 @@
         <w:t xml:space="preserve">guidance </w:t>
       </w:r>
       <w:r>
-        <w:t xml:space="preserve">documents]. </w:t>
+        <w:t xml:space="preserve">documents] </w:t>
       </w:r>
     </w:p>
     <w:p>
@@ -1447,7 +1724,7 @@
         <w:pStyle w:val="Heading2"/>
       </w:pPr>
       <w:r>
-        <w:t>Document 40</w:t>
+        <w:t>Document 4</w:t>
       </w:r>
     </w:p>
     <w:p>
@@ -1502,7 +1779,7 @@
         <w:t xml:space="preserve">for </w:t>
       </w:r>
       <w:r>
-        <w:t xml:space="preserve">Drugs. </w:t>
+        <w:t xml:space="preserve">Drugs </w:t>
       </w:r>
     </w:p>
     <w:p>
@@ -1537,7 +1814,7 @@
         <w:t xml:space="preserve">Finished </w:t>
       </w:r>
       <w:r>
-        <w:t xml:space="preserve">Pharmaceuticals. </w:t>
+        <w:t xml:space="preserve">Pharmaceuticals </w:t>
       </w:r>
     </w:p>
     <w:p>
@@ -1551,7 +1828,7 @@
         <w:t xml:space="preserve">guidance </w:t>
       </w:r>
       <w:r>
-        <w:t xml:space="preserve">documents]. </w:t>
+        <w:t xml:space="preserve">documents] </w:t>
       </w:r>
     </w:p>
     <w:p>
@@ -1559,12 +1836,12 @@
         <w:pStyle w:val="Heading2"/>
       </w:pPr>
       <w:r>
-        <w:t>Document 41</w:t>
-      </w:r>
-    </w:p>
-    <w:p>
-      <w:r>
-        <w:t>Similarity Score: 80%</w:t>
+        <w:t>Document 5</w:t>
+      </w:r>
+    </w:p>
+    <w:p>
+      <w:r>
+        <w:t>Similarity Score: 99%</w:t>
       </w:r>
     </w:p>
     <w:p>
@@ -1584,11 +1861,7 @@
     </w:p>
     <w:p>
       <w:r>
-        <w:t xml:space="preserve">Added Text: </w:t>
-        <w:br/>
-        <w:t>Good Manufacturing Practice for Finished Pharmaceuticals.</w:t>
-        <w:br/>
-        <w:t>[Relevant FDA guidance documents].</w:t>
+        <w:t>Added Text: . . .</w:t>
       </w:r>
     </w:p>
     <w:p>
@@ -1754,6 +2027,137 @@
       </w:r>
     </w:p>
     <w:p>
+      <w:pPr>
+        <w:pStyle w:val="Heading2"/>
+      </w:pPr>
+      <w:r>
+        <w:t>Document 6</w:t>
+      </w:r>
+    </w:p>
+    <w:p>
+      <w:r>
+        <w:t>Similarity Score: 99%</w:t>
+      </w:r>
+    </w:p>
+    <w:p>
+      <w:r>
+        <w:t>Tag: A</w:t>
+      </w:r>
+    </w:p>
+    <w:p>
+      <w:r>
+        <w:t>Summary: Different</w:t>
+      </w:r>
+    </w:p>
+    <w:p>
+      <w:r>
+        <w:t>Comparison Status: Compared</w:t>
+      </w:r>
+    </w:p>
+    <w:p>
+      <w:r>
+        <w:t>Added Text: . . .</w:t>
+      </w:r>
+    </w:p>
+    <w:p>
+      <w:r>
+        <w:rPr>
+          <w:color w:val="FF0000"/>
+        </w:rPr>
+        <w:t xml:space="preserve">21 </w:t>
+      </w:r>
+      <w:r>
+        <w:rPr>
+          <w:color w:val="FF0000"/>
+        </w:rPr>
+        <w:t xml:space="preserve">CFR </w:t>
+      </w:r>
+      <w:r>
+        <w:rPr>
+          <w:color w:val="FF0000"/>
+        </w:rPr>
+        <w:t xml:space="preserve">Part </w:t>
+      </w:r>
+      <w:r>
+        <w:rPr>
+          <w:color w:val="FF0000"/>
+        </w:rPr>
+        <w:t xml:space="preserve">110: </w:t>
+      </w:r>
+      <w:r>
+        <w:rPr>
+          <w:color w:val="FF0000"/>
+        </w:rPr>
+        <w:t xml:space="preserve">Current </w:t>
+      </w:r>
+      <w:r>
+        <w:rPr>
+          <w:color w:val="FF0000"/>
+        </w:rPr>
+        <w:t xml:space="preserve">Good </w:t>
+      </w:r>
+      <w:r>
+        <w:rPr>
+          <w:color w:val="FF0000"/>
+        </w:rPr>
+        <w:t xml:space="preserve">Manufacturing </w:t>
+      </w:r>
+      <w:r>
+        <w:rPr>
+          <w:color w:val="FF0000"/>
+        </w:rPr>
+        <w:t xml:space="preserve">Practice </w:t>
+      </w:r>
+      <w:r>
+        <w:rPr>
+          <w:color w:val="FF0000"/>
+        </w:rPr>
+        <w:t xml:space="preserve">(CGMP) </w:t>
+      </w:r>
+      <w:r>
+        <w:rPr>
+          <w:color w:val="FF0000"/>
+        </w:rPr>
+        <w:t xml:space="preserve">for </w:t>
+      </w:r>
+      <w:r>
+        <w:rPr>
+          <w:color w:val="FF0000"/>
+        </w:rPr>
+        <w:t xml:space="preserve">Drugs. </w:t>
+      </w:r>
+    </w:p>
+    <w:p>
+      <w:r>
+        <w:rPr>
+          <w:color w:val="FF0000"/>
+        </w:rPr>
+        <w:t xml:space="preserve">21 </w:t>
+      </w:r>
+      <w:r>
+        <w:rPr>
+          <w:color w:val="FF0000"/>
+        </w:rPr>
+        <w:t xml:space="preserve">CFR </w:t>
+      </w:r>
+      <w:r>
+        <w:rPr>
+          <w:color w:val="FF0000"/>
+        </w:rPr>
+        <w:t xml:space="preserve">Part </w:t>
+      </w:r>
+      <w:r>
+        <w:rPr>
+          <w:color w:val="FF0000"/>
+        </w:rPr>
+        <w:t xml:space="preserve">211: </w:t>
+      </w:r>
+      <w:r>
+        <w:rPr>
+          <w:color w:val="FF0000"/>
+        </w:rPr>
+        <w:t xml:space="preserve">Current </w:t>
+      </w:r>
       <w:r>
         <w:rPr>
           <w:color w:val="FF0000"/>
@@ -1830,7 +2234,7 @@
         <w:pStyle w:val="Heading2"/>
       </w:pPr>
       <w:r>
-        <w:t>Document 37</w:t>
+        <w:t>Document 1</w:t>
       </w:r>
     </w:p>
     <w:p>
@@ -2019,7 +2423,7 @@
         <w:pStyle w:val="Heading2"/>
       </w:pPr>
       <w:r>
-        <w:t>Document 40</w:t>
+        <w:t>Document 4</w:t>
       </w:r>
     </w:p>
     <w:p>
@@ -2208,7 +2612,360 @@
         <w:pStyle w:val="Heading2"/>
       </w:pPr>
       <w:r>
-        <w:t>Document 41</w:t>
+        <w:t>Document 5</w:t>
+      </w:r>
+    </w:p>
+    <w:p>
+      <w:r>
+        <w:t>Similarity Score: 99%</w:t>
+      </w:r>
+    </w:p>
+    <w:p>
+      <w:r>
+        <w:t>Tag: A</w:t>
+      </w:r>
+    </w:p>
+    <w:p>
+      <w:r>
+        <w:t>Summary: Different</w:t>
+      </w:r>
+    </w:p>
+    <w:p>
+      <w:r>
+        <w:t>Comparison Status: Compared</w:t>
+      </w:r>
+    </w:p>
+    <w:p>
+      <w:r>
+        <w:t>Added Text:  data</w:t>
+      </w:r>
+    </w:p>
+    <w:p>
+      <w:r>
+        <w:rPr>
+          <w:color w:val="FF0000"/>
+        </w:rPr>
+        <w:t xml:space="preserve">Production: </w:t>
+      </w:r>
+      <w:r>
+        <w:rPr>
+          <w:color w:val="FF0000"/>
+        </w:rPr>
+        <w:t xml:space="preserve">Responsible </w:t>
+      </w:r>
+      <w:r>
+        <w:rPr>
+          <w:color w:val="FF0000"/>
+        </w:rPr>
+        <w:t xml:space="preserve">for </w:t>
+      </w:r>
+      <w:r>
+        <w:rPr>
+          <w:color w:val="FF0000"/>
+        </w:rPr>
+        <w:t xml:space="preserve">monitoring </w:t>
+      </w:r>
+      <w:r>
+        <w:rPr>
+          <w:color w:val="FF0000"/>
+        </w:rPr>
+        <w:t xml:space="preserve">inventory </w:t>
+      </w:r>
+      <w:r>
+        <w:rPr>
+          <w:color w:val="FF0000"/>
+        </w:rPr>
+        <w:t xml:space="preserve">levels, </w:t>
+      </w:r>
+      <w:r>
+        <w:rPr>
+          <w:color w:val="FF0000"/>
+        </w:rPr>
+        <w:t xml:space="preserve">initiating </w:t>
+      </w:r>
+      <w:r>
+        <w:rPr>
+          <w:color w:val="FF0000"/>
+        </w:rPr>
+        <w:t xml:space="preserve">OOS </w:t>
+      </w:r>
+      <w:r>
+        <w:rPr>
+          <w:color w:val="FF0000"/>
+        </w:rPr>
+        <w:t xml:space="preserve">investigations, </w:t>
+      </w:r>
+      <w:r>
+        <w:rPr>
+          <w:color w:val="FF0000"/>
+        </w:rPr>
+        <w:t xml:space="preserve">and </w:t>
+      </w:r>
+      <w:r>
+        <w:rPr>
+          <w:color w:val="FF0000"/>
+        </w:rPr>
+        <w:t xml:space="preserve">implementing </w:t>
+      </w:r>
+      <w:r>
+        <w:rPr>
+          <w:color w:val="FF0000"/>
+        </w:rPr>
+        <w:t xml:space="preserve">corrective </w:t>
+      </w:r>
+      <w:r>
+        <w:rPr>
+          <w:color w:val="FF0000"/>
+        </w:rPr>
+        <w:t xml:space="preserve">actions. </w:t>
+      </w:r>
+    </w:p>
+    <w:p>
+      <w:r>
+        <w:rPr>
+          <w:color w:val="FF0000"/>
+        </w:rPr>
+        <w:t xml:space="preserve">Quality </w:t>
+      </w:r>
+      <w:r>
+        <w:rPr>
+          <w:color w:val="FF0000"/>
+        </w:rPr>
+        <w:t xml:space="preserve">Control: </w:t>
+      </w:r>
+      <w:r>
+        <w:rPr>
+          <w:color w:val="FF0000"/>
+        </w:rPr>
+        <w:t xml:space="preserve">Responsible </w:t>
+      </w:r>
+      <w:r>
+        <w:rPr>
+          <w:color w:val="FF0000"/>
+        </w:rPr>
+        <w:t xml:space="preserve">for </w:t>
+      </w:r>
+      <w:r>
+        <w:rPr>
+          <w:color w:val="FF0000"/>
+        </w:rPr>
+        <w:t xml:space="preserve">investigating </w:t>
+      </w:r>
+      <w:r>
+        <w:rPr>
+          <w:color w:val="FF0000"/>
+        </w:rPr>
+        <w:t xml:space="preserve">OOS </w:t>
+      </w:r>
+      <w:r>
+        <w:rPr>
+          <w:color w:val="FF0000"/>
+        </w:rPr>
+        <w:t xml:space="preserve">root </w:t>
+      </w:r>
+      <w:r>
+        <w:rPr>
+          <w:color w:val="FF0000"/>
+        </w:rPr>
+        <w:t xml:space="preserve">causes </w:t>
+      </w:r>
+      <w:r>
+        <w:rPr>
+          <w:color w:val="FF0000"/>
+        </w:rPr>
+        <w:t xml:space="preserve">and </w:t>
+      </w:r>
+      <w:r>
+        <w:rPr>
+          <w:color w:val="FF0000"/>
+        </w:rPr>
+        <w:t xml:space="preserve">approving </w:t>
+      </w:r>
+      <w:r>
+        <w:rPr>
+          <w:color w:val="FF0000"/>
+        </w:rPr>
+        <w:t xml:space="preserve">corrective </w:t>
+      </w:r>
+      <w:r>
+        <w:rPr>
+          <w:color w:val="FF0000"/>
+        </w:rPr>
+        <w:t xml:space="preserve">actions. </w:t>
+      </w:r>
+    </w:p>
+    <w:p>
+      <w:r>
+        <w:rPr>
+          <w:color w:val="FF0000"/>
+        </w:rPr>
+        <w:t xml:space="preserve">Supply </w:t>
+      </w:r>
+      <w:r>
+        <w:rPr>
+          <w:color w:val="FF0000"/>
+        </w:rPr>
+        <w:t xml:space="preserve">Chain: </w:t>
+      </w:r>
+      <w:r>
+        <w:rPr>
+          <w:color w:val="FF0000"/>
+        </w:rPr>
+        <w:t xml:space="preserve">Responsible </w:t>
+      </w:r>
+      <w:r>
+        <w:rPr>
+          <w:color w:val="FF0000"/>
+        </w:rPr>
+        <w:t xml:space="preserve">for </w:t>
+      </w:r>
+      <w:r>
+        <w:rPr>
+          <w:color w:val="FF0000"/>
+        </w:rPr>
+        <w:t xml:space="preserve">managing </w:t>
+      </w:r>
+      <w:r>
+        <w:rPr>
+          <w:color w:val="FF0000"/>
+        </w:rPr>
+        <w:t xml:space="preserve">backorders, </w:t>
+      </w:r>
+      <w:r>
+        <w:rPr>
+          <w:color w:val="FF0000"/>
+        </w:rPr>
+        <w:t xml:space="preserve">expediting </w:t>
+      </w:r>
+      <w:r>
+        <w:rPr>
+          <w:color w:val="FF0000"/>
+        </w:rPr>
+        <w:t xml:space="preserve">orders, </w:t>
+      </w:r>
+      <w:r>
+        <w:rPr>
+          <w:color w:val="FF0000"/>
+        </w:rPr>
+        <w:t xml:space="preserve">and </w:t>
+      </w:r>
+      <w:r>
+        <w:rPr>
+          <w:color w:val="FF0000"/>
+        </w:rPr>
+        <w:t xml:space="preserve">preventing </w:t>
+      </w:r>
+      <w:r>
+        <w:rPr>
+          <w:color w:val="FF0000"/>
+        </w:rPr>
+        <w:t xml:space="preserve">future </w:t>
+      </w:r>
+      <w:r>
+        <w:rPr>
+          <w:color w:val="FF0000"/>
+        </w:rPr>
+        <w:t xml:space="preserve">OOS </w:t>
+      </w:r>
+      <w:r>
+        <w:rPr>
+          <w:color w:val="FF0000"/>
+        </w:rPr>
+        <w:t xml:space="preserve">data. </w:t>
+      </w:r>
+    </w:p>
+    <w:p>
+      <w:r>
+        <w:rPr>
+          <w:color w:val="FF0000"/>
+        </w:rPr>
+        <w:t xml:space="preserve">Customer </w:t>
+      </w:r>
+      <w:r>
+        <w:rPr>
+          <w:color w:val="FF0000"/>
+        </w:rPr>
+        <w:t xml:space="preserve">Service: </w:t>
+      </w:r>
+      <w:r>
+        <w:rPr>
+          <w:color w:val="FF0000"/>
+        </w:rPr>
+        <w:t xml:space="preserve">Responsible </w:t>
+      </w:r>
+      <w:r>
+        <w:rPr>
+          <w:color w:val="FF0000"/>
+        </w:rPr>
+        <w:t xml:space="preserve">for </w:t>
+      </w:r>
+      <w:r>
+        <w:rPr>
+          <w:color w:val="FF0000"/>
+        </w:rPr>
+        <w:t xml:space="preserve">communicating </w:t>
+      </w:r>
+      <w:r>
+        <w:rPr>
+          <w:color w:val="FF0000"/>
+        </w:rPr>
+        <w:t xml:space="preserve">OOS </w:t>
+      </w:r>
+      <w:r>
+        <w:rPr>
+          <w:color w:val="FF0000"/>
+        </w:rPr>
+        <w:t xml:space="preserve">to </w:t>
+      </w:r>
+      <w:r>
+        <w:rPr>
+          <w:color w:val="FF0000"/>
+        </w:rPr>
+        <w:t xml:space="preserve">customers, </w:t>
+      </w:r>
+      <w:r>
+        <w:rPr>
+          <w:color w:val="FF0000"/>
+        </w:rPr>
+        <w:t xml:space="preserve">managing </w:t>
+      </w:r>
+      <w:r>
+        <w:rPr>
+          <w:color w:val="FF0000"/>
+        </w:rPr>
+        <w:t xml:space="preserve">customer </w:t>
+      </w:r>
+      <w:r>
+        <w:rPr>
+          <w:color w:val="FF0000"/>
+        </w:rPr>
+        <w:t xml:space="preserve">inquiries, </w:t>
+      </w:r>
+      <w:r>
+        <w:rPr>
+          <w:color w:val="FF0000"/>
+        </w:rPr>
+        <w:t xml:space="preserve">and </w:t>
+      </w:r>
+      <w:r>
+        <w:rPr>
+          <w:color w:val="FF0000"/>
+        </w:rPr>
+        <w:t xml:space="preserve">processing </w:t>
+      </w:r>
+      <w:r>
+        <w:rPr>
+          <w:color w:val="FF0000"/>
+        </w:rPr>
+        <w:t xml:space="preserve">backorders. </w:t>
+      </w:r>
+    </w:p>
+    <w:p>
+      <w:pPr>
+        <w:pStyle w:val="Heading2"/>
+      </w:pPr>
+      <w:r>
+        <w:t>Document 6</w:t>
       </w:r>
     </w:p>
     <w:p>
@@ -2577,7 +3334,7 @@
         <w:pStyle w:val="Heading2"/>
       </w:pPr>
       <w:r>
-        <w:t>Document 37</w:t>
+        <w:t>Document 1</w:t>
       </w:r>
     </w:p>
     <w:p>
@@ -2713,7 +3470,7 @@
         <w:pStyle w:val="Heading2"/>
       </w:pPr>
       <w:r>
-        <w:t>Document 40</w:t>
+        <w:t>Document 4</w:t>
       </w:r>
     </w:p>
     <w:p>
@@ -2849,12 +3606,12 @@
         <w:pStyle w:val="Heading2"/>
       </w:pPr>
       <w:r>
-        <w:t>Document 41</w:t>
-      </w:r>
-    </w:p>
-    <w:p>
-      <w:r>
-        <w:t>Similarity Score: 27%</w:t>
+        <w:t>Document 5</w:t>
+      </w:r>
+    </w:p>
+    <w:p>
+      <w:r>
+        <w:t>Similarity Score: 28%</w:t>
       </w:r>
     </w:p>
     <w:p>
@@ -2874,113 +3631,144 @@
     </w:p>
     <w:p>
       <w:r>
-        <w:t>Added Text: Th   ext has y u ca  check.</w:t>
+        <w:t>Added Text: R gula uthoriti b n i acco th app icab e gula i</w:t>
+      </w:r>
+    </w:p>
+    <w:p>
+      <w:r>
+        <w:t>Removed Text: Inv n m nag ment system generat alerts f r low stock levels or stockouts.</w:t>
         <w:br/>
-        <w:t>Example,  unava ability estimated  liv y date b  n ifi f product u availability and e i ated deliv</w:t>
-      </w:r>
-    </w:p>
-    <w:p>
-      <w:r>
-        <w:t>Removed Text: Inv n ory anagement systems will generate alerts for low stock levels or stockouts.</w:t>
+        <w:t>Production planning will iden y potent al OOS bas o p o uction schedules  d demand forecasts.</w:t>
         <w:br/>
-        <w:t>Pr uction planning will ident y potent al OOS bas on schedu es mand forecasts.</w:t>
+        <w:t>Customer servi por  OOS based   customer inquirie</w:t>
+      </w:r>
+    </w:p>
+    <w:p>
+      <w:r>
+        <w:t>Modified Text: Regulatory authorities will be notified in accordance with applicable regulations.</w:t>
+      </w:r>
+    </w:p>
+    <w:p>
+      <w:r>
+        <w:rPr>
+          <w:color w:val="FF0000"/>
+        </w:rPr>
+        <w:t xml:space="preserve">Regulatory </w:t>
+      </w:r>
+      <w:r>
+        <w:rPr>
+          <w:color w:val="FF0000"/>
+        </w:rPr>
+        <w:t xml:space="preserve">authorities </w:t>
+      </w:r>
+      <w:r>
+        <w:rPr>
+          <w:color w:val="FF0000"/>
+        </w:rPr>
+        <w:t xml:space="preserve">will </w:t>
+      </w:r>
+      <w:r>
+        <w:rPr>
+          <w:color w:val="FF0000"/>
+        </w:rPr>
+        <w:t xml:space="preserve">be </w:t>
+      </w:r>
+      <w:r>
+        <w:rPr>
+          <w:color w:val="FF0000"/>
+        </w:rPr>
+        <w:t xml:space="preserve">notified </w:t>
+      </w:r>
+      <w:r>
+        <w:rPr>
+          <w:color w:val="FF0000"/>
+        </w:rPr>
+        <w:t xml:space="preserve">in </w:t>
+      </w:r>
+      <w:r>
+        <w:rPr>
+          <w:color w:val="FF0000"/>
+        </w:rPr>
+        <w:t xml:space="preserve">accordance </w:t>
+      </w:r>
+      <w:r>
+        <w:rPr>
+          <w:color w:val="FF0000"/>
+        </w:rPr>
+        <w:t xml:space="preserve">with </w:t>
+      </w:r>
+      <w:r>
+        <w:rPr>
+          <w:color w:val="FF0000"/>
+        </w:rPr>
+        <w:t xml:space="preserve">applicable </w:t>
+      </w:r>
+      <w:r>
+        <w:rPr>
+          <w:color w:val="FF0000"/>
+        </w:rPr>
+        <w:t xml:space="preserve">regulations. </w:t>
+      </w:r>
+    </w:p>
+    <w:p>
+      <w:pPr>
+        <w:pStyle w:val="Heading2"/>
+      </w:pPr>
+      <w:r>
+        <w:t>Document 6</w:t>
+      </w:r>
+    </w:p>
+    <w:p>
+      <w:r>
+        <w:t>Similarity Score: 28%</w:t>
+      </w:r>
+    </w:p>
+    <w:p>
+      <w:r>
+        <w:t>Tag: M</w:t>
+      </w:r>
+    </w:p>
+    <w:p>
+      <w:r>
+        <w:t>Summary: Different</w:t>
+      </w:r>
+    </w:p>
+    <w:p>
+      <w:r>
+        <w:t>Comparison Status: Compared</w:t>
+      </w:r>
+    </w:p>
+    <w:p>
+      <w:r>
+        <w:t>Added Text: R gula uthoriti b n i acco th app icab e gula i</w:t>
+      </w:r>
+    </w:p>
+    <w:p>
+      <w:r>
+        <w:t>Removed Text: Inv n m nag ment system generat alerts f r low stock levels or stockouts.</w:t>
         <w:br/>
-        <w:t>Custom ervice r p r  OOS bas cu o  inquiries</w:t>
-      </w:r>
-    </w:p>
-    <w:p>
-      <w:r>
-        <w:t>Modified Text: The text has modified you can check.</w:t>
+        <w:t>Production planning will iden y potent al OOS bas o p o uction schedules  d demand forecasts.</w:t>
         <w:br/>
-        <w:t>Example, product unavailability and estimated delivery dates will be notified of product unavailability and estimated deliver.</w:t>
-      </w:r>
-    </w:p>
-    <w:p>
-      <w:r>
-        <w:rPr>
-          <w:color w:val="FF0000"/>
-        </w:rPr>
-        <w:t xml:space="preserve">The </w:t>
-      </w:r>
-      <w:r>
-        <w:rPr>
-          <w:color w:val="FF0000"/>
-        </w:rPr>
-        <w:t xml:space="preserve">text </w:t>
-      </w:r>
-      <w:r>
-        <w:rPr>
-          <w:color w:val="FF0000"/>
-        </w:rPr>
-        <w:t xml:space="preserve">has </w:t>
-      </w:r>
-      <w:r>
-        <w:rPr>
-          <w:color w:val="FF0000"/>
-        </w:rPr>
-        <w:t xml:space="preserve">modified </w:t>
-      </w:r>
-      <w:r>
-        <w:rPr>
-          <w:color w:val="FF0000"/>
-        </w:rPr>
-        <w:t xml:space="preserve">you </w:t>
-      </w:r>
-      <w:r>
-        <w:rPr>
-          <w:color w:val="FF0000"/>
-        </w:rPr>
-        <w:t xml:space="preserve">can </w:t>
-      </w:r>
-      <w:r>
-        <w:rPr>
-          <w:color w:val="FF0000"/>
-        </w:rPr>
-        <w:t xml:space="preserve">check. </w:t>
-      </w:r>
-    </w:p>
-    <w:p>
-      <w:r>
-        <w:rPr>
-          <w:color w:val="FF0000"/>
-        </w:rPr>
-        <w:t xml:space="preserve">Example, </w:t>
-      </w:r>
-      <w:r>
-        <w:rPr>
-          <w:color w:val="FF0000"/>
-        </w:rPr>
-        <w:t xml:space="preserve">product </w:t>
-      </w:r>
-      <w:r>
-        <w:rPr>
-          <w:color w:val="FF0000"/>
-        </w:rPr>
-        <w:t xml:space="preserve">unavailability </w:t>
-      </w:r>
-      <w:r>
-        <w:rPr>
-          <w:color w:val="FF0000"/>
-        </w:rPr>
-        <w:t xml:space="preserve">and </w:t>
-      </w:r>
-      <w:r>
-        <w:rPr>
-          <w:color w:val="FF0000"/>
-        </w:rPr>
-        <w:t xml:space="preserve">estimated </w:t>
-      </w:r>
-      <w:r>
-        <w:rPr>
-          <w:color w:val="FF0000"/>
-        </w:rPr>
-        <w:t xml:space="preserve">delivery </w:t>
-      </w:r>
-      <w:r>
-        <w:rPr>
-          <w:color w:val="FF0000"/>
-        </w:rPr>
-        <w:t xml:space="preserve">dates </w:t>
+        <w:t>Customer servi por  OOS based   customer inquirie</w:t>
+      </w:r>
+    </w:p>
+    <w:p>
+      <w:r>
+        <w:t>Modified Text: Regulatory authorities will be notified in accordance with applicable regulations.</w:t>
+      </w:r>
+    </w:p>
+    <w:p>
+      <w:r>
+        <w:rPr>
+          <w:color w:val="FF0000"/>
+        </w:rPr>
+        <w:t xml:space="preserve">Regulatory </w:t>
+      </w:r>
+      <w:r>
+        <w:rPr>
+          <w:color w:val="FF0000"/>
+        </w:rPr>
+        <w:t xml:space="preserve">authorities </w:t>
       </w:r>
       <w:r>
         <w:rPr>
@@ -3004,37 +3792,31 @@
         <w:rPr>
           <w:color w:val="FF0000"/>
         </w:rPr>
-        <w:t xml:space="preserve">of </w:t>
-      </w:r>
-      <w:r>
-        <w:rPr>
-          <w:color w:val="FF0000"/>
-        </w:rPr>
-        <w:t xml:space="preserve">product </w:t>
-      </w:r>
-      <w:r>
-        <w:rPr>
-          <w:color w:val="FF0000"/>
-        </w:rPr>
-        <w:t xml:space="preserve">unavailability </w:t>
-      </w:r>
-      <w:r>
-        <w:rPr>
-          <w:color w:val="FF0000"/>
-        </w:rPr>
-        <w:t xml:space="preserve">and </w:t>
-      </w:r>
-      <w:r>
-        <w:rPr>
-          <w:color w:val="FF0000"/>
-        </w:rPr>
-        <w:t xml:space="preserve">estimated </w:t>
-      </w:r>
-      <w:r>
-        <w:rPr>
-          <w:color w:val="FF0000"/>
-        </w:rPr>
-        <w:t xml:space="preserve">deliver. </w:t>
+        <w:t xml:space="preserve">in </w:t>
+      </w:r>
+      <w:r>
+        <w:rPr>
+          <w:color w:val="FF0000"/>
+        </w:rPr>
+        <w:t xml:space="preserve">accordance </w:t>
+      </w:r>
+      <w:r>
+        <w:rPr>
+          <w:color w:val="FF0000"/>
+        </w:rPr>
+        <w:t xml:space="preserve">with </w:t>
+      </w:r>
+      <w:r>
+        <w:rPr>
+          <w:color w:val="FF0000"/>
+        </w:rPr>
+        <w:t xml:space="preserve">applicable </w:t>
+      </w:r>
+      <w:r>
+        <w:rPr>
+          <w:color w:val="FF0000"/>
+        </w:rPr>
+        <w:t xml:space="preserve">regulations. </w:t>
       </w:r>
     </w:p>
     <w:p>
@@ -3050,7 +3832,7 @@
         <w:pStyle w:val="Heading2"/>
       </w:pPr>
       <w:r>
-        <w:t>Document 37</w:t>
+        <w:t>Document 1</w:t>
       </w:r>
     </w:p>
     <w:p>
@@ -3125,7 +3907,7 @@
         <w:pStyle w:val="Heading2"/>
       </w:pPr>
       <w:r>
-        <w:t>Document 40</w:t>
+        <w:t>Document 4</w:t>
       </w:r>
     </w:p>
     <w:p>
@@ -3200,22 +3982,22 @@
         <w:pStyle w:val="Heading2"/>
       </w:pPr>
       <w:r>
-        <w:t>Document 41</w:t>
-      </w:r>
-    </w:p>
-    <w:p>
-      <w:r>
-        <w:t>Similarity Score: 6%</w:t>
-      </w:r>
-    </w:p>
-    <w:p>
-      <w:r>
-        <w:t>Tag: M</w:t>
-      </w:r>
-    </w:p>
-    <w:p>
-      <w:r>
-        <w:t>Summary: Different</w:t>
+        <w:t>Document 5</w:t>
+      </w:r>
+    </w:p>
+    <w:p>
+      <w:r>
+        <w:t>Similarity Score: 100%</w:t>
+      </w:r>
+    </w:p>
+    <w:p>
+      <w:r>
+        <w:t>Tag: S</w:t>
+      </w:r>
+    </w:p>
+    <w:p>
+      <w:r>
+        <w:t>Summary: Same</w:t>
       </w:r>
     </w:p>
     <w:p>
@@ -3225,223 +4007,124 @@
     </w:p>
     <w:p>
       <w:r>
-        <w:t>Added Text: is is modified text will be notified of  roduct unavailability and estimated delivery dates will be notified of  roduct unavailability and estimated delivery dates be notified of  roduct unavailability and estimated delivery dates</w:t>
-      </w:r>
-    </w:p>
-    <w:p>
-      <w:r>
-        <w:t>Removed Text: e res onsible de artment immediately notify their su ervisor and relevant departments of an OOS situation</w:t>
-      </w:r>
-    </w:p>
-    <w:p>
-      <w:r>
-        <w:t>Modified Text: This is modified text will be notified of product unavailability and estimated delivery dates will be notified of product unavailability and estimated delivery dates will be notified of product unavailability and estimated delivery dates.</w:t>
-      </w:r>
-    </w:p>
-    <w:p>
-      <w:r>
-        <w:rPr>
-          <w:color w:val="FF0000"/>
-        </w:rPr>
-        <w:t xml:space="preserve">This </w:t>
-      </w:r>
-      <w:r>
-        <w:rPr>
-          <w:color w:val="FF0000"/>
-        </w:rPr>
-        <w:t xml:space="preserve">is </w:t>
-      </w:r>
-      <w:r>
-        <w:rPr>
-          <w:color w:val="FF0000"/>
-        </w:rPr>
-        <w:t xml:space="preserve">modified </w:t>
-      </w:r>
-      <w:r>
-        <w:rPr>
-          <w:color w:val="FF0000"/>
-        </w:rPr>
-        <w:t xml:space="preserve">text </w:t>
-      </w:r>
-      <w:r>
-        <w:rPr>
-          <w:color w:val="FF0000"/>
-        </w:rPr>
+        <w:t xml:space="preserve">The </w:t>
+      </w:r>
+      <w:r>
+        <w:t xml:space="preserve">responsible </w:t>
+      </w:r>
+      <w:r>
+        <w:t xml:space="preserve">department </w:t>
+      </w:r>
+      <w:r>
         <w:t xml:space="preserve">will </w:t>
       </w:r>
       <w:r>
-        <w:rPr>
-          <w:color w:val="FF0000"/>
-        </w:rPr>
-        <w:t xml:space="preserve">be </w:t>
-      </w:r>
-      <w:r>
-        <w:rPr>
-          <w:color w:val="FF0000"/>
-        </w:rPr>
-        <w:t xml:space="preserve">notified </w:t>
-      </w:r>
-      <w:r>
-        <w:rPr>
-          <w:color w:val="FF0000"/>
-        </w:rPr>
+        <w:t xml:space="preserve">immediately </w:t>
+      </w:r>
+      <w:r>
+        <w:t xml:space="preserve">notify </w:t>
+      </w:r>
+      <w:r>
+        <w:t xml:space="preserve">their </w:t>
+      </w:r>
+      <w:r>
+        <w:t xml:space="preserve">supervisor </w:t>
+      </w:r>
+      <w:r>
+        <w:t xml:space="preserve">and </w:t>
+      </w:r>
+      <w:r>
+        <w:t xml:space="preserve">relevant </w:t>
+      </w:r>
+      <w:r>
+        <w:t xml:space="preserve">departments </w:t>
+      </w:r>
+      <w:r>
         <w:t xml:space="preserve">of </w:t>
       </w:r>
       <w:r>
-        <w:rPr>
-          <w:color w:val="FF0000"/>
-        </w:rPr>
-        <w:t xml:space="preserve">product </w:t>
-      </w:r>
-      <w:r>
-        <w:rPr>
-          <w:color w:val="FF0000"/>
-        </w:rPr>
-        <w:t xml:space="preserve">unavailability </w:t>
-      </w:r>
-      <w:r>
-        <w:rPr>
-          <w:color w:val="FF0000"/>
-        </w:rPr>
+        <w:t xml:space="preserve">an </w:t>
+      </w:r>
+      <w:r>
+        <w:t xml:space="preserve">OOS </w:t>
+      </w:r>
+      <w:r>
+        <w:t xml:space="preserve">situation. </w:t>
+      </w:r>
+    </w:p>
+    <w:p>
+      <w:pPr>
+        <w:pStyle w:val="Heading2"/>
+      </w:pPr>
+      <w:r>
+        <w:t>Document 6</w:t>
+      </w:r>
+    </w:p>
+    <w:p>
+      <w:r>
+        <w:t>Similarity Score: 100%</w:t>
+      </w:r>
+    </w:p>
+    <w:p>
+      <w:r>
+        <w:t>Tag: S</w:t>
+      </w:r>
+    </w:p>
+    <w:p>
+      <w:r>
+        <w:t>Summary: Same</w:t>
+      </w:r>
+    </w:p>
+    <w:p>
+      <w:r>
+        <w:t>Comparison Status: Compared</w:t>
+      </w:r>
+    </w:p>
+    <w:p>
+      <w:r>
+        <w:t xml:space="preserve">The </w:t>
+      </w:r>
+      <w:r>
+        <w:t xml:space="preserve">responsible </w:t>
+      </w:r>
+      <w:r>
+        <w:t xml:space="preserve">department </w:t>
+      </w:r>
+      <w:r>
+        <w:t xml:space="preserve">will </w:t>
+      </w:r>
+      <w:r>
+        <w:t xml:space="preserve">immediately </w:t>
+      </w:r>
+      <w:r>
+        <w:t xml:space="preserve">notify </w:t>
+      </w:r>
+      <w:r>
+        <w:t xml:space="preserve">their </w:t>
+      </w:r>
+      <w:r>
+        <w:t xml:space="preserve">supervisor </w:t>
+      </w:r>
+      <w:r>
         <w:t xml:space="preserve">and </w:t>
       </w:r>
       <w:r>
-        <w:rPr>
-          <w:color w:val="FF0000"/>
-        </w:rPr>
-        <w:t xml:space="preserve">estimated </w:t>
-      </w:r>
-      <w:r>
-        <w:rPr>
-          <w:color w:val="FF0000"/>
-        </w:rPr>
-        <w:t xml:space="preserve">delivery </w:t>
-      </w:r>
-      <w:r>
-        <w:rPr>
-          <w:color w:val="FF0000"/>
-        </w:rPr>
-        <w:t xml:space="preserve">dates </w:t>
-      </w:r>
-      <w:r>
-        <w:rPr>
-          <w:color w:val="FF0000"/>
-        </w:rPr>
-        <w:t xml:space="preserve">will </w:t>
-      </w:r>
-      <w:r>
-        <w:rPr>
-          <w:color w:val="FF0000"/>
-        </w:rPr>
-        <w:t xml:space="preserve">be </w:t>
-      </w:r>
-      <w:r>
-        <w:rPr>
-          <w:color w:val="FF0000"/>
-        </w:rPr>
-        <w:t xml:space="preserve">notified </w:t>
-      </w:r>
-      <w:r>
-        <w:rPr>
-          <w:color w:val="FF0000"/>
-        </w:rPr>
+        <w:t xml:space="preserve">relevant </w:t>
+      </w:r>
+      <w:r>
+        <w:t xml:space="preserve">departments </w:t>
+      </w:r>
+      <w:r>
         <w:t xml:space="preserve">of </w:t>
       </w:r>
       <w:r>
-        <w:rPr>
-          <w:color w:val="FF0000"/>
-        </w:rPr>
-        <w:t xml:space="preserve">product </w:t>
-      </w:r>
-      <w:r>
-        <w:rPr>
-          <w:color w:val="FF0000"/>
-        </w:rPr>
-        <w:t xml:space="preserve">unavailability </w:t>
-      </w:r>
-      <w:r>
-        <w:rPr>
-          <w:color w:val="FF0000"/>
-        </w:rPr>
-        <w:t xml:space="preserve">and </w:t>
-      </w:r>
-      <w:r>
-        <w:rPr>
-          <w:color w:val="FF0000"/>
-        </w:rPr>
-        <w:t xml:space="preserve">estimated </w:t>
-      </w:r>
-      <w:r>
-        <w:rPr>
-          <w:color w:val="FF0000"/>
-        </w:rPr>
-        <w:t xml:space="preserve">delivery </w:t>
-      </w:r>
-      <w:r>
-        <w:rPr>
-          <w:color w:val="FF0000"/>
-        </w:rPr>
-        <w:t xml:space="preserve">dates </w:t>
-      </w:r>
-      <w:r>
-        <w:rPr>
-          <w:color w:val="FF0000"/>
-        </w:rPr>
-        <w:t xml:space="preserve">will </w:t>
-      </w:r>
-      <w:r>
-        <w:rPr>
-          <w:color w:val="FF0000"/>
-        </w:rPr>
-        <w:t xml:space="preserve">be </w:t>
-      </w:r>
-      <w:r>
-        <w:rPr>
-          <w:color w:val="FF0000"/>
-        </w:rPr>
-        <w:t xml:space="preserve">notified </w:t>
-      </w:r>
-      <w:r>
-        <w:rPr>
-          <w:color w:val="FF0000"/>
-        </w:rPr>
-        <w:t xml:space="preserve">of </w:t>
-      </w:r>
-      <w:r>
-        <w:rPr>
-          <w:color w:val="FF0000"/>
-        </w:rPr>
-        <w:t xml:space="preserve">product </w:t>
-      </w:r>
-      <w:r>
-        <w:rPr>
-          <w:color w:val="FF0000"/>
-        </w:rPr>
-        <w:t xml:space="preserve">unavailability </w:t>
-      </w:r>
-      <w:r>
-        <w:rPr>
-          <w:color w:val="FF0000"/>
-        </w:rPr>
-        <w:t xml:space="preserve">and </w:t>
-      </w:r>
-      <w:r>
-        <w:rPr>
-          <w:color w:val="FF0000"/>
-        </w:rPr>
-        <w:t xml:space="preserve">estimated </w:t>
-      </w:r>
-      <w:r>
-        <w:rPr>
-          <w:color w:val="FF0000"/>
-        </w:rPr>
-        <w:t xml:space="preserve">delivery </w:t>
-      </w:r>
-      <w:r>
-        <w:rPr>
-          <w:color w:val="FF0000"/>
-        </w:rPr>
-        <w:t xml:space="preserve">dates. </w:t>
+        <w:t xml:space="preserve">an </w:t>
+      </w:r>
+      <w:r>
+        <w:t xml:space="preserve">OOS </w:t>
+      </w:r>
+      <w:r>
+        <w:t xml:space="preserve">situation. </w:t>
       </w:r>
     </w:p>
     <w:p>
@@ -3457,7 +4140,7 @@
         <w:pStyle w:val="Heading2"/>
       </w:pPr>
       <w:r>
-        <w:t>Document 37</w:t>
+        <w:t>Document 1</w:t>
       </w:r>
     </w:p>
     <w:p>
@@ -3552,7 +4235,7 @@
         <w:pStyle w:val="Heading2"/>
       </w:pPr>
       <w:r>
-        <w:t>Document 40</w:t>
+        <w:t>Document 4</w:t>
       </w:r>
     </w:p>
     <w:p>
@@ -3647,22 +4330,22 @@
         <w:pStyle w:val="Heading2"/>
       </w:pPr>
       <w:r>
-        <w:t>Document 41</w:t>
-      </w:r>
-    </w:p>
-    <w:p>
-      <w:r>
-        <w:t>Similarity Score: 70%</w:t>
-      </w:r>
-    </w:p>
-    <w:p>
-      <w:r>
-        <w:t>Tag: M</w:t>
-      </w:r>
-    </w:p>
-    <w:p>
-      <w:r>
-        <w:t>Summary: Different</w:t>
+        <w:t>Document 5</w:t>
+      </w:r>
+    </w:p>
+    <w:p>
+      <w:r>
+        <w:t>Similarity Score: 100%</w:t>
+      </w:r>
+    </w:p>
+    <w:p>
+      <w:r>
+        <w:t>Tag: S</w:t>
+      </w:r>
+    </w:p>
+    <w:p>
+      <w:r>
+        <w:t>Summary: Same</w:t>
       </w:r>
     </w:p>
     <w:p>
@@ -3672,131 +4355,164 @@
     </w:p>
     <w:p>
       <w:r>
-        <w:t>Added Text: Add d  pd ed text t d y th mpa s</w:t>
-      </w:r>
-    </w:p>
-    <w:p>
-      <w:r>
-        <w:t>Removed Text: R g l ry author ti s will be  o i d in ac dance w th applicable regulati s</w:t>
-      </w:r>
-    </w:p>
-    <w:p>
-      <w:r>
-        <w:t>Modified Text: Customers will be notified of product unavailability and estimated delivery dates.</w:t>
-        <w:br/>
-        <w:t>Added updated text to identify the comparison.</w:t>
-      </w:r>
-    </w:p>
-    <w:p>
-      <w:r>
-        <w:rPr>
-          <w:color w:val="FF0000"/>
-        </w:rPr>
         <w:t xml:space="preserve">Customers </w:t>
       </w:r>
       <w:r>
-        <w:rPr>
-          <w:color w:val="FF0000"/>
-        </w:rPr>
         <w:t xml:space="preserve">will </w:t>
       </w:r>
       <w:r>
-        <w:rPr>
-          <w:color w:val="FF0000"/>
-        </w:rPr>
         <w:t xml:space="preserve">be </w:t>
       </w:r>
       <w:r>
-        <w:rPr>
-          <w:color w:val="FF0000"/>
-        </w:rPr>
         <w:t xml:space="preserve">notified </w:t>
       </w:r>
       <w:r>
-        <w:rPr>
-          <w:color w:val="FF0000"/>
-        </w:rPr>
         <w:t xml:space="preserve">of </w:t>
       </w:r>
       <w:r>
-        <w:rPr>
-          <w:color w:val="FF0000"/>
-        </w:rPr>
         <w:t xml:space="preserve">product </w:t>
       </w:r>
       <w:r>
-        <w:rPr>
-          <w:color w:val="FF0000"/>
-        </w:rPr>
         <w:t xml:space="preserve">unavailability </w:t>
       </w:r>
       <w:r>
-        <w:rPr>
-          <w:color w:val="FF0000"/>
-        </w:rPr>
         <w:t xml:space="preserve">and </w:t>
       </w:r>
       <w:r>
-        <w:rPr>
-          <w:color w:val="FF0000"/>
-        </w:rPr>
         <w:t xml:space="preserve">estimated </w:t>
       </w:r>
       <w:r>
-        <w:rPr>
-          <w:color w:val="FF0000"/>
-        </w:rPr>
         <w:t xml:space="preserve">delivery </w:t>
       </w:r>
       <w:r>
-        <w:rPr>
-          <w:color w:val="FF0000"/>
-        </w:rPr>
         <w:t xml:space="preserve">dates. </w:t>
       </w:r>
     </w:p>
     <w:p>
       <w:r>
-        <w:rPr>
-          <w:color w:val="FF0000"/>
-        </w:rPr>
-        <w:t xml:space="preserve">Added </w:t>
-      </w:r>
-      <w:r>
-        <w:rPr>
-          <w:color w:val="FF0000"/>
-        </w:rPr>
-        <w:t xml:space="preserve">updated </w:t>
-      </w:r>
-      <w:r>
-        <w:rPr>
-          <w:color w:val="FF0000"/>
-        </w:rPr>
-        <w:t xml:space="preserve">text </w:t>
-      </w:r>
-      <w:r>
-        <w:rPr>
-          <w:color w:val="FF0000"/>
-        </w:rPr>
-        <w:t xml:space="preserve">to </w:t>
-      </w:r>
-      <w:r>
-        <w:rPr>
-          <w:color w:val="FF0000"/>
-        </w:rPr>
-        <w:t xml:space="preserve">identify </w:t>
-      </w:r>
-      <w:r>
-        <w:rPr>
-          <w:color w:val="FF0000"/>
-        </w:rPr>
-        <w:t xml:space="preserve">the </w:t>
-      </w:r>
-      <w:r>
-        <w:rPr>
-          <w:color w:val="FF0000"/>
-        </w:rPr>
-        <w:t xml:space="preserve">comparison. </w:t>
+        <w:t xml:space="preserve">Regulatory </w:t>
+      </w:r>
+      <w:r>
+        <w:t xml:space="preserve">authorities </w:t>
+      </w:r>
+      <w:r>
+        <w:t xml:space="preserve">will </w:t>
+      </w:r>
+      <w:r>
+        <w:t xml:space="preserve">be </w:t>
+      </w:r>
+      <w:r>
+        <w:t xml:space="preserve">notified </w:t>
+      </w:r>
+      <w:r>
+        <w:t xml:space="preserve">in </w:t>
+      </w:r>
+      <w:r>
+        <w:t xml:space="preserve">accordance </w:t>
+      </w:r>
+      <w:r>
+        <w:t xml:space="preserve">with </w:t>
+      </w:r>
+      <w:r>
+        <w:t xml:space="preserve">applicable </w:t>
+      </w:r>
+      <w:r>
+        <w:t xml:space="preserve">regulations. </w:t>
+      </w:r>
+    </w:p>
+    <w:p>
+      <w:pPr>
+        <w:pStyle w:val="Heading2"/>
+      </w:pPr>
+      <w:r>
+        <w:t>Document 6</w:t>
+      </w:r>
+    </w:p>
+    <w:p>
+      <w:r>
+        <w:t>Similarity Score: 100%</w:t>
+      </w:r>
+    </w:p>
+    <w:p>
+      <w:r>
+        <w:t>Tag: S</w:t>
+      </w:r>
+    </w:p>
+    <w:p>
+      <w:r>
+        <w:t>Summary: Same</w:t>
+      </w:r>
+    </w:p>
+    <w:p>
+      <w:r>
+        <w:t>Comparison Status: Compared</w:t>
+      </w:r>
+    </w:p>
+    <w:p>
+      <w:r>
+        <w:t xml:space="preserve">Customers </w:t>
+      </w:r>
+      <w:r>
+        <w:t xml:space="preserve">will </w:t>
+      </w:r>
+      <w:r>
+        <w:t xml:space="preserve">be </w:t>
+      </w:r>
+      <w:r>
+        <w:t xml:space="preserve">notified </w:t>
+      </w:r>
+      <w:r>
+        <w:t xml:space="preserve">of </w:t>
+      </w:r>
+      <w:r>
+        <w:t xml:space="preserve">product </w:t>
+      </w:r>
+      <w:r>
+        <w:t xml:space="preserve">unavailability </w:t>
+      </w:r>
+      <w:r>
+        <w:t xml:space="preserve">and </w:t>
+      </w:r>
+      <w:r>
+        <w:t xml:space="preserve">estimated </w:t>
+      </w:r>
+      <w:r>
+        <w:t xml:space="preserve">delivery </w:t>
+      </w:r>
+      <w:r>
+        <w:t xml:space="preserve">dates. </w:t>
+      </w:r>
+    </w:p>
+    <w:p>
+      <w:r>
+        <w:t xml:space="preserve">Regulatory </w:t>
+      </w:r>
+      <w:r>
+        <w:t xml:space="preserve">authorities </w:t>
+      </w:r>
+      <w:r>
+        <w:t xml:space="preserve">will </w:t>
+      </w:r>
+      <w:r>
+        <w:t xml:space="preserve">be </w:t>
+      </w:r>
+      <w:r>
+        <w:t xml:space="preserve">notified </w:t>
+      </w:r>
+      <w:r>
+        <w:t xml:space="preserve">in </w:t>
+      </w:r>
+      <w:r>
+        <w:t xml:space="preserve">accordance </w:t>
+      </w:r>
+      <w:r>
+        <w:t xml:space="preserve">with </w:t>
+      </w:r>
+      <w:r>
+        <w:t xml:space="preserve">applicable </w:t>
+      </w:r>
+      <w:r>
+        <w:t xml:space="preserve">regulations. </w:t>
       </w:r>
     </w:p>
     <w:p>
@@ -3820,7 +4536,7 @@
         <w:pStyle w:val="Heading2"/>
       </w:pPr>
       <w:r>
-        <w:t>Document 37</w:t>
+        <w:t>Document 1</w:t>
       </w:r>
     </w:p>
     <w:p>
@@ -3954,7 +4670,7 @@
         <w:pStyle w:val="Heading2"/>
       </w:pPr>
       <w:r>
-        <w:t>Document 40</w:t>
+        <w:t>Document 4</w:t>
       </w:r>
     </w:p>
     <w:p>
@@ -4088,7 +4804,254 @@
         <w:pStyle w:val="Heading2"/>
       </w:pPr>
       <w:r>
-        <w:t>Document 41</w:t>
+        <w:t>Document 5</w:t>
+      </w:r>
+    </w:p>
+    <w:p>
+      <w:r>
+        <w:t>Similarity Score: 98%</w:t>
+      </w:r>
+    </w:p>
+    <w:p>
+      <w:r>
+        <w:t>Tag: A</w:t>
+      </w:r>
+    </w:p>
+    <w:p>
+      <w:r>
+        <w:t>Summary: Different</w:t>
+      </w:r>
+    </w:p>
+    <w:p>
+      <w:r>
+        <w:t>Comparison Status: Compared</w:t>
+      </w:r>
+    </w:p>
+    <w:p>
+      <w:r>
+        <w:t>Added Text:  chain</w:t>
+      </w:r>
+    </w:p>
+    <w:p>
+      <w:r>
+        <w:rPr>
+          <w:color w:val="FF0000"/>
+        </w:rPr>
+        <w:t xml:space="preserve">A </w:t>
+      </w:r>
+      <w:r>
+        <w:rPr>
+          <w:color w:val="FF0000"/>
+        </w:rPr>
+        <w:t xml:space="preserve">designated </w:t>
+      </w:r>
+      <w:r>
+        <w:rPr>
+          <w:color w:val="FF0000"/>
+        </w:rPr>
+        <w:t xml:space="preserve">team </w:t>
+      </w:r>
+      <w:r>
+        <w:rPr>
+          <w:color w:val="FF0000"/>
+        </w:rPr>
+        <w:t xml:space="preserve">will </w:t>
+      </w:r>
+      <w:r>
+        <w:rPr>
+          <w:color w:val="FF0000"/>
+        </w:rPr>
+        <w:t xml:space="preserve">initiate </w:t>
+      </w:r>
+      <w:r>
+        <w:rPr>
+          <w:color w:val="FF0000"/>
+        </w:rPr>
+        <w:t xml:space="preserve">an </w:t>
+      </w:r>
+      <w:r>
+        <w:rPr>
+          <w:color w:val="FF0000"/>
+        </w:rPr>
+        <w:t xml:space="preserve">OOS </w:t>
+      </w:r>
+      <w:r>
+        <w:rPr>
+          <w:color w:val="FF0000"/>
+        </w:rPr>
+        <w:t xml:space="preserve">investigation </w:t>
+      </w:r>
+      <w:r>
+        <w:rPr>
+          <w:color w:val="FF0000"/>
+        </w:rPr>
+        <w:t xml:space="preserve">within </w:t>
+      </w:r>
+      <w:r>
+        <w:rPr>
+          <w:color w:val="FF0000"/>
+        </w:rPr>
+        <w:t xml:space="preserve">[timeframe] </w:t>
+      </w:r>
+      <w:r>
+        <w:rPr>
+          <w:color w:val="FF0000"/>
+        </w:rPr>
+        <w:t xml:space="preserve">of </w:t>
+      </w:r>
+      <w:r>
+        <w:rPr>
+          <w:color w:val="FF0000"/>
+        </w:rPr>
+        <w:t xml:space="preserve">identification. </w:t>
+      </w:r>
+    </w:p>
+    <w:p>
+      <w:r>
+        <w:rPr>
+          <w:color w:val="FF0000"/>
+        </w:rPr>
+        <w:t xml:space="preserve">The </w:t>
+      </w:r>
+      <w:r>
+        <w:rPr>
+          <w:color w:val="FF0000"/>
+        </w:rPr>
+        <w:t xml:space="preserve">investigation </w:t>
+      </w:r>
+      <w:r>
+        <w:rPr>
+          <w:color w:val="FF0000"/>
+        </w:rPr>
+        <w:t xml:space="preserve">will </w:t>
+      </w:r>
+      <w:r>
+        <w:rPr>
+          <w:color w:val="FF0000"/>
+        </w:rPr>
+        <w:t xml:space="preserve">determine </w:t>
+      </w:r>
+      <w:r>
+        <w:rPr>
+          <w:color w:val="FF0000"/>
+        </w:rPr>
+        <w:t xml:space="preserve">the </w:t>
+      </w:r>
+      <w:r>
+        <w:rPr>
+          <w:color w:val="FF0000"/>
+        </w:rPr>
+        <w:t xml:space="preserve">root </w:t>
+      </w:r>
+      <w:r>
+        <w:rPr>
+          <w:color w:val="FF0000"/>
+        </w:rPr>
+        <w:t xml:space="preserve">cause </w:t>
+      </w:r>
+      <w:r>
+        <w:rPr>
+          <w:color w:val="FF0000"/>
+        </w:rPr>
+        <w:t xml:space="preserve">of </w:t>
+      </w:r>
+      <w:r>
+        <w:rPr>
+          <w:color w:val="FF0000"/>
+        </w:rPr>
+        <w:t xml:space="preserve">the </w:t>
+      </w:r>
+      <w:r>
+        <w:rPr>
+          <w:color w:val="FF0000"/>
+        </w:rPr>
+        <w:t xml:space="preserve">OOS, </w:t>
+      </w:r>
+      <w:r>
+        <w:rPr>
+          <w:color w:val="FF0000"/>
+        </w:rPr>
+        <w:t xml:space="preserve">including </w:t>
+      </w:r>
+      <w:r>
+        <w:rPr>
+          <w:color w:val="FF0000"/>
+        </w:rPr>
+        <w:t xml:space="preserve">factors </w:t>
+      </w:r>
+      <w:r>
+        <w:rPr>
+          <w:color w:val="FF0000"/>
+        </w:rPr>
+        <w:t xml:space="preserve">such </w:t>
+      </w:r>
+      <w:r>
+        <w:rPr>
+          <w:color w:val="FF0000"/>
+        </w:rPr>
+        <w:t xml:space="preserve">as </w:t>
+      </w:r>
+      <w:r>
+        <w:rPr>
+          <w:color w:val="FF0000"/>
+        </w:rPr>
+        <w:t xml:space="preserve">production </w:t>
+      </w:r>
+      <w:r>
+        <w:rPr>
+          <w:color w:val="FF0000"/>
+        </w:rPr>
+        <w:t xml:space="preserve">delays, </w:t>
+      </w:r>
+      <w:r>
+        <w:rPr>
+          <w:color w:val="FF0000"/>
+        </w:rPr>
+        <w:t xml:space="preserve">supply </w:t>
+      </w:r>
+      <w:r>
+        <w:rPr>
+          <w:color w:val="FF0000"/>
+        </w:rPr>
+        <w:t xml:space="preserve">chain </w:t>
+      </w:r>
+      <w:r>
+        <w:rPr>
+          <w:color w:val="FF0000"/>
+        </w:rPr>
+        <w:t xml:space="preserve">disruptions, </w:t>
+      </w:r>
+      <w:r>
+        <w:rPr>
+          <w:color w:val="FF0000"/>
+        </w:rPr>
+        <w:t xml:space="preserve">or </w:t>
+      </w:r>
+      <w:r>
+        <w:rPr>
+          <w:color w:val="FF0000"/>
+        </w:rPr>
+        <w:t xml:space="preserve">increased </w:t>
+      </w:r>
+      <w:r>
+        <w:rPr>
+          <w:color w:val="FF0000"/>
+        </w:rPr>
+        <w:t xml:space="preserve">demand </w:t>
+      </w:r>
+      <w:r>
+        <w:rPr>
+          <w:color w:val="FF0000"/>
+        </w:rPr>
+        <w:t xml:space="preserve">chain. </w:t>
+      </w:r>
+    </w:p>
+    <w:p>
+      <w:pPr>
+        <w:pStyle w:val="Heading2"/>
+      </w:pPr>
+      <w:r>
+        <w:t>Document 6</w:t>
       </w:r>
     </w:p>
     <w:p>
@@ -4343,7 +5306,7 @@
         <w:pStyle w:val="Heading2"/>
       </w:pPr>
       <w:r>
-        <w:t>Document 37</w:t>
+        <w:t>Document 1</w:t>
       </w:r>
     </w:p>
     <w:p>
@@ -4421,7 +5384,7 @@
         <w:pStyle w:val="Heading2"/>
       </w:pPr>
       <w:r>
-        <w:t>Document 40</w:t>
+        <w:t>Document 4</w:t>
       </w:r>
     </w:p>
     <w:p>
@@ -4499,7 +5462,85 @@
         <w:pStyle w:val="Heading2"/>
       </w:pPr>
       <w:r>
-        <w:t>Document 41</w:t>
+        <w:t>Document 5</w:t>
+      </w:r>
+    </w:p>
+    <w:p>
+      <w:r>
+        <w:t>Similarity Score: 100%</w:t>
+      </w:r>
+    </w:p>
+    <w:p>
+      <w:r>
+        <w:t>Tag: S</w:t>
+      </w:r>
+    </w:p>
+    <w:p>
+      <w:r>
+        <w:t>Summary: Same</w:t>
+      </w:r>
+    </w:p>
+    <w:p>
+      <w:r>
+        <w:t>Comparison Status: Compared</w:t>
+      </w:r>
+    </w:p>
+    <w:p>
+      <w:r>
+        <w:t xml:space="preserve">Relevant </w:t>
+      </w:r>
+      <w:r>
+        <w:t xml:space="preserve">data </w:t>
+      </w:r>
+      <w:r>
+        <w:t xml:space="preserve">will </w:t>
+      </w:r>
+      <w:r>
+        <w:t xml:space="preserve">be </w:t>
+      </w:r>
+      <w:r>
+        <w:t xml:space="preserve">collected, </w:t>
+      </w:r>
+      <w:r>
+        <w:t xml:space="preserve">including </w:t>
+      </w:r>
+      <w:r>
+        <w:t xml:space="preserve">production </w:t>
+      </w:r>
+      <w:r>
+        <w:t xml:space="preserve">records, </w:t>
+      </w:r>
+      <w:r>
+        <w:t xml:space="preserve">inventory </w:t>
+      </w:r>
+      <w:r>
+        <w:t xml:space="preserve">levels, </w:t>
+      </w:r>
+      <w:r>
+        <w:t xml:space="preserve">customer </w:t>
+      </w:r>
+      <w:r>
+        <w:t xml:space="preserve">orders, </w:t>
+      </w:r>
+      <w:r>
+        <w:t xml:space="preserve">and </w:t>
+      </w:r>
+      <w:r>
+        <w:t xml:space="preserve">quality </w:t>
+      </w:r>
+      <w:r>
+        <w:t xml:space="preserve">control </w:t>
+      </w:r>
+      <w:r>
+        <w:t xml:space="preserve">records. </w:t>
+      </w:r>
+    </w:p>
+    <w:p>
+      <w:pPr>
+        <w:pStyle w:val="Heading2"/>
+      </w:pPr>
+      <w:r>
+        <w:t>Document 6</w:t>
       </w:r>
     </w:p>
     <w:p>
@@ -4585,7 +5626,7 @@
         <w:pStyle w:val="Heading2"/>
       </w:pPr>
       <w:r>
-        <w:t>Document 37</w:t>
+        <w:t>Document 1</w:t>
       </w:r>
     </w:p>
     <w:p>
@@ -4677,7 +5718,7 @@
         <w:pStyle w:val="Heading2"/>
       </w:pPr>
       <w:r>
-        <w:t>Document 40</w:t>
+        <w:t>Document 4</w:t>
       </w:r>
     </w:p>
     <w:p>
@@ -4769,7 +5810,7 @@
         <w:pStyle w:val="Heading2"/>
       </w:pPr>
       <w:r>
-        <w:t>Document 41</w:t>
+        <w:t>Document 5</w:t>
       </w:r>
     </w:p>
     <w:p>
@@ -4854,6 +5895,168 @@
       </w:r>
       <w:r>
         <w:t xml:space="preserve">developed. </w:t>
+      </w:r>
+    </w:p>
+    <w:p>
+      <w:pPr>
+        <w:pStyle w:val="Heading2"/>
+      </w:pPr>
+      <w:r>
+        <w:t>Document 6</w:t>
+      </w:r>
+    </w:p>
+    <w:p>
+      <w:r>
+        <w:t>Similarity Score: 85%</w:t>
+      </w:r>
+    </w:p>
+    <w:p>
+      <w:r>
+        <w:t>Tag: M</w:t>
+      </w:r>
+    </w:p>
+    <w:p>
+      <w:r>
+        <w:t>Summary: Different</w:t>
+      </w:r>
+    </w:p>
+    <w:p>
+      <w:r>
+        <w:t>Comparison Status: Compared</w:t>
+      </w:r>
+    </w:p>
+    <w:p>
+      <w:r>
+        <w:t>Added Text: S P  added  Good text.</w:t>
+      </w:r>
+    </w:p>
+    <w:p>
+      <w:r>
+        <w:t>Removed Text:  analysis will be OS</w:t>
+      </w:r>
+    </w:p>
+    <w:p>
+      <w:r>
+        <w:rPr>
+          <w:color w:val="FF0000"/>
+        </w:rPr>
+        <w:t xml:space="preserve">A </w:t>
+      </w:r>
+      <w:r>
+        <w:rPr>
+          <w:color w:val="FF0000"/>
+        </w:rPr>
+        <w:t xml:space="preserve">thorough </w:t>
+      </w:r>
+      <w:r>
+        <w:rPr>
+          <w:color w:val="FF0000"/>
+        </w:rPr>
+        <w:t xml:space="preserve">conducted </w:t>
+      </w:r>
+      <w:r>
+        <w:rPr>
+          <w:color w:val="FF0000"/>
+        </w:rPr>
+        <w:t xml:space="preserve">to </w:t>
+      </w:r>
+      <w:r>
+        <w:rPr>
+          <w:color w:val="FF0000"/>
+        </w:rPr>
+        <w:t xml:space="preserve">identify </w:t>
+      </w:r>
+      <w:r>
+        <w:rPr>
+          <w:color w:val="FF0000"/>
+        </w:rPr>
+        <w:t xml:space="preserve">the </w:t>
+      </w:r>
+      <w:r>
+        <w:rPr>
+          <w:color w:val="FF0000"/>
+        </w:rPr>
+        <w:t xml:space="preserve">underlying </w:t>
+      </w:r>
+      <w:r>
+        <w:rPr>
+          <w:color w:val="FF0000"/>
+        </w:rPr>
+        <w:t xml:space="preserve">causes </w:t>
+      </w:r>
+      <w:r>
+        <w:rPr>
+          <w:color w:val="FF0000"/>
+        </w:rPr>
+        <w:t xml:space="preserve">of </w:t>
+      </w:r>
+      <w:r>
+        <w:rPr>
+          <w:color w:val="FF0000"/>
+        </w:rPr>
+        <w:t xml:space="preserve">the </w:t>
+      </w:r>
+      <w:r>
+        <w:rPr>
+          <w:color w:val="FF0000"/>
+        </w:rPr>
+        <w:t xml:space="preserve">SOP. </w:t>
+      </w:r>
+    </w:p>
+    <w:p>
+      <w:r>
+        <w:rPr>
+          <w:color w:val="FF0000"/>
+        </w:rPr>
+        <w:t xml:space="preserve">Potential </w:t>
+      </w:r>
+      <w:r>
+        <w:rPr>
+          <w:color w:val="FF0000"/>
+        </w:rPr>
+        <w:t xml:space="preserve">added </w:t>
+      </w:r>
+      <w:r>
+        <w:rPr>
+          <w:color w:val="FF0000"/>
+        </w:rPr>
+        <w:t xml:space="preserve">corrective </w:t>
+      </w:r>
+      <w:r>
+        <w:rPr>
+          <w:color w:val="FF0000"/>
+        </w:rPr>
+        <w:t xml:space="preserve">actions </w:t>
+      </w:r>
+      <w:r>
+        <w:rPr>
+          <w:color w:val="FF0000"/>
+        </w:rPr>
+        <w:t xml:space="preserve">will </w:t>
+      </w:r>
+      <w:r>
+        <w:rPr>
+          <w:color w:val="FF0000"/>
+        </w:rPr>
+        <w:t xml:space="preserve">be </w:t>
+      </w:r>
+      <w:r>
+        <w:rPr>
+          <w:color w:val="FF0000"/>
+        </w:rPr>
+        <w:t xml:space="preserve">developed. </w:t>
+      </w:r>
+      <w:r>
+        <w:rPr>
+          <w:color w:val="FF0000"/>
+        </w:rPr>
+        <w:t xml:space="preserve">Good </w:t>
+      </w:r>
+      <w:r>
+        <w:rPr>
+          <w:color w:val="FF0000"/>
+        </w:rPr>
+        <w:t xml:space="preserve">text. </w:t>
       </w:r>
     </w:p>
     <w:p>
@@ -4877,7 +6080,7 @@
         <w:pStyle w:val="Heading2"/>
       </w:pPr>
       <w:r>
-        <w:t>Document 37</w:t>
+        <w:t>Document 1</w:t>
       </w:r>
     </w:p>
     <w:p>
@@ -4987,7 +6190,7 @@
         <w:pStyle w:val="Heading2"/>
       </w:pPr>
       <w:r>
-        <w:t>Document 40</w:t>
+        <w:t>Document 4</w:t>
       </w:r>
     </w:p>
     <w:p>
@@ -5097,7 +6300,117 @@
         <w:pStyle w:val="Heading2"/>
       </w:pPr>
       <w:r>
-        <w:t>Document 41</w:t>
+        <w:t>Document 5</w:t>
+      </w:r>
+    </w:p>
+    <w:p>
+      <w:r>
+        <w:t>Similarity Score: 100%</w:t>
+      </w:r>
+    </w:p>
+    <w:p>
+      <w:r>
+        <w:t>Tag: S</w:t>
+      </w:r>
+    </w:p>
+    <w:p>
+      <w:r>
+        <w:t>Summary: Same</w:t>
+      </w:r>
+    </w:p>
+    <w:p>
+      <w:r>
+        <w:t>Comparison Status: Compared</w:t>
+      </w:r>
+    </w:p>
+    <w:p>
+      <w:r>
+        <w:t xml:space="preserve">Information </w:t>
+      </w:r>
+      <w:r>
+        <w:t xml:space="preserve">regarding </w:t>
+      </w:r>
+      <w:r>
+        <w:t xml:space="preserve">the </w:t>
+      </w:r>
+      <w:r>
+        <w:t xml:space="preserve">OOS </w:t>
+      </w:r>
+      <w:r>
+        <w:t xml:space="preserve">and </w:t>
+      </w:r>
+      <w:r>
+        <w:t xml:space="preserve">investigation </w:t>
+      </w:r>
+      <w:r>
+        <w:t xml:space="preserve">findings </w:t>
+      </w:r>
+      <w:r>
+        <w:t xml:space="preserve">will </w:t>
+      </w:r>
+      <w:r>
+        <w:t xml:space="preserve">be </w:t>
+      </w:r>
+      <w:r>
+        <w:t xml:space="preserve">shared </w:t>
+      </w:r>
+      <w:r>
+        <w:t xml:space="preserve">with </w:t>
+      </w:r>
+      <w:r>
+        <w:t xml:space="preserve">relevant </w:t>
+      </w:r>
+      <w:r>
+        <w:t xml:space="preserve">departments. </w:t>
+      </w:r>
+    </w:p>
+    <w:p>
+      <w:r>
+        <w:t xml:space="preserve">Communication </w:t>
+      </w:r>
+      <w:r>
+        <w:t xml:space="preserve">plans </w:t>
+      </w:r>
+      <w:r>
+        <w:t xml:space="preserve">will </w:t>
+      </w:r>
+      <w:r>
+        <w:t xml:space="preserve">be </w:t>
+      </w:r>
+      <w:r>
+        <w:t xml:space="preserve">developed </w:t>
+      </w:r>
+      <w:r>
+        <w:t xml:space="preserve">to </w:t>
+      </w:r>
+      <w:r>
+        <w:t xml:space="preserve">address </w:t>
+      </w:r>
+      <w:r>
+        <w:t xml:space="preserve">internal </w:t>
+      </w:r>
+      <w:r>
+        <w:t xml:space="preserve">concerns </w:t>
+      </w:r>
+      <w:r>
+        <w:t xml:space="preserve">and </w:t>
+      </w:r>
+      <w:r>
+        <w:t xml:space="preserve">coordinate </w:t>
+      </w:r>
+      <w:r>
+        <w:t xml:space="preserve">response </w:t>
+      </w:r>
+      <w:r>
+        <w:t xml:space="preserve">efforts. </w:t>
+      </w:r>
+    </w:p>
+    <w:p>
+      <w:pPr>
+        <w:pStyle w:val="Heading2"/>
+      </w:pPr>
+      <w:r>
+        <w:t>Document 6</w:t>
       </w:r>
     </w:p>
     <w:p>
@@ -5215,7 +6528,7 @@
         <w:pStyle w:val="Heading2"/>
       </w:pPr>
       <w:r>
-        <w:t>Document 37</w:t>
+        <w:t>Document 1</w:t>
       </w:r>
     </w:p>
     <w:p>
@@ -5378,7 +6691,7 @@
         <w:pStyle w:val="Heading2"/>
       </w:pPr>
       <w:r>
-        <w:t>Document 40</w:t>
+        <w:t>Document 4</w:t>
       </w:r>
     </w:p>
     <w:p>
@@ -5741,7 +7054,170 @@
         <w:pStyle w:val="Heading2"/>
       </w:pPr>
       <w:r>
-        <w:t>Document 41</w:t>
+        <w:t>Document 5</w:t>
+      </w:r>
+    </w:p>
+    <w:p>
+      <w:r>
+        <w:t>Similarity Score: 100%</w:t>
+      </w:r>
+    </w:p>
+    <w:p>
+      <w:r>
+        <w:t>Tag: S</w:t>
+      </w:r>
+    </w:p>
+    <w:p>
+      <w:r>
+        <w:t>Summary: Same</w:t>
+      </w:r>
+    </w:p>
+    <w:p>
+      <w:r>
+        <w:t>Comparison Status: Compared</w:t>
+      </w:r>
+    </w:p>
+    <w:p>
+      <w:r>
+        <w:t xml:space="preserve">Standard </w:t>
+      </w:r>
+      <w:r>
+        <w:t xml:space="preserve">templates </w:t>
+      </w:r>
+      <w:r>
+        <w:t xml:space="preserve">will </w:t>
+      </w:r>
+      <w:r>
+        <w:t xml:space="preserve">be </w:t>
+      </w:r>
+      <w:r>
+        <w:t xml:space="preserve">used </w:t>
+      </w:r>
+      <w:r>
+        <w:t xml:space="preserve">for </w:t>
+      </w:r>
+      <w:r>
+        <w:t xml:space="preserve">customer </w:t>
+      </w:r>
+      <w:r>
+        <w:t xml:space="preserve">notifications, </w:t>
+      </w:r>
+      <w:r>
+        <w:t xml:space="preserve">including </w:t>
+      </w:r>
+      <w:r>
+        <w:t xml:space="preserve">information </w:t>
+      </w:r>
+      <w:r>
+        <w:t xml:space="preserve">about </w:t>
+      </w:r>
+      <w:r>
+        <w:t xml:space="preserve">the </w:t>
+      </w:r>
+      <w:r>
+        <w:t xml:space="preserve">OOS, </w:t>
+      </w:r>
+      <w:r>
+        <w:t xml:space="preserve">estimated </w:t>
+      </w:r>
+      <w:r>
+        <w:t xml:space="preserve">delivery </w:t>
+      </w:r>
+      <w:r>
+        <w:t xml:space="preserve">dates, </w:t>
+      </w:r>
+      <w:r>
+        <w:t xml:space="preserve">and </w:t>
+      </w:r>
+      <w:r>
+        <w:t xml:space="preserve">alternative </w:t>
+      </w:r>
+      <w:r>
+        <w:t xml:space="preserve">products </w:t>
+      </w:r>
+      <w:r>
+        <w:t xml:space="preserve">(if </w:t>
+      </w:r>
+      <w:r>
+        <w:t xml:space="preserve">available). </w:t>
+      </w:r>
+    </w:p>
+    <w:p>
+      <w:r>
+        <w:t xml:space="preserve">Customer </w:t>
+      </w:r>
+      <w:r>
+        <w:t xml:space="preserve">inquiries </w:t>
+      </w:r>
+      <w:r>
+        <w:t xml:space="preserve">will </w:t>
+      </w:r>
+      <w:r>
+        <w:t xml:space="preserve">be </w:t>
+      </w:r>
+      <w:r>
+        <w:t xml:space="preserve">managed </w:t>
+      </w:r>
+      <w:r>
+        <w:t xml:space="preserve">professionally </w:t>
+      </w:r>
+      <w:r>
+        <w:t xml:space="preserve">and </w:t>
+      </w:r>
+      <w:r>
+        <w:t xml:space="preserve">promptly. </w:t>
+      </w:r>
+    </w:p>
+    <w:p>
+      <w:r>
+        <w:t xml:space="preserve">Media </w:t>
+      </w:r>
+      <w:r>
+        <w:t xml:space="preserve">inquiries </w:t>
+      </w:r>
+      <w:r>
+        <w:t xml:space="preserve">(if </w:t>
+      </w:r>
+      <w:r>
+        <w:t xml:space="preserve">applicable) </w:t>
+      </w:r>
+      <w:r>
+        <w:t xml:space="preserve">will </w:t>
+      </w:r>
+      <w:r>
+        <w:t xml:space="preserve">be </w:t>
+      </w:r>
+      <w:r>
+        <w:t xml:space="preserve">handled </w:t>
+      </w:r>
+      <w:r>
+        <w:t xml:space="preserve">according </w:t>
+      </w:r>
+      <w:r>
+        <w:t xml:space="preserve">to </w:t>
+      </w:r>
+      <w:r>
+        <w:t xml:space="preserve">the </w:t>
+      </w:r>
+      <w:r>
+        <w:t xml:space="preserve">company's </w:t>
+      </w:r>
+      <w:r>
+        <w:t xml:space="preserve">media </w:t>
+      </w:r>
+      <w:r>
+        <w:t xml:space="preserve">relations </w:t>
+      </w:r>
+      <w:r>
+        <w:t xml:space="preserve">policy. </w:t>
+      </w:r>
+    </w:p>
+    <w:p>
+      <w:pPr>
+        <w:pStyle w:val="Heading2"/>
+      </w:pPr>
+      <w:r>
+        <w:t>Document 6</w:t>
       </w:r>
     </w:p>
     <w:p>
@@ -5920,7 +7396,7 @@
         <w:pStyle w:val="Heading2"/>
       </w:pPr>
       <w:r>
-        <w:t>Document 37</w:t>
+        <w:t>Document 1</w:t>
       </w:r>
     </w:p>
     <w:p>
@@ -6027,7 +7503,7 @@
         <w:pStyle w:val="Heading2"/>
       </w:pPr>
       <w:r>
-        <w:t>Document 40</w:t>
+        <w:t>Document 4</w:t>
       </w:r>
     </w:p>
     <w:p>
@@ -6134,7 +7610,114 @@
         <w:pStyle w:val="Heading2"/>
       </w:pPr>
       <w:r>
-        <w:t>Document 41</w:t>
+        <w:t>Document 5</w:t>
+      </w:r>
+    </w:p>
+    <w:p>
+      <w:r>
+        <w:t>Similarity Score: 100%</w:t>
+      </w:r>
+    </w:p>
+    <w:p>
+      <w:r>
+        <w:t>Tag: S</w:t>
+      </w:r>
+    </w:p>
+    <w:p>
+      <w:r>
+        <w:t>Summary: Same</w:t>
+      </w:r>
+    </w:p>
+    <w:p>
+      <w:r>
+        <w:t>Comparison Status: Compared</w:t>
+      </w:r>
+    </w:p>
+    <w:p>
+      <w:r>
+        <w:t xml:space="preserve">Corrective </w:t>
+      </w:r>
+      <w:r>
+        <w:t xml:space="preserve">actions </w:t>
+      </w:r>
+      <w:r>
+        <w:t xml:space="preserve">to </w:t>
+      </w:r>
+      <w:r>
+        <w:t xml:space="preserve">address </w:t>
+      </w:r>
+      <w:r>
+        <w:t xml:space="preserve">the </w:t>
+      </w:r>
+      <w:r>
+        <w:t xml:space="preserve">immediate </w:t>
+      </w:r>
+      <w:r>
+        <w:t xml:space="preserve">OOS </w:t>
+      </w:r>
+      <w:r>
+        <w:t xml:space="preserve">situation </w:t>
+      </w:r>
+      <w:r>
+        <w:t xml:space="preserve">will </w:t>
+      </w:r>
+      <w:r>
+        <w:t xml:space="preserve">be </w:t>
+      </w:r>
+      <w:r>
+        <w:t xml:space="preserve">implemented </w:t>
+      </w:r>
+      <w:r>
+        <w:t xml:space="preserve">promptly. </w:t>
+      </w:r>
+    </w:p>
+    <w:p>
+      <w:r>
+        <w:t xml:space="preserve">Preventive </w:t>
+      </w:r>
+      <w:r>
+        <w:t xml:space="preserve">actions </w:t>
+      </w:r>
+      <w:r>
+        <w:t xml:space="preserve">to </w:t>
+      </w:r>
+      <w:r>
+        <w:t xml:space="preserve">prevent </w:t>
+      </w:r>
+      <w:r>
+        <w:t xml:space="preserve">recurrence </w:t>
+      </w:r>
+      <w:r>
+        <w:t xml:space="preserve">of </w:t>
+      </w:r>
+      <w:r>
+        <w:t xml:space="preserve">the </w:t>
+      </w:r>
+      <w:r>
+        <w:t xml:space="preserve">OOS </w:t>
+      </w:r>
+      <w:r>
+        <w:t xml:space="preserve">will </w:t>
+      </w:r>
+      <w:r>
+        <w:t xml:space="preserve">be </w:t>
+      </w:r>
+      <w:r>
+        <w:t xml:space="preserve">developed </w:t>
+      </w:r>
+      <w:r>
+        <w:t xml:space="preserve">and </w:t>
+      </w:r>
+      <w:r>
+        <w:t xml:space="preserve">implemented. </w:t>
+      </w:r>
+    </w:p>
+    <w:p>
+      <w:pPr>
+        <w:pStyle w:val="Heading2"/>
+      </w:pPr>
+      <w:r>
+        <w:t>Document 6</w:t>
       </w:r>
     </w:p>
     <w:p>
@@ -6249,7 +7832,7 @@
         <w:pStyle w:val="Heading2"/>
       </w:pPr>
       <w:r>
-        <w:t>Document 37</w:t>
+        <w:t>Document 1</w:t>
       </w:r>
     </w:p>
     <w:p>
@@ -6315,7 +7898,7 @@
         <w:pStyle w:val="Heading2"/>
       </w:pPr>
       <w:r>
-        <w:t>Document 40</w:t>
+        <w:t>Document 4</w:t>
       </w:r>
     </w:p>
     <w:p>
@@ -6381,17 +7964,17 @@
         <w:pStyle w:val="Heading2"/>
       </w:pPr>
       <w:r>
-        <w:t>Document 41</w:t>
-      </w:r>
-    </w:p>
-    <w:p>
-      <w:r>
-        <w:t>Similarity Score: 91%</w:t>
-      </w:r>
-    </w:p>
-    <w:p>
-      <w:r>
-        <w:t>Tag: A</w:t>
+        <w:t>Document 5</w:t>
+      </w:r>
+    </w:p>
+    <w:p>
+      <w:r>
+        <w:t>Similarity Score: 50%</w:t>
+      </w:r>
+    </w:p>
+    <w:p>
+      <w:r>
+        <w:t>Tag: M</w:t>
       </w:r>
     </w:p>
     <w:p>
@@ -6406,29 +7989,32 @@
     </w:p>
     <w:p>
       <w:r>
-        <w:t xml:space="preserve">Added Text: </w:t>
-        <w:br/>
-        <w:t>Some other text.</w:t>
-      </w:r>
-    </w:p>
-    <w:p>
-      <w:r>
-        <w:rPr>
-          <w:color w:val="FF0000"/>
-        </w:rPr>
-        <w:t xml:space="preserve">The </w:t>
-      </w:r>
-      <w:r>
-        <w:rPr>
-          <w:color w:val="FF0000"/>
-        </w:rPr>
-        <w:t xml:space="preserve">effectiveness </w:t>
-      </w:r>
-      <w:r>
-        <w:rPr>
-          <w:color w:val="FF0000"/>
-        </w:rPr>
-        <w:t xml:space="preserve">of </w:t>
+        <w:t>Added Text: All OOS inv s gatio , ctions, a custome  commu c docu e</w:t>
+      </w:r>
+    </w:p>
+    <w:p>
+      <w:r>
+        <w:t>Removed Text: Th  effec ve e s of p eve t ve  c o itored and evalua</w:t>
+      </w:r>
+    </w:p>
+    <w:p>
+      <w:r>
+        <w:rPr>
+          <w:color w:val="FF0000"/>
+        </w:rPr>
+        <w:t xml:space="preserve">All </w:t>
+      </w:r>
+      <w:r>
+        <w:rPr>
+          <w:color w:val="FF0000"/>
+        </w:rPr>
+        <w:t xml:space="preserve">OOS </w:t>
+      </w:r>
+      <w:r>
+        <w:rPr>
+          <w:color w:val="FF0000"/>
+        </w:rPr>
+        <w:t xml:space="preserve">investigations, </w:t>
       </w:r>
       <w:r>
         <w:rPr>
@@ -6440,19 +8026,25 @@
         <w:rPr>
           <w:color w:val="FF0000"/>
         </w:rPr>
+        <w:t xml:space="preserve">actions, </w:t>
+      </w:r>
+      <w:r>
+        <w:rPr>
+          <w:color w:val="FF0000"/>
+        </w:rPr>
         <w:t xml:space="preserve">and </w:t>
       </w:r>
       <w:r>
         <w:rPr>
           <w:color w:val="FF0000"/>
         </w:rPr>
-        <w:t xml:space="preserve">preventive </w:t>
-      </w:r>
-      <w:r>
-        <w:rPr>
-          <w:color w:val="FF0000"/>
-        </w:rPr>
-        <w:t xml:space="preserve">actions </w:t>
+        <w:t xml:space="preserve">customer </w:t>
+      </w:r>
+      <w:r>
+        <w:rPr>
+          <w:color w:val="FF0000"/>
+        </w:rPr>
+        <w:t xml:space="preserve">communications </w:t>
       </w:r>
       <w:r>
         <w:rPr>
@@ -6470,7 +8062,77 @@
         <w:rPr>
           <w:color w:val="FF0000"/>
         </w:rPr>
-        <w:t xml:space="preserve">monitored </w:t>
+        <w:t xml:space="preserve">documented. </w:t>
+      </w:r>
+    </w:p>
+    <w:p>
+      <w:pPr>
+        <w:pStyle w:val="Heading2"/>
+      </w:pPr>
+      <w:r>
+        <w:t>Document 6</w:t>
+      </w:r>
+    </w:p>
+    <w:p>
+      <w:r>
+        <w:t>Similarity Score: 50%</w:t>
+      </w:r>
+    </w:p>
+    <w:p>
+      <w:r>
+        <w:t>Tag: M</w:t>
+      </w:r>
+    </w:p>
+    <w:p>
+      <w:r>
+        <w:t>Summary: Different</w:t>
+      </w:r>
+    </w:p>
+    <w:p>
+      <w:r>
+        <w:t>Comparison Status: Compared</w:t>
+      </w:r>
+    </w:p>
+    <w:p>
+      <w:r>
+        <w:t>Added Text: All OOS inv s gatio , ctions, a custome  commu c docu e</w:t>
+      </w:r>
+    </w:p>
+    <w:p>
+      <w:r>
+        <w:t>Removed Text: Th  effec ve e s of p eve t ve  c o itored and evalua</w:t>
+      </w:r>
+    </w:p>
+    <w:p>
+      <w:r>
+        <w:rPr>
+          <w:color w:val="FF0000"/>
+        </w:rPr>
+        <w:t xml:space="preserve">All </w:t>
+      </w:r>
+      <w:r>
+        <w:rPr>
+          <w:color w:val="FF0000"/>
+        </w:rPr>
+        <w:t xml:space="preserve">OOS </w:t>
+      </w:r>
+      <w:r>
+        <w:rPr>
+          <w:color w:val="FF0000"/>
+        </w:rPr>
+        <w:t xml:space="preserve">investigations, </w:t>
+      </w:r>
+      <w:r>
+        <w:rPr>
+          <w:color w:val="FF0000"/>
+        </w:rPr>
+        <w:t xml:space="preserve">corrective </w:t>
+      </w:r>
+      <w:r>
+        <w:rPr>
+          <w:color w:val="FF0000"/>
+        </w:rPr>
+        <w:t xml:space="preserve">actions, </w:t>
       </w:r>
       <w:r>
         <w:rPr>
@@ -6482,27 +8144,31 @@
         <w:rPr>
           <w:color w:val="FF0000"/>
         </w:rPr>
-        <w:t xml:space="preserve">evaluated. </w:t>
-      </w:r>
-    </w:p>
-    <w:p>
-      <w:r>
-        <w:rPr>
-          <w:color w:val="FF0000"/>
-        </w:rPr>
-        <w:t xml:space="preserve">Some </w:t>
-      </w:r>
-      <w:r>
-        <w:rPr>
-          <w:color w:val="FF0000"/>
-        </w:rPr>
-        <w:t xml:space="preserve">other </w:t>
-      </w:r>
-      <w:r>
-        <w:rPr>
-          <w:color w:val="FF0000"/>
-        </w:rPr>
-        <w:t xml:space="preserve">text. </w:t>
+        <w:t xml:space="preserve">customer </w:t>
+      </w:r>
+      <w:r>
+        <w:rPr>
+          <w:color w:val="FF0000"/>
+        </w:rPr>
+        <w:t xml:space="preserve">communications </w:t>
+      </w:r>
+      <w:r>
+        <w:rPr>
+          <w:color w:val="FF0000"/>
+        </w:rPr>
+        <w:t xml:space="preserve">will </w:t>
+      </w:r>
+      <w:r>
+        <w:rPr>
+          <w:color w:val="FF0000"/>
+        </w:rPr>
+        <w:t xml:space="preserve">be </w:t>
+      </w:r>
+      <w:r>
+        <w:rPr>
+          <w:color w:val="FF0000"/>
+        </w:rPr>
+        <w:t xml:space="preserve">documented. </w:t>
       </w:r>
     </w:p>
     <w:p>
@@ -6526,7 +8192,7 @@
         <w:pStyle w:val="Heading2"/>
       </w:pPr>
       <w:r>
-        <w:t>Document 37</w:t>
+        <w:t>Document 1</w:t>
       </w:r>
     </w:p>
     <w:p>
@@ -6662,7 +8328,7 @@
         <w:pStyle w:val="Heading2"/>
       </w:pPr>
       <w:r>
-        <w:t>Document 40</w:t>
+        <w:t>Document 4</w:t>
       </w:r>
     </w:p>
     <w:p>
@@ -6798,7 +8464,143 @@
         <w:pStyle w:val="Heading2"/>
       </w:pPr>
       <w:r>
-        <w:t>Document 41</w:t>
+        <w:t>Document 5</w:t>
+      </w:r>
+    </w:p>
+    <w:p>
+      <w:r>
+        <w:t>Similarity Score: 100%</w:t>
+      </w:r>
+    </w:p>
+    <w:p>
+      <w:r>
+        <w:t>Tag: S</w:t>
+      </w:r>
+    </w:p>
+    <w:p>
+      <w:r>
+        <w:t>Summary: Same</w:t>
+      </w:r>
+    </w:p>
+    <w:p>
+      <w:r>
+        <w:t>Comparison Status: Compared</w:t>
+      </w:r>
+    </w:p>
+    <w:p>
+      <w:r>
+        <w:t xml:space="preserve">Customer </w:t>
+      </w:r>
+      <w:r>
+        <w:t xml:space="preserve">orders </w:t>
+      </w:r>
+      <w:r>
+        <w:t xml:space="preserve">for </w:t>
+      </w:r>
+      <w:r>
+        <w:t xml:space="preserve">OOS </w:t>
+      </w:r>
+      <w:r>
+        <w:t xml:space="preserve">products </w:t>
+      </w:r>
+      <w:r>
+        <w:t xml:space="preserve">will </w:t>
+      </w:r>
+      <w:r>
+        <w:t xml:space="preserve">be </w:t>
+      </w:r>
+      <w:r>
+        <w:t xml:space="preserve">placed </w:t>
+      </w:r>
+      <w:r>
+        <w:t xml:space="preserve">on </w:t>
+      </w:r>
+      <w:r>
+        <w:t xml:space="preserve">backorder. </w:t>
+      </w:r>
+    </w:p>
+    <w:p>
+      <w:r>
+        <w:t xml:space="preserve">Backorders </w:t>
+      </w:r>
+      <w:r>
+        <w:t xml:space="preserve">will </w:t>
+      </w:r>
+      <w:r>
+        <w:t xml:space="preserve">be </w:t>
+      </w:r>
+      <w:r>
+        <w:t xml:space="preserve">prioritized </w:t>
+      </w:r>
+      <w:r>
+        <w:t xml:space="preserve">based </w:t>
+      </w:r>
+      <w:r>
+        <w:t xml:space="preserve">on </w:t>
+      </w:r>
+      <w:r>
+        <w:t xml:space="preserve">order </w:t>
+      </w:r>
+      <w:r>
+        <w:t xml:space="preserve">date, </w:t>
+      </w:r>
+      <w:r>
+        <w:t xml:space="preserve">customer </w:t>
+      </w:r>
+      <w:r>
+        <w:t xml:space="preserve">importance, </w:t>
+      </w:r>
+      <w:r>
+        <w:t xml:space="preserve">and </w:t>
+      </w:r>
+      <w:r>
+        <w:t xml:space="preserve">product </w:t>
+      </w:r>
+      <w:r>
+        <w:t xml:space="preserve">availability. </w:t>
+      </w:r>
+    </w:p>
+    <w:p>
+      <w:r>
+        <w:t xml:space="preserve">Customers </w:t>
+      </w:r>
+      <w:r>
+        <w:t xml:space="preserve">will </w:t>
+      </w:r>
+      <w:r>
+        <w:t xml:space="preserve">be </w:t>
+      </w:r>
+      <w:r>
+        <w:t xml:space="preserve">regularly </w:t>
+      </w:r>
+      <w:r>
+        <w:t xml:space="preserve">updated </w:t>
+      </w:r>
+      <w:r>
+        <w:t xml:space="preserve">on </w:t>
+      </w:r>
+      <w:r>
+        <w:t xml:space="preserve">the </w:t>
+      </w:r>
+      <w:r>
+        <w:t xml:space="preserve">status </w:t>
+      </w:r>
+      <w:r>
+        <w:t xml:space="preserve">of </w:t>
+      </w:r>
+      <w:r>
+        <w:t xml:space="preserve">their </w:t>
+      </w:r>
+      <w:r>
+        <w:t xml:space="preserve">backorders. </w:t>
+      </w:r>
+    </w:p>
+    <w:p>
+      <w:pPr>
+        <w:pStyle w:val="Heading2"/>
+      </w:pPr>
+      <w:r>
+        <w:t>Document 6</w:t>
       </w:r>
     </w:p>
     <w:p>
@@ -6950,7 +8752,7 @@
         <w:pStyle w:val="Heading2"/>
       </w:pPr>
       <w:r>
-        <w:t>Document 37</w:t>
+        <w:t>Document 1</w:t>
       </w:r>
     </w:p>
     <w:p>
@@ -7049,7 +8851,7 @@
         <w:pStyle w:val="Heading2"/>
       </w:pPr>
       <w:r>
-        <w:t>Document 40</w:t>
+        <w:t>Document 4</w:t>
       </w:r>
     </w:p>
     <w:p>
@@ -7216,7 +9018,106 @@
         <w:pStyle w:val="Heading2"/>
       </w:pPr>
       <w:r>
-        <w:t>Document 41</w:t>
+        <w:t>Document 5</w:t>
+      </w:r>
+    </w:p>
+    <w:p>
+      <w:r>
+        <w:t>Similarity Score: 100%</w:t>
+      </w:r>
+    </w:p>
+    <w:p>
+      <w:r>
+        <w:t>Tag: S</w:t>
+      </w:r>
+    </w:p>
+    <w:p>
+      <w:r>
+        <w:t>Summary: Same</w:t>
+      </w:r>
+    </w:p>
+    <w:p>
+      <w:r>
+        <w:t>Comparison Status: Compared</w:t>
+      </w:r>
+    </w:p>
+    <w:p>
+      <w:r>
+        <w:t xml:space="preserve">If </w:t>
+      </w:r>
+      <w:r>
+        <w:t xml:space="preserve">a </w:t>
+      </w:r>
+      <w:r>
+        <w:t xml:space="preserve">product </w:t>
+      </w:r>
+      <w:r>
+        <w:t xml:space="preserve">recall </w:t>
+      </w:r>
+      <w:r>
+        <w:t xml:space="preserve">is </w:t>
+      </w:r>
+      <w:r>
+        <w:t xml:space="preserve">necessary </w:t>
+      </w:r>
+      <w:r>
+        <w:t xml:space="preserve">due </w:t>
+      </w:r>
+      <w:r>
+        <w:t xml:space="preserve">to </w:t>
+      </w:r>
+      <w:r>
+        <w:t xml:space="preserve">safety </w:t>
+      </w:r>
+      <w:r>
+        <w:t xml:space="preserve">concerns, </w:t>
+      </w:r>
+      <w:r>
+        <w:t xml:space="preserve">the </w:t>
+      </w:r>
+      <w:r>
+        <w:t xml:space="preserve">recall </w:t>
+      </w:r>
+      <w:r>
+        <w:t xml:space="preserve">process </w:t>
+      </w:r>
+      <w:r>
+        <w:t xml:space="preserve">will </w:t>
+      </w:r>
+      <w:r>
+        <w:t xml:space="preserve">be </w:t>
+      </w:r>
+      <w:r>
+        <w:t xml:space="preserve">initiated </w:t>
+      </w:r>
+      <w:r>
+        <w:t xml:space="preserve">in </w:t>
+      </w:r>
+      <w:r>
+        <w:t xml:space="preserve">accordance </w:t>
+      </w:r>
+      <w:r>
+        <w:t xml:space="preserve">with </w:t>
+      </w:r>
+      <w:r>
+        <w:t xml:space="preserve">company </w:t>
+      </w:r>
+      <w:r>
+        <w:t xml:space="preserve">and </w:t>
+      </w:r>
+      <w:r>
+        <w:t xml:space="preserve">regulatory </w:t>
+      </w:r>
+      <w:r>
+        <w:t xml:space="preserve">requirements. </w:t>
+      </w:r>
+    </w:p>
+    <w:p>
+      <w:pPr>
+        <w:pStyle w:val="Heading2"/>
+      </w:pPr>
+      <w:r>
+        <w:t>Document 6</w:t>
       </w:r>
     </w:p>
     <w:p>
@@ -7331,7 +9232,7 @@
         <w:pStyle w:val="Heading2"/>
       </w:pPr>
       <w:r>
-        <w:t>Document 37</w:t>
+        <w:t>Document 1</w:t>
       </w:r>
     </w:p>
     <w:p>
@@ -7429,7 +9330,7 @@
         <w:pStyle w:val="Heading2"/>
       </w:pPr>
       <w:r>
-        <w:t>Document 40</w:t>
+        <w:t>Document 4</w:t>
       </w:r>
     </w:p>
     <w:p>
@@ -7580,7 +9481,170 @@
         <w:pStyle w:val="Heading2"/>
       </w:pPr>
       <w:r>
-        <w:t>Document 41</w:t>
+        <w:t>Document 5</w:t>
+      </w:r>
+    </w:p>
+    <w:p>
+      <w:r>
+        <w:t>Similarity Score: 96%</w:t>
+      </w:r>
+    </w:p>
+    <w:p>
+      <w:r>
+        <w:t>Tag: R</w:t>
+      </w:r>
+    </w:p>
+    <w:p>
+      <w:r>
+        <w:t>Summary: Different</w:t>
+      </w:r>
+    </w:p>
+    <w:p>
+      <w:r>
+        <w:t>Comparison Status: Compared</w:t>
+      </w:r>
+    </w:p>
+    <w:p>
+      <w:r>
+        <w:t>Removed Text:  requirements</w:t>
+      </w:r>
+    </w:p>
+    <w:p>
+      <w:r>
+        <w:rPr>
+          <w:color w:val="FF0000"/>
+        </w:rPr>
+        <w:t xml:space="preserve">All </w:t>
+      </w:r>
+      <w:r>
+        <w:rPr>
+          <w:color w:val="FF0000"/>
+        </w:rPr>
+        <w:t xml:space="preserve">OOS </w:t>
+      </w:r>
+      <w:r>
+        <w:rPr>
+          <w:color w:val="FF0000"/>
+        </w:rPr>
+        <w:t xml:space="preserve">investigations, </w:t>
+      </w:r>
+      <w:r>
+        <w:rPr>
+          <w:color w:val="FF0000"/>
+        </w:rPr>
+        <w:t xml:space="preserve">corrective </w:t>
+      </w:r>
+      <w:r>
+        <w:rPr>
+          <w:color w:val="FF0000"/>
+        </w:rPr>
+        <w:t xml:space="preserve">actions, </w:t>
+      </w:r>
+      <w:r>
+        <w:rPr>
+          <w:color w:val="FF0000"/>
+        </w:rPr>
+        <w:t xml:space="preserve">and </w:t>
+      </w:r>
+      <w:r>
+        <w:rPr>
+          <w:color w:val="FF0000"/>
+        </w:rPr>
+        <w:t xml:space="preserve">customer </w:t>
+      </w:r>
+      <w:r>
+        <w:rPr>
+          <w:color w:val="FF0000"/>
+        </w:rPr>
+        <w:t xml:space="preserve">communications </w:t>
+      </w:r>
+      <w:r>
+        <w:rPr>
+          <w:color w:val="FF0000"/>
+        </w:rPr>
+        <w:t xml:space="preserve">will </w:t>
+      </w:r>
+      <w:r>
+        <w:rPr>
+          <w:color w:val="FF0000"/>
+        </w:rPr>
+        <w:t xml:space="preserve">be </w:t>
+      </w:r>
+      <w:r>
+        <w:rPr>
+          <w:color w:val="FF0000"/>
+        </w:rPr>
+        <w:t xml:space="preserve">documented. </w:t>
+      </w:r>
+    </w:p>
+    <w:p>
+      <w:r>
+        <w:rPr>
+          <w:color w:val="FF0000"/>
+        </w:rPr>
+        <w:t xml:space="preserve">Records </w:t>
+      </w:r>
+      <w:r>
+        <w:rPr>
+          <w:color w:val="FF0000"/>
+        </w:rPr>
+        <w:t xml:space="preserve">will </w:t>
+      </w:r>
+      <w:r>
+        <w:rPr>
+          <w:color w:val="FF0000"/>
+        </w:rPr>
+        <w:t xml:space="preserve">be </w:t>
+      </w:r>
+      <w:r>
+        <w:rPr>
+          <w:color w:val="FF0000"/>
+        </w:rPr>
+        <w:t xml:space="preserve">retained </w:t>
+      </w:r>
+      <w:r>
+        <w:rPr>
+          <w:color w:val="FF0000"/>
+        </w:rPr>
+        <w:t xml:space="preserve">in </w:t>
+      </w:r>
+      <w:r>
+        <w:rPr>
+          <w:color w:val="FF0000"/>
+        </w:rPr>
+        <w:t xml:space="preserve">accordance </w:t>
+      </w:r>
+      <w:r>
+        <w:rPr>
+          <w:color w:val="FF0000"/>
+        </w:rPr>
+        <w:t xml:space="preserve">with </w:t>
+      </w:r>
+      <w:r>
+        <w:rPr>
+          <w:color w:val="FF0000"/>
+        </w:rPr>
+        <w:t xml:space="preserve">company </w:t>
+      </w:r>
+      <w:r>
+        <w:rPr>
+          <w:color w:val="FF0000"/>
+        </w:rPr>
+        <w:t xml:space="preserve">and </w:t>
+      </w:r>
+      <w:r>
+        <w:rPr>
+          <w:color w:val="FF0000"/>
+        </w:rPr>
+        <w:t xml:space="preserve">regulatory. </w:t>
+      </w:r>
+    </w:p>
+    <w:p>
+      <w:pPr>
+        <w:pStyle w:val="Heading2"/>
+      </w:pPr>
+      <w:r>
+        <w:t>Document 6</w:t>
       </w:r>
     </w:p>
     <w:p>
@@ -7759,7 +9823,7 @@
         <w:pStyle w:val="Heading2"/>
       </w:pPr>
       <w:r>
-        <w:t>Document 37</w:t>
+        <w:t>Document 1</w:t>
       </w:r>
     </w:p>
     <w:p>
@@ -7854,7 +9918,7 @@
         <w:pStyle w:val="Heading2"/>
       </w:pPr>
       <w:r>
-        <w:t>Document 40</w:t>
+        <w:t>Document 4</w:t>
       </w:r>
     </w:p>
     <w:p>
@@ -7949,7 +10013,102 @@
         <w:pStyle w:val="Heading2"/>
       </w:pPr>
       <w:r>
-        <w:t>Document 41</w:t>
+        <w:t>Document 5</w:t>
+      </w:r>
+    </w:p>
+    <w:p>
+      <w:r>
+        <w:t>Similarity Score: 100%</w:t>
+      </w:r>
+    </w:p>
+    <w:p>
+      <w:r>
+        <w:t>Tag: S</w:t>
+      </w:r>
+    </w:p>
+    <w:p>
+      <w:r>
+        <w:t>Summary: Same</w:t>
+      </w:r>
+    </w:p>
+    <w:p>
+      <w:r>
+        <w:t>Comparison Status: Compared</w:t>
+      </w:r>
+    </w:p>
+    <w:p>
+      <w:r>
+        <w:t xml:space="preserve">All </w:t>
+      </w:r>
+      <w:r>
+        <w:t xml:space="preserve">personnel </w:t>
+      </w:r>
+      <w:r>
+        <w:t xml:space="preserve">involved </w:t>
+      </w:r>
+      <w:r>
+        <w:t xml:space="preserve">in </w:t>
+      </w:r>
+      <w:r>
+        <w:t xml:space="preserve">OOS </w:t>
+      </w:r>
+      <w:r>
+        <w:t xml:space="preserve">handling </w:t>
+      </w:r>
+      <w:r>
+        <w:t xml:space="preserve">will </w:t>
+      </w:r>
+      <w:r>
+        <w:t xml:space="preserve">receive </w:t>
+      </w:r>
+      <w:r>
+        <w:t xml:space="preserve">training </w:t>
+      </w:r>
+      <w:r>
+        <w:t xml:space="preserve">on </w:t>
+      </w:r>
+      <w:r>
+        <w:t xml:space="preserve">this </w:t>
+      </w:r>
+      <w:r>
+        <w:t xml:space="preserve">SOP. </w:t>
+      </w:r>
+    </w:p>
+    <w:p>
+      <w:r>
+        <w:t xml:space="preserve">Training </w:t>
+      </w:r>
+      <w:r>
+        <w:t xml:space="preserve">will </w:t>
+      </w:r>
+      <w:r>
+        <w:t xml:space="preserve">be </w:t>
+      </w:r>
+      <w:r>
+        <w:t xml:space="preserve">conducted </w:t>
+      </w:r>
+      <w:r>
+        <w:t xml:space="preserve">upon </w:t>
+      </w:r>
+      <w:r>
+        <w:t xml:space="preserve">hire </w:t>
+      </w:r>
+      <w:r>
+        <w:t xml:space="preserve">and </w:t>
+      </w:r>
+      <w:r>
+        <w:t xml:space="preserve">annually </w:t>
+      </w:r>
+      <w:r>
+        <w:t xml:space="preserve">thereafter. </w:t>
+      </w:r>
+    </w:p>
+    <w:p>
+      <w:pPr>
+        <w:pStyle w:val="Heading2"/>
+      </w:pPr>
+      <w:r>
+        <w:t>Document 6</w:t>
       </w:r>
     </w:p>
     <w:p>
@@ -8060,7 +10219,7 @@
         <w:pStyle w:val="Heading2"/>
       </w:pPr>
       <w:r>
-        <w:t>Document 37</w:t>
+        <w:t>Document 1</w:t>
       </w:r>
     </w:p>
     <w:p>
@@ -8141,7 +10300,7 @@
         <w:pStyle w:val="Heading2"/>
       </w:pPr>
       <w:r>
-        <w:t>Document 40</w:t>
+        <w:t>Document 4</w:t>
       </w:r>
     </w:p>
     <w:p>
@@ -8314,7 +10473,150 @@
         <w:pStyle w:val="Heading2"/>
       </w:pPr>
       <w:r>
-        <w:t>Document 41</w:t>
+        <w:t>Document 5</w:t>
+      </w:r>
+    </w:p>
+    <w:p>
+      <w:r>
+        <w:t>Similarity Score: 96%</w:t>
+      </w:r>
+    </w:p>
+    <w:p>
+      <w:r>
+        <w:t>Tag: A</w:t>
+      </w:r>
+    </w:p>
+    <w:p>
+      <w:r>
+        <w:t>Summary: Different</w:t>
+      </w:r>
+    </w:p>
+    <w:p>
+      <w:r>
+        <w:t>Comparison Status: Compared</w:t>
+      </w:r>
+    </w:p>
+    <w:p>
+      <w:r>
+        <w:t>Added Text:  policies</w:t>
+      </w:r>
+    </w:p>
+    <w:p>
+      <w:r>
+        <w:rPr>
+          <w:color w:val="FF0000"/>
+        </w:rPr>
+        <w:t xml:space="preserve">This </w:t>
+      </w:r>
+      <w:r>
+        <w:rPr>
+          <w:color w:val="FF0000"/>
+        </w:rPr>
+        <w:t xml:space="preserve">SOP </w:t>
+      </w:r>
+      <w:r>
+        <w:rPr>
+          <w:color w:val="FF0000"/>
+        </w:rPr>
+        <w:t xml:space="preserve">will </w:t>
+      </w:r>
+      <w:r>
+        <w:rPr>
+          <w:color w:val="FF0000"/>
+        </w:rPr>
+        <w:t xml:space="preserve">be </w:t>
+      </w:r>
+      <w:r>
+        <w:rPr>
+          <w:color w:val="FF0000"/>
+        </w:rPr>
+        <w:t xml:space="preserve">reviewed </w:t>
+      </w:r>
+      <w:r>
+        <w:rPr>
+          <w:color w:val="FF0000"/>
+        </w:rPr>
+        <w:t xml:space="preserve">annually </w:t>
+      </w:r>
+      <w:r>
+        <w:rPr>
+          <w:color w:val="FF0000"/>
+        </w:rPr>
+        <w:t xml:space="preserve">or </w:t>
+      </w:r>
+      <w:r>
+        <w:rPr>
+          <w:color w:val="FF0000"/>
+        </w:rPr>
+        <w:t xml:space="preserve">as </w:t>
+      </w:r>
+      <w:r>
+        <w:rPr>
+          <w:color w:val="FF0000"/>
+        </w:rPr>
+        <w:t xml:space="preserve">needed </w:t>
+      </w:r>
+      <w:r>
+        <w:rPr>
+          <w:color w:val="FF0000"/>
+        </w:rPr>
+        <w:t xml:space="preserve">to </w:t>
+      </w:r>
+      <w:r>
+        <w:rPr>
+          <w:color w:val="FF0000"/>
+        </w:rPr>
+        <w:t xml:space="preserve">ensure </w:t>
+      </w:r>
+      <w:r>
+        <w:rPr>
+          <w:color w:val="FF0000"/>
+        </w:rPr>
+        <w:t xml:space="preserve">its </w:t>
+      </w:r>
+      <w:r>
+        <w:rPr>
+          <w:color w:val="FF0000"/>
+        </w:rPr>
+        <w:t xml:space="preserve">effectiveness </w:t>
+      </w:r>
+      <w:r>
+        <w:rPr>
+          <w:color w:val="FF0000"/>
+        </w:rPr>
+        <w:t xml:space="preserve">and </w:t>
+      </w:r>
+      <w:r>
+        <w:rPr>
+          <w:color w:val="FF0000"/>
+        </w:rPr>
+        <w:t xml:space="preserve">compliance </w:t>
+      </w:r>
+      <w:r>
+        <w:rPr>
+          <w:color w:val="FF0000"/>
+        </w:rPr>
+        <w:t xml:space="preserve">with </w:t>
+      </w:r>
+      <w:r>
+        <w:rPr>
+          <w:color w:val="FF0000"/>
+        </w:rPr>
+        <w:t xml:space="preserve">regulations </w:t>
+      </w:r>
+      <w:r>
+        <w:rPr>
+          <w:color w:val="FF0000"/>
+        </w:rPr>
+        <w:t xml:space="preserve">policies. </w:t>
+      </w:r>
+    </w:p>
+    <w:p>
+      <w:pPr>
+        <w:pStyle w:val="Heading2"/>
+      </w:pPr>
+      <w:r>
+        <w:t>Document 6</w:t>
       </w:r>
     </w:p>
     <w:p>
@@ -8490,7 +10792,7 @@
             <w:rPr>
               <w:sz w:val="20"/>
             </w:rPr>
-            <w:t>Comparison Date: 2024-08-10</w:t>
+            <w:t>Comparison Date: 2024-08-12</w:t>
           </w:r>
         </w:p>
       </w:tc>
@@ -8650,7 +10952,7 @@
             <w:rPr>
               <w:sz w:val="20"/>
             </w:rPr>
-            <w:t>Report Number: CR100135</w:t>
+            <w:t>Report Number: CR100536</w:t>
           </w:r>
         </w:p>
       </w:tc>

</xml_diff>